<commit_message>
started working on callback funcs
</commit_message>
<xml_diff>
--- a/טריויה - מסמך עיצוב.docx
+++ b/טריויה - מסמך עיצוב.docx
@@ -1,6 +1,6 @@
 
 <file path=word/document.xml><?xml version="1.0" encoding="utf-8"?>
-<w:document xmlns:wpc="http://schemas.microsoft.com/office/word/2010/wordprocessingCanvas" xmlns:mc="http://schemas.openxmlformats.org/markup-compatibility/2006" xmlns:o="urn:schemas-microsoft-com:office:office" xmlns:r="http://schemas.openxmlformats.org/officeDocument/2006/relationships" xmlns:m="http://schemas.openxmlformats.org/officeDocument/2006/math" xmlns:v="urn:schemas-microsoft-com:vml" xmlns:wp14="http://schemas.microsoft.com/office/word/2010/wordprocessingDrawing" xmlns:wp="http://schemas.openxmlformats.org/drawingml/2006/wordprocessingDrawing" xmlns:w10="urn:schemas-microsoft-com:office:word" xmlns:w="http://schemas.openxmlformats.org/wordprocessingml/2006/main" xmlns:w14="http://schemas.microsoft.com/office/word/2010/wordml" xmlns:wpg="http://schemas.microsoft.com/office/word/2010/wordprocessingGroup" xmlns:wpi="http://schemas.microsoft.com/office/word/2010/wordprocessingInk" xmlns:wne="http://schemas.microsoft.com/office/word/2006/wordml" xmlns:wps="http://schemas.microsoft.com/office/word/2010/wordprocessingShape" mc:Ignorable="w14 wp14">
+<w:document xmlns:wpc="http://schemas.microsoft.com/office/word/2010/wordprocessingCanvas" xmlns:cx="http://schemas.microsoft.com/office/drawing/2014/chartex" xmlns:mc="http://schemas.openxmlformats.org/markup-compatibility/2006" xmlns:o="urn:schemas-microsoft-com:office:office" xmlns:r="http://schemas.openxmlformats.org/officeDocument/2006/relationships" xmlns:m="http://schemas.openxmlformats.org/officeDocument/2006/math" xmlns:v="urn:schemas-microsoft-com:vml" xmlns:wp14="http://schemas.microsoft.com/office/word/2010/wordprocessingDrawing" xmlns:wp="http://schemas.openxmlformats.org/drawingml/2006/wordprocessingDrawing" xmlns:w10="urn:schemas-microsoft-com:office:word" xmlns:w="http://schemas.openxmlformats.org/wordprocessingml/2006/main" xmlns:w14="http://schemas.microsoft.com/office/word/2010/wordml" xmlns:w15="http://schemas.microsoft.com/office/word/2012/wordml" xmlns:w16se="http://schemas.microsoft.com/office/word/2015/wordml/symex" xmlns:wpg="http://schemas.microsoft.com/office/word/2010/wordprocessingGroup" xmlns:wpi="http://schemas.microsoft.com/office/word/2010/wordprocessingInk" xmlns:wne="http://schemas.microsoft.com/office/word/2006/wordml" xmlns:wps="http://schemas.microsoft.com/office/word/2010/wordprocessingShape" mc:Ignorable="w14 w15 w16se wp14">
   <w:background w:color="FFFFFF"/>
   <w:body>
     <w:p>
@@ -99,7 +99,6 @@
     <w:p>
       <w:pPr>
         <w:rPr>
-          <w:rFonts w:hint="cs"/>
           <w:b/>
           <w:smallCaps/>
           <w:color w:val="365F91"/>
@@ -139,7 +138,7 @@
                     </pic:cNvPicPr>
                   </pic:nvPicPr>
                   <pic:blipFill>
-                    <a:blip r:embed="rId9">
+                    <a:blip r:embed="rId8">
                       <a:extLst>
                         <a:ext uri="{28A0092B-C50C-407E-A947-70E740481C1C}">
                           <a14:useLocalDpi xmlns:a14="http://schemas.microsoft.com/office/drawing/2010/main" val="0"/>
@@ -1325,28 +1324,28 @@
           <w:rFonts w:hint="cs"/>
           <w:rtl/>
         </w:rPr>
+        <w:t>תיאור כללי של השרת</w:t>
+      </w:r>
+    </w:p>
+    <w:p>
+      <w:pPr>
+        <w:pStyle w:val="a8"/>
+        <w:ind w:left="720"/>
+        <w:rPr>
+          <w:rFonts w:cs="David"/>
+          <w:sz w:val="24"/>
+          <w:szCs w:val="24"/>
+          <w:rtl/>
+        </w:rPr>
+      </w:pPr>
+      <w:r>
+        <w:rPr>
+          <w:rFonts w:cs="David" w:hint="cs"/>
+          <w:sz w:val="24"/>
+          <w:szCs w:val="24"/>
+          <w:rtl/>
+        </w:rPr>
         <w:lastRenderedPageBreak/>
-        <w:t>תיאור כללי של השרת</w:t>
-      </w:r>
-    </w:p>
-    <w:p>
-      <w:pPr>
-        <w:pStyle w:val="a8"/>
-        <w:ind w:left="720"/>
-        <w:rPr>
-          <w:rFonts w:cs="David"/>
-          <w:sz w:val="24"/>
-          <w:szCs w:val="24"/>
-          <w:rtl/>
-        </w:rPr>
-      </w:pPr>
-      <w:r>
-        <w:rPr>
-          <w:rFonts w:cs="David" w:hint="cs"/>
-          <w:sz w:val="24"/>
-          <w:szCs w:val="24"/>
-          <w:rtl/>
-        </w:rPr>
         <w:t xml:space="preserve">השרת מבוסס </w:t>
       </w:r>
       <w:r>
@@ -2531,6 +2530,7 @@
           <w:szCs w:val="24"/>
           <w:rtl/>
         </w:rPr>
+        <w:lastRenderedPageBreak/>
         <w:t xml:space="preserve">מכילה את </w:t>
       </w:r>
       <w:proofErr w:type="spellStart"/>
@@ -2766,7 +2766,7 @@
         <w:pStyle w:val="a8"/>
         <w:ind w:left="720"/>
         <w:rPr>
-          <w:rFonts w:cs="David"/>
+          <w:rFonts w:cs="David" w:hint="cs"/>
           <w:sz w:val="24"/>
           <w:szCs w:val="24"/>
           <w:rtl/>
@@ -4016,6 +4016,7 @@
           <w:szCs w:val="24"/>
           <w:rtl/>
         </w:rPr>
+        <w:lastRenderedPageBreak/>
         <w:t>ערך החזר</w:t>
       </w:r>
       <w:r>
@@ -4101,7 +4102,6 @@
         </w:rPr>
       </w:pPr>
       <w:proofErr w:type="spellStart"/>
-      <w:proofErr w:type="gramStart"/>
       <w:r>
         <w:rPr>
           <w:rFonts w:cs="David"/>
@@ -4113,7 +4113,6 @@
         <w:t>isUserExists</w:t>
       </w:r>
       <w:proofErr w:type="spellEnd"/>
-      <w:proofErr w:type="gramEnd"/>
     </w:p>
     <w:p>
       <w:pPr>
@@ -4312,7 +4311,6 @@
         </w:rPr>
       </w:pPr>
       <w:proofErr w:type="spellStart"/>
-      <w:proofErr w:type="gramStart"/>
       <w:r>
         <w:rPr>
           <w:rFonts w:cs="David"/>
@@ -4324,7 +4322,6 @@
         <w:t>addNewUser</w:t>
       </w:r>
       <w:proofErr w:type="spellEnd"/>
-      <w:proofErr w:type="gramEnd"/>
     </w:p>
     <w:p>
       <w:pPr>
@@ -4588,7 +4585,6 @@
         </w:rPr>
       </w:pPr>
       <w:proofErr w:type="spellStart"/>
-      <w:proofErr w:type="gramStart"/>
       <w:r>
         <w:rPr>
           <w:rFonts w:cs="David"/>
@@ -4600,7 +4596,6 @@
         <w:t>isUserAndPassMatch</w:t>
       </w:r>
       <w:proofErr w:type="spellEnd"/>
-      <w:proofErr w:type="gramEnd"/>
     </w:p>
     <w:p>
       <w:pPr>
@@ -4904,7 +4899,6 @@
         </w:rPr>
       </w:pPr>
       <w:proofErr w:type="spellStart"/>
-      <w:proofErr w:type="gramStart"/>
       <w:r>
         <w:rPr>
           <w:rFonts w:cs="David"/>
@@ -4916,7 +4910,6 @@
         <w:t>initQuestions</w:t>
       </w:r>
       <w:proofErr w:type="spellEnd"/>
-      <w:proofErr w:type="gramEnd"/>
     </w:p>
     <w:p>
       <w:pPr>
@@ -5143,7 +5136,6 @@
         </w:rPr>
       </w:pPr>
       <w:proofErr w:type="spellStart"/>
-      <w:proofErr w:type="gramStart"/>
       <w:r>
         <w:rPr>
           <w:rFonts w:cs="David"/>
@@ -5155,7 +5147,6 @@
         <w:t>insertNewGame</w:t>
       </w:r>
       <w:proofErr w:type="spellEnd"/>
-      <w:proofErr w:type="gramEnd"/>
     </w:p>
     <w:p>
       <w:pPr>
@@ -5315,7 +5306,6 @@
         </w:rPr>
       </w:pPr>
       <w:proofErr w:type="spellStart"/>
-      <w:proofErr w:type="gramStart"/>
       <w:r>
         <w:rPr>
           <w:rFonts w:cs="David"/>
@@ -5327,7 +5317,6 @@
         <w:t>updateGameStatus</w:t>
       </w:r>
       <w:proofErr w:type="spellEnd"/>
-      <w:proofErr w:type="gramEnd"/>
     </w:p>
     <w:p>
       <w:pPr>
@@ -5488,7 +5477,6 @@
         </w:rPr>
       </w:pPr>
       <w:proofErr w:type="spellStart"/>
-      <w:proofErr w:type="gramStart"/>
       <w:r>
         <w:rPr>
           <w:rFonts w:cs="David"/>
@@ -5500,7 +5488,6 @@
         <w:t>addAnswerToPlayer</w:t>
       </w:r>
       <w:proofErr w:type="spellEnd"/>
-      <w:proofErr w:type="gramEnd"/>
     </w:p>
     <w:p>
       <w:pPr>
@@ -5823,7 +5810,6 @@
           <w:sz w:val="24"/>
           <w:szCs w:val="24"/>
         </w:rPr>
-        <w:lastRenderedPageBreak/>
         <w:t>Int</w:t>
       </w:r>
       <w:proofErr w:type="spellEnd"/>
@@ -6075,7 +6061,6 @@
         </w:rPr>
       </w:pPr>
       <w:proofErr w:type="spellStart"/>
-      <w:proofErr w:type="gramStart"/>
       <w:r>
         <w:rPr>
           <w:rFonts w:cs="David"/>
@@ -6087,7 +6072,6 @@
         <w:t>isPasswordValid</w:t>
       </w:r>
       <w:proofErr w:type="spellEnd"/>
-      <w:proofErr w:type="gramEnd"/>
       <w:r>
         <w:rPr>
           <w:rFonts w:cs="David" w:hint="cs"/>
@@ -6445,7 +6429,6 @@
         </w:rPr>
       </w:pPr>
       <w:proofErr w:type="spellStart"/>
-      <w:proofErr w:type="gramStart"/>
       <w:r>
         <w:rPr>
           <w:rFonts w:cs="David"/>
@@ -6457,7 +6440,6 @@
         <w:t>isUsernameValid</w:t>
       </w:r>
       <w:proofErr w:type="spellEnd"/>
-      <w:proofErr w:type="gramEnd"/>
       <w:r>
         <w:rPr>
           <w:rFonts w:cs="David" w:hint="cs"/>
@@ -6987,7 +6969,6 @@
           <w:szCs w:val="24"/>
         </w:rPr>
       </w:pPr>
-      <w:proofErr w:type="gramStart"/>
       <w:r>
         <w:rPr>
           <w:rFonts w:cs="David"/>
@@ -6998,7 +6979,6 @@
         </w:rPr>
         <w:t>send</w:t>
       </w:r>
-      <w:proofErr w:type="gramEnd"/>
     </w:p>
     <w:p>
       <w:pPr>
@@ -7227,7 +7207,6 @@
         </w:rPr>
       </w:pPr>
       <w:proofErr w:type="spellStart"/>
-      <w:proofErr w:type="gramStart"/>
       <w:r>
         <w:rPr>
           <w:rFonts w:cs="David"/>
@@ -7239,7 +7218,6 @@
         <w:t>setGame</w:t>
       </w:r>
       <w:proofErr w:type="spellEnd"/>
-      <w:proofErr w:type="gramEnd"/>
     </w:p>
     <w:p>
       <w:pPr>
@@ -7365,7 +7343,6 @@
           <w:szCs w:val="24"/>
           <w:rtl/>
         </w:rPr>
-        <w:lastRenderedPageBreak/>
         <w:t>פונקציונליות</w:t>
       </w:r>
       <w:r>
@@ -7421,7 +7398,6 @@
         </w:rPr>
       </w:pPr>
       <w:proofErr w:type="spellStart"/>
-      <w:proofErr w:type="gramStart"/>
       <w:r>
         <w:rPr>
           <w:rFonts w:cs="David"/>
@@ -7433,7 +7409,6 @@
         <w:t>clearGame</w:t>
       </w:r>
       <w:proofErr w:type="spellEnd"/>
-      <w:proofErr w:type="gramEnd"/>
     </w:p>
     <w:p>
       <w:pPr>
@@ -7455,6 +7430,7 @@
           <w:szCs w:val="24"/>
           <w:rtl/>
         </w:rPr>
+        <w:lastRenderedPageBreak/>
         <w:t>פרמטרים</w:t>
       </w:r>
       <w:r>
@@ -7573,7 +7549,6 @@
         </w:rPr>
       </w:pPr>
       <w:proofErr w:type="spellStart"/>
-      <w:proofErr w:type="gramStart"/>
       <w:r>
         <w:rPr>
           <w:rFonts w:cs="David"/>
@@ -7585,7 +7560,6 @@
         <w:t>createRoom</w:t>
       </w:r>
       <w:proofErr w:type="spellEnd"/>
-      <w:proofErr w:type="gramEnd"/>
     </w:p>
     <w:p>
       <w:pPr>
@@ -7959,7 +7933,7 @@
         <w:pStyle w:val="a8"/>
         <w:ind w:left="720"/>
         <w:rPr>
-          <w:rFonts w:cs="David" w:hint="cs"/>
+          <w:rFonts w:cs="David"/>
           <w:sz w:val="24"/>
           <w:szCs w:val="24"/>
           <w:rtl/>
@@ -8206,7 +8180,6 @@
         </w:rPr>
       </w:pPr>
       <w:proofErr w:type="spellStart"/>
-      <w:proofErr w:type="gramStart"/>
       <w:r>
         <w:rPr>
           <w:rFonts w:cs="David"/>
@@ -8218,7 +8191,6 @@
         <w:t>joinRoom</w:t>
       </w:r>
       <w:proofErr w:type="spellEnd"/>
-      <w:proofErr w:type="gramEnd"/>
     </w:p>
     <w:p>
       <w:pPr>
@@ -8486,7 +8458,6 @@
         </w:rPr>
       </w:pPr>
       <w:proofErr w:type="spellStart"/>
-      <w:proofErr w:type="gramStart"/>
       <w:r>
         <w:rPr>
           <w:rFonts w:cs="David"/>
@@ -8498,7 +8469,6 @@
         <w:t>leaveRoom</w:t>
       </w:r>
       <w:proofErr w:type="spellEnd"/>
-      <w:proofErr w:type="gramEnd"/>
     </w:p>
     <w:p>
       <w:pPr>
@@ -8689,7 +8659,6 @@
         </w:rPr>
       </w:pPr>
       <w:proofErr w:type="spellStart"/>
-      <w:proofErr w:type="gramStart"/>
       <w:r>
         <w:rPr>
           <w:rFonts w:cs="David"/>
@@ -8701,7 +8670,6 @@
         <w:t>closeRoom</w:t>
       </w:r>
       <w:proofErr w:type="spellEnd"/>
-      <w:proofErr w:type="gramEnd"/>
     </w:p>
     <w:p>
       <w:pPr>
@@ -8910,7 +8878,7 @@
         <w:pStyle w:val="a8"/>
         <w:ind w:left="720"/>
         <w:rPr>
-          <w:rFonts w:cs="David" w:hint="cs"/>
+          <w:rFonts w:cs="David"/>
           <w:b/>
           <w:bCs/>
           <w:sz w:val="24"/>
@@ -8932,7 +8900,6 @@
         </w:rPr>
       </w:pPr>
       <w:proofErr w:type="spellStart"/>
-      <w:proofErr w:type="gramStart"/>
       <w:r>
         <w:rPr>
           <w:rFonts w:cs="David"/>
@@ -8944,7 +8911,6 @@
         <w:t>leaveGame</w:t>
       </w:r>
       <w:proofErr w:type="spellEnd"/>
-      <w:proofErr w:type="gramEnd"/>
     </w:p>
     <w:p>
       <w:pPr>
@@ -9046,7 +9012,6 @@
         </w:rPr>
         <w:t xml:space="preserve"> המשחק עדין פעיל. </w:t>
       </w:r>
-      <w:proofErr w:type="gramStart"/>
       <w:r>
         <w:rPr>
           <w:rFonts w:cs="David"/>
@@ -9064,7 +9029,6 @@
         </w:rPr>
         <w:t xml:space="preserve"> אם המשחק נגמר.</w:t>
       </w:r>
-      <w:proofErr w:type="gramEnd"/>
     </w:p>
     <w:p>
       <w:pPr>
@@ -9190,7 +9154,6 @@
         </w:rPr>
       </w:pPr>
       <w:proofErr w:type="spellStart"/>
-      <w:proofErr w:type="gramStart"/>
       <w:r>
         <w:rPr>
           <w:rFonts w:cs="David"/>
@@ -9202,7 +9165,6 @@
         <w:t>clearRoom</w:t>
       </w:r>
       <w:proofErr w:type="spellEnd"/>
-      <w:proofErr w:type="gramEnd"/>
     </w:p>
     <w:p>
       <w:pPr>
@@ -9241,7 +9203,7 @@
         <w:pStyle w:val="a8"/>
         <w:ind w:left="720"/>
         <w:rPr>
-          <w:rFonts w:cs="David" w:hint="cs"/>
+          <w:rFonts w:cs="David"/>
           <w:sz w:val="24"/>
           <w:szCs w:val="24"/>
           <w:rtl/>
@@ -9265,16 +9227,7 @@
           <w:szCs w:val="24"/>
           <w:rtl/>
         </w:rPr>
-        <w:t xml:space="preserve">: </w:t>
-      </w:r>
-      <w:r>
-        <w:rPr>
-          <w:rFonts w:cs="David" w:hint="cs"/>
-          <w:sz w:val="24"/>
-          <w:szCs w:val="24"/>
-          <w:rtl/>
-        </w:rPr>
-        <w:t>אין</w:t>
+        <w:t>: אין</w:t>
       </w:r>
     </w:p>
     <w:p>
@@ -9308,18 +9261,7 @@
           <w:szCs w:val="24"/>
           <w:rtl/>
         </w:rPr>
-        <w:t xml:space="preserve">: משנה את המאפיין של החדר כך שיצביע </w:t>
-      </w:r>
-      <w:bookmarkStart w:id="0" w:name="_GoBack"/>
-      <w:bookmarkEnd w:id="0"/>
-      <w:r>
-        <w:rPr>
-          <w:rFonts w:cs="David" w:hint="cs"/>
-          <w:sz w:val="24"/>
-          <w:szCs w:val="24"/>
-          <w:rtl/>
-        </w:rPr>
-        <w:t>ל-</w:t>
+        <w:t>: משנה את המאפיין של החדר כך שיצביע ל-</w:t>
       </w:r>
       <w:proofErr w:type="spellStart"/>
       <w:r>
@@ -9346,7 +9288,7 @@
         <w:pStyle w:val="a8"/>
         <w:ind w:left="720"/>
         <w:rPr>
-          <w:rFonts w:cs="David" w:hint="cs"/>
+          <w:rFonts w:cs="David"/>
           <w:sz w:val="24"/>
           <w:szCs w:val="24"/>
           <w:rtl/>
@@ -9379,7 +9321,6 @@
           <w:szCs w:val="28"/>
           <w:u w:val="single"/>
         </w:rPr>
-        <w:lastRenderedPageBreak/>
         <w:t>Room</w:t>
       </w:r>
     </w:p>
@@ -9630,6 +9571,7 @@
           <w:sz w:val="24"/>
           <w:szCs w:val="24"/>
         </w:rPr>
+        <w:lastRenderedPageBreak/>
         <w:t>_</w:t>
       </w:r>
       <w:proofErr w:type="spellStart"/>
@@ -9985,7 +9927,7 @@
         <w:pStyle w:val="a8"/>
         <w:ind w:left="720"/>
         <w:rPr>
-          <w:rFonts w:cs="David" w:hint="cs"/>
+          <w:rFonts w:cs="David"/>
           <w:sz w:val="24"/>
           <w:szCs w:val="24"/>
           <w:rtl/>
@@ -10443,7 +10385,6 @@
         </w:rPr>
       </w:pPr>
       <w:proofErr w:type="spellStart"/>
-      <w:proofErr w:type="gramStart"/>
       <w:r>
         <w:rPr>
           <w:rFonts w:cs="David"/>
@@ -10455,7 +10396,6 @@
         <w:t>getUsersAsString</w:t>
       </w:r>
       <w:proofErr w:type="spellEnd"/>
-      <w:proofErr w:type="gramEnd"/>
     </w:p>
     <w:p>
       <w:pPr>
@@ -10890,7 +10830,6 @@
         </w:rPr>
       </w:pPr>
       <w:proofErr w:type="spellStart"/>
-      <w:proofErr w:type="gramStart"/>
       <w:r>
         <w:rPr>
           <w:rFonts w:cs="David"/>
@@ -10902,7 +10841,6 @@
         <w:t>getUsersListMessage</w:t>
       </w:r>
       <w:proofErr w:type="spellEnd"/>
-      <w:proofErr w:type="gramEnd"/>
     </w:p>
     <w:p>
       <w:pPr>
@@ -11082,7 +11020,6 @@
         </w:rPr>
       </w:pPr>
       <w:proofErr w:type="spellStart"/>
-      <w:proofErr w:type="gramStart"/>
       <w:r>
         <w:rPr>
           <w:rFonts w:cs="David"/>
@@ -11094,7 +11031,6 @@
         <w:t>sendMessage</w:t>
       </w:r>
       <w:proofErr w:type="spellEnd"/>
-      <w:proofErr w:type="gramEnd"/>
     </w:p>
     <w:p>
       <w:pPr>
@@ -11320,7 +11256,6 @@
           <w:szCs w:val="24"/>
           <w:rtl/>
         </w:rPr>
-        <w:lastRenderedPageBreak/>
         <w:t>פונקציונליות</w:t>
       </w:r>
       <w:r>
@@ -11482,7 +11417,6 @@
         </w:rPr>
       </w:pPr>
       <w:proofErr w:type="spellStart"/>
-      <w:proofErr w:type="gramStart"/>
       <w:r>
         <w:rPr>
           <w:rFonts w:cs="David"/>
@@ -11491,10 +11425,10 @@
           <w:sz w:val="24"/>
           <w:szCs w:val="24"/>
         </w:rPr>
+        <w:lastRenderedPageBreak/>
         <w:t>sendMessage</w:t>
       </w:r>
       <w:proofErr w:type="spellEnd"/>
-      <w:proofErr w:type="gramEnd"/>
     </w:p>
     <w:p>
       <w:pPr>
@@ -11745,7 +11679,6 @@
         </w:rPr>
       </w:pPr>
       <w:proofErr w:type="spellStart"/>
-      <w:proofErr w:type="gramStart"/>
       <w:r>
         <w:rPr>
           <w:rFonts w:cs="David"/>
@@ -11757,7 +11690,6 @@
         <w:t>joinRoom</w:t>
       </w:r>
       <w:proofErr w:type="spellEnd"/>
-      <w:proofErr w:type="gramEnd"/>
     </w:p>
     <w:p>
       <w:pPr>
@@ -12195,7 +12127,6 @@
         </w:rPr>
       </w:pPr>
       <w:proofErr w:type="spellStart"/>
-      <w:proofErr w:type="gramStart"/>
       <w:r>
         <w:rPr>
           <w:rFonts w:cs="David"/>
@@ -12207,7 +12138,6 @@
         <w:t>leaveRoom</w:t>
       </w:r>
       <w:proofErr w:type="spellEnd"/>
-      <w:proofErr w:type="gramEnd"/>
     </w:p>
     <w:p>
       <w:pPr>
@@ -12538,7 +12468,6 @@
         </w:rPr>
       </w:pPr>
       <w:proofErr w:type="spellStart"/>
-      <w:proofErr w:type="gramStart"/>
       <w:r>
         <w:rPr>
           <w:rFonts w:cs="David"/>
@@ -12550,7 +12479,6 @@
         <w:t>closeRoom</w:t>
       </w:r>
       <w:proofErr w:type="spellEnd"/>
-      <w:proofErr w:type="gramEnd"/>
     </w:p>
     <w:p>
       <w:pPr>
@@ -13244,7 +13172,6 @@
           <w:szCs w:val="24"/>
           <w:rtl/>
         </w:rPr>
-        <w:lastRenderedPageBreak/>
         <w:t>פונקציות עיקריות:</w:t>
       </w:r>
     </w:p>
@@ -13411,6 +13338,7 @@
           <w:sz w:val="24"/>
           <w:szCs w:val="24"/>
         </w:rPr>
+        <w:lastRenderedPageBreak/>
         <w:t>DataBase</w:t>
       </w:r>
       <w:proofErr w:type="spellEnd"/>
@@ -14074,7 +14002,6 @@
         </w:rPr>
       </w:pPr>
       <w:proofErr w:type="spellStart"/>
-      <w:proofErr w:type="gramStart"/>
       <w:r>
         <w:rPr>
           <w:rFonts w:cs="David"/>
@@ -14086,7 +14013,6 @@
         <w:t>sendQuestionToAllUsers</w:t>
       </w:r>
       <w:proofErr w:type="spellEnd"/>
-      <w:proofErr w:type="gramEnd"/>
     </w:p>
     <w:p>
       <w:pPr>
@@ -14338,7 +14264,6 @@
         </w:rPr>
       </w:pPr>
       <w:proofErr w:type="spellStart"/>
-      <w:proofErr w:type="gramStart"/>
       <w:r>
         <w:rPr>
           <w:rFonts w:cs="David"/>
@@ -14350,7 +14275,6 @@
         <w:t>handleFinishGame</w:t>
       </w:r>
       <w:proofErr w:type="spellEnd"/>
-      <w:proofErr w:type="gramEnd"/>
     </w:p>
     <w:p>
       <w:pPr>
@@ -14628,7 +14552,6 @@
         </w:rPr>
       </w:pPr>
       <w:proofErr w:type="spellStart"/>
-      <w:proofErr w:type="gramStart"/>
       <w:r>
         <w:rPr>
           <w:rFonts w:cs="David"/>
@@ -14640,7 +14563,6 @@
         <w:t>sendFirstQuestion</w:t>
       </w:r>
       <w:proofErr w:type="spellEnd"/>
-      <w:proofErr w:type="gramEnd"/>
     </w:p>
     <w:p>
       <w:pPr>
@@ -14780,7 +14702,6 @@
         </w:rPr>
       </w:pPr>
       <w:proofErr w:type="spellStart"/>
-      <w:proofErr w:type="gramStart"/>
       <w:r>
         <w:rPr>
           <w:rFonts w:cs="David"/>
@@ -14792,7 +14713,6 @@
         <w:t>handleNextTurn</w:t>
       </w:r>
       <w:proofErr w:type="spellEnd"/>
-      <w:proofErr w:type="gramEnd"/>
     </w:p>
     <w:p>
       <w:pPr>
@@ -14997,7 +14917,6 @@
           <w:szCs w:val="24"/>
           <w:rtl/>
         </w:rPr>
-        <w:lastRenderedPageBreak/>
         <w:t xml:space="preserve">אם פעיל, בדיקה האם כל השחקנים ענו על התשובה בסיבוב הנוכחי. אם כן, בודקים האם זה היה הסיבוב האחרון (כלומר, השאלה האחרונה). אם זה הסיבוב האחרון יש לטפל בסיום משחק. אם זה לא הסיבוב האחרון יש לקדם את מונה השאלות ב-1 ולשלוח שאלה לכל </w:t>
       </w:r>
       <w:proofErr w:type="spellStart"/>
@@ -15087,7 +15006,6 @@
         </w:rPr>
       </w:pPr>
       <w:proofErr w:type="spellStart"/>
-      <w:proofErr w:type="gramStart"/>
       <w:r>
         <w:rPr>
           <w:rFonts w:cs="David"/>
@@ -15099,7 +15017,6 @@
         <w:t>handleAnswerFromUser</w:t>
       </w:r>
       <w:proofErr w:type="spellEnd"/>
-      <w:proofErr w:type="gramEnd"/>
     </w:p>
     <w:p>
       <w:pPr>
@@ -15202,6 +15119,7 @@
           <w:sz w:val="24"/>
           <w:szCs w:val="24"/>
         </w:rPr>
+        <w:lastRenderedPageBreak/>
         <w:t>int</w:t>
       </w:r>
       <w:proofErr w:type="spellEnd"/>
@@ -15352,7 +15270,6 @@
         </w:rPr>
         <w:t xml:space="preserve">: בוליאני. </w:t>
       </w:r>
-      <w:proofErr w:type="gramStart"/>
       <w:r>
         <w:rPr>
           <w:rFonts w:cs="David"/>
@@ -15368,17 +15285,7 @@
           <w:szCs w:val="24"/>
           <w:rtl/>
         </w:rPr>
-        <w:t xml:space="preserve"> אם המשחק לא נגמר.</w:t>
-      </w:r>
-      <w:proofErr w:type="gramEnd"/>
-      <w:r>
-        <w:rPr>
-          <w:rFonts w:cs="David" w:hint="cs"/>
-          <w:sz w:val="24"/>
-          <w:szCs w:val="24"/>
-          <w:rtl/>
-        </w:rPr>
-        <w:t xml:space="preserve"> </w:t>
+        <w:t xml:space="preserve"> אם המשחק לא נגמר. </w:t>
       </w:r>
       <w:r>
         <w:rPr>
@@ -15721,7 +15628,6 @@
         </w:rPr>
       </w:pPr>
       <w:proofErr w:type="spellStart"/>
-      <w:proofErr w:type="gramStart"/>
       <w:r>
         <w:rPr>
           <w:rFonts w:cs="David"/>
@@ -15733,7 +15639,6 @@
         <w:t>leaveGame</w:t>
       </w:r>
       <w:proofErr w:type="spellEnd"/>
-      <w:proofErr w:type="gramEnd"/>
     </w:p>
     <w:p>
       <w:pPr>
@@ -15894,7 +15799,6 @@
         </w:rPr>
         <w:t xml:space="preserve"> המשחק עדין פעיל. </w:t>
       </w:r>
-      <w:proofErr w:type="gramStart"/>
       <w:r>
         <w:rPr>
           <w:rFonts w:cs="David"/>
@@ -15912,7 +15816,6 @@
         </w:rPr>
         <w:t xml:space="preserve"> אם המשחק נגמר.</w:t>
       </w:r>
-      <w:proofErr w:type="gramEnd"/>
     </w:p>
     <w:p>
       <w:pPr>
@@ -16344,7 +16247,6 @@
           <w:szCs w:val="24"/>
         </w:rPr>
       </w:pPr>
-      <w:proofErr w:type="gramStart"/>
       <w:r>
         <w:rPr>
           <w:rFonts w:cs="David"/>
@@ -16354,7 +16256,6 @@
         <w:t>queue&lt;</w:t>
       </w:r>
       <w:proofErr w:type="spellStart"/>
-      <w:proofErr w:type="gramEnd"/>
       <w:r>
         <w:rPr>
           <w:rFonts w:cs="David"/>
@@ -16424,23 +16325,13 @@
           <w:rtl/>
         </w:rPr>
       </w:pPr>
-      <w:proofErr w:type="gramStart"/>
-      <w:r>
-        <w:rPr>
-          <w:rFonts w:cs="David"/>
-          <w:sz w:val="24"/>
-          <w:szCs w:val="24"/>
-        </w:rPr>
-        <w:t>static</w:t>
-      </w:r>
-      <w:proofErr w:type="gramEnd"/>
-      <w:r>
-        <w:rPr>
-          <w:rFonts w:cs="David"/>
-          <w:sz w:val="24"/>
-          <w:szCs w:val="24"/>
-        </w:rPr>
-        <w:t xml:space="preserve"> </w:t>
+      <w:r>
+        <w:rPr>
+          <w:rFonts w:cs="David"/>
+          <w:sz w:val="24"/>
+          <w:szCs w:val="24"/>
+        </w:rPr>
+        <w:t xml:space="preserve">static </w:t>
       </w:r>
       <w:proofErr w:type="spellStart"/>
       <w:r>
@@ -16873,6 +16764,284 @@
           <w:szCs w:val="24"/>
           <w:rtl/>
         </w:rPr>
+        <w:t>פונקציונליות</w:t>
+      </w:r>
+      <w:r>
+        <w:rPr>
+          <w:rFonts w:cs="David" w:hint="cs"/>
+          <w:sz w:val="24"/>
+          <w:szCs w:val="24"/>
+          <w:rtl/>
+        </w:rPr>
+        <w:t xml:space="preserve">: מוחק </w:t>
+      </w:r>
+      <w:proofErr w:type="spellStart"/>
+      <w:r>
+        <w:rPr>
+          <w:rFonts w:cs="David" w:hint="cs"/>
+          <w:sz w:val="24"/>
+          <w:szCs w:val="24"/>
+          <w:rtl/>
+        </w:rPr>
+        <w:t>מהזכרון</w:t>
+      </w:r>
+      <w:proofErr w:type="spellEnd"/>
+      <w:r>
+        <w:rPr>
+          <w:rFonts w:cs="David" w:hint="cs"/>
+          <w:sz w:val="24"/>
+          <w:szCs w:val="24"/>
+          <w:rtl/>
+        </w:rPr>
+        <w:t xml:space="preserve"> את </w:t>
+      </w:r>
+      <w:r>
+        <w:rPr>
+          <w:rFonts w:cs="David" w:hint="cs"/>
+          <w:sz w:val="24"/>
+          <w:szCs w:val="24"/>
+          <w:rtl/>
+        </w:rPr>
+        <w:t>רשימת החדרים הקיימים</w:t>
+      </w:r>
+    </w:p>
+    <w:p>
+      <w:pPr>
+        <w:pStyle w:val="a8"/>
+        <w:ind w:left="720"/>
+        <w:rPr>
+          <w:rFonts w:cs="David"/>
+          <w:sz w:val="24"/>
+          <w:szCs w:val="24"/>
+          <w:rtl/>
+        </w:rPr>
+      </w:pPr>
+      <w:r>
+        <w:rPr>
+          <w:rFonts w:cs="David" w:hint="cs"/>
+          <w:sz w:val="24"/>
+          <w:szCs w:val="24"/>
+          <w:rtl/>
+        </w:rPr>
+        <w:t>מוחק</w:t>
+      </w:r>
+      <w:r>
+        <w:rPr>
+          <w:rFonts w:cs="David" w:hint="cs"/>
+          <w:sz w:val="24"/>
+          <w:szCs w:val="24"/>
+          <w:rtl/>
+        </w:rPr>
+        <w:t xml:space="preserve"> </w:t>
+      </w:r>
+      <w:proofErr w:type="spellStart"/>
+      <w:r>
+        <w:rPr>
+          <w:rFonts w:cs="David" w:hint="cs"/>
+          <w:sz w:val="24"/>
+          <w:szCs w:val="24"/>
+          <w:rtl/>
+        </w:rPr>
+        <w:t>מהזכרון</w:t>
+      </w:r>
+      <w:proofErr w:type="spellEnd"/>
+      <w:r>
+        <w:rPr>
+          <w:rFonts w:cs="David" w:hint="cs"/>
+          <w:sz w:val="24"/>
+          <w:szCs w:val="24"/>
+          <w:rtl/>
+        </w:rPr>
+        <w:t xml:space="preserve"> את רשימת </w:t>
+      </w:r>
+      <w:proofErr w:type="spellStart"/>
+      <w:r>
+        <w:rPr>
+          <w:rFonts w:cs="David" w:hint="cs"/>
+          <w:sz w:val="24"/>
+          <w:szCs w:val="24"/>
+          <w:rtl/>
+        </w:rPr>
+        <w:t>היוזרים</w:t>
+      </w:r>
+      <w:proofErr w:type="spellEnd"/>
+      <w:r>
+        <w:rPr>
+          <w:rFonts w:cs="David" w:hint="cs"/>
+          <w:sz w:val="24"/>
+          <w:szCs w:val="24"/>
+          <w:rtl/>
+        </w:rPr>
+        <w:t xml:space="preserve"> המחוברים.</w:t>
+      </w:r>
+    </w:p>
+    <w:p>
+      <w:pPr>
+        <w:pStyle w:val="a8"/>
+        <w:ind w:left="720"/>
+        <w:rPr>
+          <w:rFonts w:cs="David"/>
+          <w:sz w:val="24"/>
+          <w:szCs w:val="24"/>
+          <w:rtl/>
+        </w:rPr>
+      </w:pPr>
+      <w:r>
+        <w:rPr>
+          <w:rFonts w:cs="David" w:hint="cs"/>
+          <w:sz w:val="24"/>
+          <w:szCs w:val="24"/>
+          <w:rtl/>
+        </w:rPr>
+        <w:t xml:space="preserve">סוגר את </w:t>
+      </w:r>
+      <w:proofErr w:type="spellStart"/>
+      <w:r>
+        <w:rPr>
+          <w:rFonts w:cs="David" w:hint="cs"/>
+          <w:sz w:val="24"/>
+          <w:szCs w:val="24"/>
+          <w:rtl/>
+        </w:rPr>
+        <w:t>הסוקט</w:t>
+      </w:r>
+      <w:proofErr w:type="spellEnd"/>
+      <w:r>
+        <w:rPr>
+          <w:rFonts w:cs="David" w:hint="cs"/>
+          <w:sz w:val="24"/>
+          <w:szCs w:val="24"/>
+          <w:rtl/>
+        </w:rPr>
+        <w:t>.</w:t>
+      </w:r>
+    </w:p>
+    <w:p>
+      <w:pPr>
+        <w:pStyle w:val="a8"/>
+        <w:ind w:left="720"/>
+        <w:rPr>
+          <w:rStyle w:val="aa"/>
+          <w:rtl/>
+        </w:rPr>
+      </w:pPr>
+    </w:p>
+    <w:p>
+      <w:pPr>
+        <w:pStyle w:val="a8"/>
+        <w:ind w:left="720"/>
+        <w:rPr>
+          <w:rStyle w:val="aa"/>
+        </w:rPr>
+      </w:pPr>
+    </w:p>
+    <w:p>
+      <w:pPr>
+        <w:pStyle w:val="a8"/>
+        <w:ind w:left="720"/>
+        <w:rPr>
+          <w:rFonts w:cs="David"/>
+          <w:b/>
+          <w:bCs/>
+          <w:sz w:val="24"/>
+          <w:szCs w:val="24"/>
+        </w:rPr>
+      </w:pPr>
+      <w:r>
+        <w:rPr>
+          <w:rFonts w:cs="David"/>
+          <w:b/>
+          <w:bCs/>
+          <w:sz w:val="24"/>
+          <w:szCs w:val="24"/>
+        </w:rPr>
+        <w:t>serve</w:t>
+      </w:r>
+    </w:p>
+    <w:p>
+      <w:pPr>
+        <w:pStyle w:val="a8"/>
+        <w:ind w:left="720"/>
+        <w:rPr>
+          <w:rFonts w:cs="David"/>
+          <w:sz w:val="24"/>
+          <w:szCs w:val="24"/>
+          <w:rtl/>
+        </w:rPr>
+      </w:pPr>
+      <w:r>
+        <w:rPr>
+          <w:rFonts w:cs="David" w:hint="cs"/>
+          <w:i/>
+          <w:iCs/>
+          <w:sz w:val="24"/>
+          <w:szCs w:val="24"/>
+          <w:rtl/>
+        </w:rPr>
+        <w:t>פרמטרים</w:t>
+      </w:r>
+      <w:r>
+        <w:rPr>
+          <w:rFonts w:cs="David" w:hint="cs"/>
+          <w:sz w:val="24"/>
+          <w:szCs w:val="24"/>
+          <w:rtl/>
+        </w:rPr>
+        <w:t>: אין</w:t>
+      </w:r>
+    </w:p>
+    <w:p>
+      <w:pPr>
+        <w:pStyle w:val="a8"/>
+        <w:ind w:left="720"/>
+        <w:rPr>
+          <w:rFonts w:cs="David"/>
+          <w:sz w:val="24"/>
+          <w:szCs w:val="24"/>
+          <w:rtl/>
+        </w:rPr>
+      </w:pPr>
+      <w:r>
+        <w:rPr>
+          <w:rFonts w:cs="David" w:hint="cs"/>
+          <w:i/>
+          <w:iCs/>
+          <w:sz w:val="24"/>
+          <w:szCs w:val="24"/>
+          <w:rtl/>
+        </w:rPr>
+        <w:t>ערך החזר</w:t>
+      </w:r>
+      <w:r>
+        <w:rPr>
+          <w:rFonts w:cs="David" w:hint="cs"/>
+          <w:sz w:val="24"/>
+          <w:szCs w:val="24"/>
+          <w:rtl/>
+        </w:rPr>
+        <w:t>: אין</w:t>
+      </w:r>
+    </w:p>
+    <w:p>
+      <w:pPr>
+        <w:pStyle w:val="a8"/>
+        <w:ind w:left="720"/>
+        <w:rPr>
+          <w:rFonts w:cs="David"/>
+          <w:sz w:val="24"/>
+          <w:szCs w:val="24"/>
+          <w:rtl/>
+        </w:rPr>
+      </w:pPr>
+      <w:r>
+        <w:rPr>
+          <w:rFonts w:cs="David" w:hint="cs"/>
+          <w:i/>
+          <w:iCs/>
+          <w:sz w:val="24"/>
+          <w:szCs w:val="24"/>
+          <w:rtl/>
+        </w:rPr>
         <w:lastRenderedPageBreak/>
         <w:t>פונקציונליות</w:t>
       </w:r>
@@ -16883,58 +17052,28 @@
           <w:szCs w:val="24"/>
           <w:rtl/>
         </w:rPr>
-        <w:t xml:space="preserve">: מוחק </w:t>
-      </w:r>
-      <w:proofErr w:type="spellStart"/>
-      <w:r>
-        <w:rPr>
-          <w:rFonts w:cs="David" w:hint="cs"/>
-          <w:sz w:val="24"/>
-          <w:szCs w:val="24"/>
-          <w:rtl/>
-        </w:rPr>
-        <w:t>מהזכרון</w:t>
-      </w:r>
-      <w:proofErr w:type="spellEnd"/>
-      <w:r>
-        <w:rPr>
-          <w:rFonts w:cs="David" w:hint="cs"/>
-          <w:sz w:val="24"/>
-          <w:szCs w:val="24"/>
-          <w:rtl/>
-        </w:rPr>
-        <w:t xml:space="preserve"> את </w:t>
-      </w:r>
-      <w:r>
-        <w:rPr>
-          <w:rFonts w:cs="David" w:hint="cs"/>
-          <w:sz w:val="24"/>
-          <w:szCs w:val="24"/>
-          <w:rtl/>
-        </w:rPr>
-        <w:t>רשימת החדרים הקיימים</w:t>
-      </w:r>
-    </w:p>
-    <w:p>
-      <w:pPr>
-        <w:pStyle w:val="a8"/>
-        <w:ind w:left="720"/>
-        <w:rPr>
-          <w:rFonts w:cs="David"/>
-          <w:sz w:val="24"/>
-          <w:szCs w:val="24"/>
-          <w:rtl/>
-        </w:rPr>
-      </w:pPr>
-      <w:r>
-        <w:rPr>
-          <w:rFonts w:cs="David" w:hint="cs"/>
-          <w:sz w:val="24"/>
-          <w:szCs w:val="24"/>
-          <w:rtl/>
-        </w:rPr>
-        <w:t>מוחק</w:t>
-      </w:r>
+        <w:t xml:space="preserve">: </w:t>
+      </w:r>
+      <w:r>
+        <w:rPr>
+          <w:rFonts w:cs="David" w:hint="cs"/>
+          <w:sz w:val="24"/>
+          <w:szCs w:val="24"/>
+          <w:rtl/>
+        </w:rPr>
+        <w:t xml:space="preserve">מפעיל את </w:t>
+      </w:r>
+      <w:proofErr w:type="spellStart"/>
+      <w:r>
+        <w:rPr>
+          <w:rFonts w:cs="David" w:hint="cs"/>
+          <w:sz w:val="24"/>
+          <w:szCs w:val="24"/>
+          <w:rtl/>
+        </w:rPr>
+        <w:t>הפוקנציה</w:t>
+      </w:r>
+      <w:proofErr w:type="spellEnd"/>
       <w:r>
         <w:rPr>
           <w:rFonts w:cs="David" w:hint="cs"/>
@@ -16947,83 +17086,107 @@
       <w:proofErr w:type="spellStart"/>
       <w:r>
         <w:rPr>
-          <w:rFonts w:cs="David" w:hint="cs"/>
-          <w:sz w:val="24"/>
-          <w:szCs w:val="24"/>
-          <w:rtl/>
-        </w:rPr>
-        <w:t>מהזכרון</w:t>
-      </w:r>
-      <w:proofErr w:type="spellEnd"/>
-      <w:r>
-        <w:rPr>
-          <w:rFonts w:cs="David" w:hint="cs"/>
-          <w:sz w:val="24"/>
-          <w:szCs w:val="24"/>
-          <w:rtl/>
-        </w:rPr>
-        <w:t xml:space="preserve"> את רשימת </w:t>
-      </w:r>
-      <w:proofErr w:type="spellStart"/>
-      <w:r>
-        <w:rPr>
-          <w:rFonts w:cs="David" w:hint="cs"/>
-          <w:sz w:val="24"/>
-          <w:szCs w:val="24"/>
-          <w:rtl/>
-        </w:rPr>
-        <w:t>היוזרים</w:t>
-      </w:r>
-      <w:proofErr w:type="spellEnd"/>
-      <w:r>
-        <w:rPr>
-          <w:rFonts w:cs="David" w:hint="cs"/>
-          <w:sz w:val="24"/>
-          <w:szCs w:val="24"/>
-          <w:rtl/>
-        </w:rPr>
-        <w:t xml:space="preserve"> המחוברים.</w:t>
-      </w:r>
-    </w:p>
-    <w:p>
-      <w:pPr>
-        <w:pStyle w:val="a8"/>
-        <w:ind w:left="720"/>
-        <w:rPr>
-          <w:rFonts w:cs="David"/>
-          <w:sz w:val="24"/>
-          <w:szCs w:val="24"/>
-          <w:rtl/>
-        </w:rPr>
-      </w:pPr>
-      <w:r>
-        <w:rPr>
-          <w:rFonts w:cs="David" w:hint="cs"/>
-          <w:sz w:val="24"/>
-          <w:szCs w:val="24"/>
-          <w:rtl/>
-        </w:rPr>
-        <w:t xml:space="preserve">סוגר את </w:t>
-      </w:r>
-      <w:proofErr w:type="spellStart"/>
-      <w:r>
-        <w:rPr>
-          <w:rFonts w:cs="David" w:hint="cs"/>
-          <w:sz w:val="24"/>
-          <w:szCs w:val="24"/>
-          <w:rtl/>
-        </w:rPr>
-        <w:t>הסוקט</w:t>
-      </w:r>
-      <w:proofErr w:type="spellEnd"/>
-      <w:r>
-        <w:rPr>
-          <w:rFonts w:cs="David" w:hint="cs"/>
-          <w:sz w:val="24"/>
-          <w:szCs w:val="24"/>
-          <w:rtl/>
-        </w:rPr>
-        <w:t>.</w:t>
+          <w:rFonts w:cs="David"/>
+          <w:sz w:val="24"/>
+          <w:szCs w:val="24"/>
+        </w:rPr>
+        <w:t>bindAndListen</w:t>
+      </w:r>
+      <w:proofErr w:type="spellEnd"/>
+      <w:r>
+        <w:rPr>
+          <w:rFonts w:cs="David" w:hint="cs"/>
+          <w:sz w:val="24"/>
+          <w:szCs w:val="24"/>
+          <w:rtl/>
+        </w:rPr>
+        <w:t xml:space="preserve">. מייצר </w:t>
+      </w:r>
+      <w:proofErr w:type="spellStart"/>
+      <w:r>
+        <w:rPr>
+          <w:rFonts w:cs="David" w:hint="cs"/>
+          <w:sz w:val="24"/>
+          <w:szCs w:val="24"/>
+          <w:rtl/>
+        </w:rPr>
+        <w:t>ת'רד</w:t>
+      </w:r>
+      <w:proofErr w:type="spellEnd"/>
+      <w:r>
+        <w:rPr>
+          <w:rFonts w:cs="David" w:hint="cs"/>
+          <w:sz w:val="24"/>
+          <w:szCs w:val="24"/>
+          <w:rtl/>
+        </w:rPr>
+        <w:t xml:space="preserve"> חדש עבור טיפול בהודעות (</w:t>
+      </w:r>
+      <w:proofErr w:type="spellStart"/>
+      <w:r>
+        <w:rPr>
+          <w:rFonts w:cs="David"/>
+          <w:sz w:val="24"/>
+          <w:szCs w:val="24"/>
+        </w:rPr>
+        <w:t>clientHandler</w:t>
+      </w:r>
+      <w:proofErr w:type="spellEnd"/>
+      <w:r>
+        <w:rPr>
+          <w:rFonts w:cs="David" w:hint="cs"/>
+          <w:sz w:val="24"/>
+          <w:szCs w:val="24"/>
+          <w:rtl/>
+        </w:rPr>
+        <w:t>).</w:t>
+      </w:r>
+    </w:p>
+    <w:p>
+      <w:pPr>
+        <w:pStyle w:val="a8"/>
+        <w:ind w:left="720"/>
+        <w:rPr>
+          <w:rFonts w:cs="David"/>
+          <w:sz w:val="24"/>
+          <w:szCs w:val="24"/>
+          <w:rtl/>
+        </w:rPr>
+      </w:pPr>
+      <w:r>
+        <w:rPr>
+          <w:rFonts w:cs="David" w:hint="cs"/>
+          <w:sz w:val="24"/>
+          <w:szCs w:val="24"/>
+          <w:rtl/>
+        </w:rPr>
+        <w:t xml:space="preserve">מתחיל </w:t>
+      </w:r>
+      <w:r>
+        <w:rPr>
+          <w:rFonts w:cs="David" w:hint="cs"/>
+          <w:sz w:val="24"/>
+          <w:szCs w:val="24"/>
+          <w:rtl/>
+        </w:rPr>
+        <w:t xml:space="preserve">לקבל לקוחות בלולאה אינסופית (קורא לפונקציה </w:t>
+      </w:r>
+      <w:r>
+        <w:rPr>
+          <w:rFonts w:cs="David"/>
+          <w:sz w:val="24"/>
+          <w:szCs w:val="24"/>
+        </w:rPr>
+        <w:t>accept</w:t>
+      </w:r>
+      <w:r>
+        <w:rPr>
+          <w:rFonts w:cs="David" w:hint="cs"/>
+          <w:sz w:val="24"/>
+          <w:szCs w:val="24"/>
+          <w:rtl/>
+        </w:rPr>
+        <w:t xml:space="preserve"> בתוך הלולאה)</w:t>
       </w:r>
     </w:p>
     <w:p>
@@ -17033,15 +17196,6 @@
         <w:rPr>
           <w:rStyle w:val="aa"/>
           <w:rtl/>
-        </w:rPr>
-      </w:pPr>
-    </w:p>
-    <w:p>
-      <w:pPr>
-        <w:pStyle w:val="a8"/>
-        <w:ind w:left="720"/>
-        <w:rPr>
-          <w:rStyle w:val="aa"/>
         </w:rPr>
       </w:pPr>
     </w:p>
@@ -17055,9 +17209,10 @@
           <w:bCs/>
           <w:sz w:val="24"/>
           <w:szCs w:val="24"/>
-        </w:rPr>
-      </w:pPr>
-      <w:proofErr w:type="gramStart"/>
+          <w:rtl/>
+        </w:rPr>
+      </w:pPr>
+      <w:proofErr w:type="spellStart"/>
       <w:r>
         <w:rPr>
           <w:rFonts w:cs="David"/>
@@ -17066,9 +17221,9 @@
           <w:sz w:val="24"/>
           <w:szCs w:val="24"/>
         </w:rPr>
-        <w:t>serve</w:t>
-      </w:r>
-      <w:proofErr w:type="gramEnd"/>
+        <w:t>bindAndListen</w:t>
+      </w:r>
+      <w:proofErr w:type="spellEnd"/>
     </w:p>
     <w:p>
       <w:pPr>
@@ -17172,19 +17327,16 @@
           <w:szCs w:val="24"/>
           <w:rtl/>
         </w:rPr>
-        <w:t xml:space="preserve">מפעיל את </w:t>
-      </w:r>
-      <w:proofErr w:type="spellStart"/>
-      <w:r>
-        <w:rPr>
-          <w:rFonts w:cs="David" w:hint="cs"/>
-          <w:sz w:val="24"/>
-          <w:szCs w:val="24"/>
-          <w:rtl/>
-        </w:rPr>
-        <w:t>הפוקנציה</w:t>
-      </w:r>
-      <w:proofErr w:type="spellEnd"/>
+        <w:t xml:space="preserve">מבצע </w:t>
+      </w:r>
+      <w:r>
+        <w:rPr>
+          <w:rFonts w:cs="David"/>
+          <w:sz w:val="24"/>
+          <w:szCs w:val="24"/>
+        </w:rPr>
+        <w:t>bind</w:t>
+      </w:r>
       <w:r>
         <w:rPr>
           <w:rFonts w:cs="David" w:hint="cs"/>
@@ -17197,107 +17349,108 @@
       <w:proofErr w:type="spellStart"/>
       <w:r>
         <w:rPr>
-          <w:rFonts w:cs="David"/>
-          <w:sz w:val="24"/>
-          <w:szCs w:val="24"/>
-        </w:rPr>
-        <w:t>bindAndListen</w:t>
-      </w:r>
-      <w:proofErr w:type="spellEnd"/>
-      <w:r>
-        <w:rPr>
-          <w:rFonts w:cs="David" w:hint="cs"/>
-          <w:sz w:val="24"/>
-          <w:szCs w:val="24"/>
-          <w:rtl/>
-        </w:rPr>
-        <w:t xml:space="preserve">. מייצר </w:t>
-      </w:r>
-      <w:proofErr w:type="spellStart"/>
-      <w:r>
-        <w:rPr>
-          <w:rFonts w:cs="David" w:hint="cs"/>
-          <w:sz w:val="24"/>
-          <w:szCs w:val="24"/>
-          <w:rtl/>
-        </w:rPr>
-        <w:t>ת'רד</w:t>
-      </w:r>
-      <w:proofErr w:type="spellEnd"/>
-      <w:r>
-        <w:rPr>
-          <w:rFonts w:cs="David" w:hint="cs"/>
-          <w:sz w:val="24"/>
-          <w:szCs w:val="24"/>
-          <w:rtl/>
-        </w:rPr>
-        <w:t xml:space="preserve"> חדש עבור טיפול בהודעות (</w:t>
-      </w:r>
-      <w:proofErr w:type="spellStart"/>
-      <w:r>
-        <w:rPr>
-          <w:rFonts w:cs="David"/>
-          <w:sz w:val="24"/>
-          <w:szCs w:val="24"/>
-        </w:rPr>
-        <w:t>clientHandler</w:t>
-      </w:r>
-      <w:proofErr w:type="spellEnd"/>
-      <w:r>
-        <w:rPr>
-          <w:rFonts w:cs="David" w:hint="cs"/>
-          <w:sz w:val="24"/>
-          <w:szCs w:val="24"/>
-          <w:rtl/>
-        </w:rPr>
-        <w:t>).</w:t>
-      </w:r>
-    </w:p>
-    <w:p>
-      <w:pPr>
-        <w:pStyle w:val="a8"/>
-        <w:ind w:left="720"/>
-        <w:rPr>
-          <w:rFonts w:cs="David"/>
-          <w:sz w:val="24"/>
-          <w:szCs w:val="24"/>
-          <w:rtl/>
-        </w:rPr>
-      </w:pPr>
-      <w:r>
-        <w:rPr>
-          <w:rFonts w:cs="David" w:hint="cs"/>
-          <w:sz w:val="24"/>
-          <w:szCs w:val="24"/>
-          <w:rtl/>
-        </w:rPr>
-        <w:t xml:space="preserve">מתחיל </w:t>
-      </w:r>
-      <w:r>
-        <w:rPr>
-          <w:rFonts w:cs="David" w:hint="cs"/>
-          <w:sz w:val="24"/>
-          <w:szCs w:val="24"/>
-          <w:rtl/>
-        </w:rPr>
-        <w:t xml:space="preserve">לקבל לקוחות בלולאה אינסופית (קורא לפונקציה </w:t>
-      </w:r>
-      <w:r>
-        <w:rPr>
-          <w:rFonts w:cs="David"/>
-          <w:sz w:val="24"/>
-          <w:szCs w:val="24"/>
-        </w:rPr>
-        <w:t>accept</w:t>
-      </w:r>
-      <w:r>
-        <w:rPr>
-          <w:rFonts w:cs="David" w:hint="cs"/>
-          <w:sz w:val="24"/>
-          <w:szCs w:val="24"/>
-          <w:rtl/>
-        </w:rPr>
-        <w:t xml:space="preserve"> בתוך הלולאה)</w:t>
+          <w:rFonts w:cs="David" w:hint="cs"/>
+          <w:sz w:val="24"/>
+          <w:szCs w:val="24"/>
+          <w:rtl/>
+        </w:rPr>
+        <w:t>לסוקט</w:t>
+      </w:r>
+      <w:proofErr w:type="spellEnd"/>
+      <w:r>
+        <w:rPr>
+          <w:rFonts w:cs="David" w:hint="cs"/>
+          <w:sz w:val="24"/>
+          <w:szCs w:val="24"/>
+          <w:rtl/>
+        </w:rPr>
+        <w:t xml:space="preserve"> ומתחיל להאזין (</w:t>
+      </w:r>
+      <w:r>
+        <w:rPr>
+          <w:rFonts w:cs="David"/>
+          <w:sz w:val="24"/>
+          <w:szCs w:val="24"/>
+        </w:rPr>
+        <w:t>listen</w:t>
+      </w:r>
+      <w:r>
+        <w:rPr>
+          <w:rFonts w:cs="David" w:hint="cs"/>
+          <w:sz w:val="24"/>
+          <w:szCs w:val="24"/>
+          <w:rtl/>
+        </w:rPr>
+        <w:t>)</w:t>
+      </w:r>
+      <w:r>
+        <w:rPr>
+          <w:rFonts w:cs="David" w:hint="cs"/>
+          <w:sz w:val="24"/>
+          <w:szCs w:val="24"/>
+          <w:rtl/>
+        </w:rPr>
+        <w:t>.</w:t>
+      </w:r>
+      <w:r>
+        <w:rPr>
+          <w:rFonts w:cs="David" w:hint="cs"/>
+          <w:sz w:val="24"/>
+          <w:szCs w:val="24"/>
+          <w:rtl/>
+        </w:rPr>
+        <w:t xml:space="preserve"> אם נכשל ב-</w:t>
+      </w:r>
+      <w:r>
+        <w:rPr>
+          <w:rFonts w:cs="David"/>
+          <w:sz w:val="24"/>
+          <w:szCs w:val="24"/>
+        </w:rPr>
+        <w:t>bind</w:t>
+      </w:r>
+      <w:r>
+        <w:rPr>
+          <w:rFonts w:cs="David" w:hint="cs"/>
+          <w:sz w:val="24"/>
+          <w:szCs w:val="24"/>
+          <w:rtl/>
+        </w:rPr>
+        <w:t xml:space="preserve"> או ב-</w:t>
+      </w:r>
+      <w:r>
+        <w:rPr>
+          <w:rFonts w:cs="David"/>
+          <w:sz w:val="24"/>
+          <w:szCs w:val="24"/>
+        </w:rPr>
+        <w:t>listen</w:t>
+      </w:r>
+      <w:r>
+        <w:rPr>
+          <w:rFonts w:cs="David" w:hint="cs"/>
+          <w:sz w:val="24"/>
+          <w:szCs w:val="24"/>
+          <w:rtl/>
+        </w:rPr>
+        <w:t xml:space="preserve"> זורק </w:t>
+      </w:r>
+      <w:r>
+        <w:rPr>
+          <w:rFonts w:cs="David"/>
+          <w:sz w:val="24"/>
+          <w:szCs w:val="24"/>
+        </w:rPr>
+        <w:t>exception</w:t>
+      </w:r>
+      <w:r>
+        <w:rPr>
+          <w:rFonts w:cs="David" w:hint="cs"/>
+          <w:sz w:val="24"/>
+          <w:szCs w:val="24"/>
+          <w:rtl/>
+        </w:rPr>
+        <w:t>.</w:t>
       </w:r>
     </w:p>
     <w:p>
@@ -17323,20 +17476,30 @@
           <w:rtl/>
         </w:rPr>
       </w:pPr>
-      <w:proofErr w:type="spellStart"/>
-      <w:proofErr w:type="gramStart"/>
-      <w:r>
+    </w:p>
+    <w:p>
+      <w:pPr>
+        <w:pStyle w:val="a8"/>
+        <w:ind w:left="720"/>
         <w:rPr>
           <w:rFonts w:cs="David"/>
           <w:b/>
           <w:bCs/>
           <w:sz w:val="24"/>
           <w:szCs w:val="24"/>
-        </w:rPr>
-        <w:t>bindAndListen</w:t>
-      </w:r>
-      <w:proofErr w:type="spellEnd"/>
-      <w:proofErr w:type="gramEnd"/>
+          <w:rtl/>
+        </w:rPr>
+      </w:pPr>
+      <w:r>
+        <w:rPr>
+          <w:rFonts w:cs="David"/>
+          <w:b/>
+          <w:bCs/>
+          <w:sz w:val="24"/>
+          <w:szCs w:val="24"/>
+        </w:rPr>
+        <w:t>accept</w:t>
+      </w:r>
     </w:p>
     <w:p>
       <w:pPr>
@@ -17440,130 +17603,47 @@
           <w:szCs w:val="24"/>
           <w:rtl/>
         </w:rPr>
-        <w:t xml:space="preserve">מבצע </w:t>
-      </w:r>
-      <w:r>
-        <w:rPr>
-          <w:rFonts w:cs="David"/>
-          <w:sz w:val="24"/>
-          <w:szCs w:val="24"/>
-        </w:rPr>
-        <w:t>bind</w:t>
-      </w:r>
-      <w:r>
-        <w:rPr>
-          <w:rFonts w:cs="David" w:hint="cs"/>
-          <w:sz w:val="24"/>
-          <w:szCs w:val="24"/>
-          <w:rtl/>
-        </w:rPr>
-        <w:t xml:space="preserve"> </w:t>
-      </w:r>
-      <w:proofErr w:type="spellStart"/>
-      <w:r>
-        <w:rPr>
-          <w:rFonts w:cs="David" w:hint="cs"/>
-          <w:sz w:val="24"/>
-          <w:szCs w:val="24"/>
-          <w:rtl/>
-        </w:rPr>
-        <w:t>לסוקט</w:t>
-      </w:r>
-      <w:proofErr w:type="spellEnd"/>
-      <w:r>
-        <w:rPr>
-          <w:rFonts w:cs="David" w:hint="cs"/>
-          <w:sz w:val="24"/>
-          <w:szCs w:val="24"/>
-          <w:rtl/>
-        </w:rPr>
-        <w:t xml:space="preserve"> ומתחיל להאזין (</w:t>
-      </w:r>
-      <w:r>
-        <w:rPr>
-          <w:rFonts w:cs="David"/>
-          <w:sz w:val="24"/>
-          <w:szCs w:val="24"/>
-        </w:rPr>
-        <w:t>listen</w:t>
-      </w:r>
-      <w:r>
-        <w:rPr>
-          <w:rFonts w:cs="David" w:hint="cs"/>
-          <w:sz w:val="24"/>
-          <w:szCs w:val="24"/>
-          <w:rtl/>
-        </w:rPr>
-        <w:t>)</w:t>
-      </w:r>
-      <w:r>
-        <w:rPr>
-          <w:rFonts w:cs="David" w:hint="cs"/>
-          <w:sz w:val="24"/>
-          <w:szCs w:val="24"/>
-          <w:rtl/>
-        </w:rPr>
-        <w:t>.</w:t>
-      </w:r>
-      <w:r>
-        <w:rPr>
-          <w:rFonts w:cs="David" w:hint="cs"/>
-          <w:sz w:val="24"/>
-          <w:szCs w:val="24"/>
-          <w:rtl/>
-        </w:rPr>
-        <w:t xml:space="preserve"> אם נכשל ב-</w:t>
-      </w:r>
-      <w:r>
-        <w:rPr>
-          <w:rFonts w:cs="David"/>
-          <w:sz w:val="24"/>
-          <w:szCs w:val="24"/>
-        </w:rPr>
-        <w:t>bind</w:t>
-      </w:r>
-      <w:r>
-        <w:rPr>
-          <w:rFonts w:cs="David" w:hint="cs"/>
-          <w:sz w:val="24"/>
-          <w:szCs w:val="24"/>
-          <w:rtl/>
-        </w:rPr>
-        <w:t xml:space="preserve"> או ב-</w:t>
-      </w:r>
-      <w:r>
-        <w:rPr>
-          <w:rFonts w:cs="David"/>
-          <w:sz w:val="24"/>
-          <w:szCs w:val="24"/>
-        </w:rPr>
-        <w:t>listen</w:t>
-      </w:r>
-      <w:r>
-        <w:rPr>
-          <w:rFonts w:cs="David" w:hint="cs"/>
-          <w:sz w:val="24"/>
-          <w:szCs w:val="24"/>
-          <w:rtl/>
-        </w:rPr>
-        <w:t xml:space="preserve"> זורק </w:t>
-      </w:r>
-      <w:r>
-        <w:rPr>
-          <w:rFonts w:cs="David"/>
-          <w:sz w:val="24"/>
-          <w:szCs w:val="24"/>
-        </w:rPr>
-        <w:t>exception</w:t>
-      </w:r>
-      <w:r>
-        <w:rPr>
-          <w:rFonts w:cs="David" w:hint="cs"/>
-          <w:sz w:val="24"/>
-          <w:szCs w:val="24"/>
-          <w:rtl/>
-        </w:rPr>
-        <w:t>.</w:t>
+        <w:t xml:space="preserve">מקבל קליינט שהתחבר לשרת. יוצר עבורו </w:t>
+      </w:r>
+      <w:proofErr w:type="spellStart"/>
+      <w:r>
+        <w:rPr>
+          <w:rFonts w:cs="David" w:hint="cs"/>
+          <w:sz w:val="24"/>
+          <w:szCs w:val="24"/>
+          <w:rtl/>
+        </w:rPr>
+        <w:t>ת'רד</w:t>
+      </w:r>
+      <w:proofErr w:type="spellEnd"/>
+      <w:r>
+        <w:rPr>
+          <w:rFonts w:cs="David" w:hint="cs"/>
+          <w:sz w:val="24"/>
+          <w:szCs w:val="24"/>
+          <w:rtl/>
+        </w:rPr>
+        <w:t xml:space="preserve"> נפרד (מעביר כפרמטר את </w:t>
+      </w:r>
+      <w:proofErr w:type="spellStart"/>
+      <w:r>
+        <w:rPr>
+          <w:rFonts w:cs="David" w:hint="cs"/>
+          <w:sz w:val="24"/>
+          <w:szCs w:val="24"/>
+          <w:rtl/>
+        </w:rPr>
+        <w:t>הסוקט</w:t>
+      </w:r>
+      <w:proofErr w:type="spellEnd"/>
+      <w:r>
+        <w:rPr>
+          <w:rFonts w:cs="David" w:hint="cs"/>
+          <w:sz w:val="24"/>
+          <w:szCs w:val="24"/>
+          <w:rtl/>
+        </w:rPr>
+        <w:t xml:space="preserve"> של הקליינט).</w:t>
       </w:r>
     </w:p>
     <w:p>
@@ -17589,215 +17669,18 @@
           <w:rtl/>
         </w:rPr>
       </w:pPr>
-    </w:p>
-    <w:p>
-      <w:pPr>
-        <w:pStyle w:val="a8"/>
-        <w:ind w:left="720"/>
+      <w:proofErr w:type="spellStart"/>
+      <w:r>
         <w:rPr>
           <w:rFonts w:cs="David"/>
           <w:b/>
           <w:bCs/>
           <w:sz w:val="24"/>
           <w:szCs w:val="24"/>
-          <w:rtl/>
-        </w:rPr>
-      </w:pPr>
-      <w:proofErr w:type="gramStart"/>
-      <w:r>
-        <w:rPr>
-          <w:rFonts w:cs="David"/>
-          <w:b/>
-          <w:bCs/>
-          <w:sz w:val="24"/>
-          <w:szCs w:val="24"/>
-        </w:rPr>
-        <w:t>accept</w:t>
-      </w:r>
-      <w:proofErr w:type="gramEnd"/>
-    </w:p>
-    <w:p>
-      <w:pPr>
-        <w:pStyle w:val="a8"/>
-        <w:ind w:left="720"/>
-        <w:rPr>
-          <w:rFonts w:cs="David"/>
-          <w:sz w:val="24"/>
-          <w:szCs w:val="24"/>
-          <w:rtl/>
-        </w:rPr>
-      </w:pPr>
-      <w:r>
-        <w:rPr>
-          <w:rFonts w:cs="David" w:hint="cs"/>
-          <w:i/>
-          <w:iCs/>
-          <w:sz w:val="24"/>
-          <w:szCs w:val="24"/>
-          <w:rtl/>
-        </w:rPr>
-        <w:t>פרמטרים</w:t>
-      </w:r>
-      <w:r>
-        <w:rPr>
-          <w:rFonts w:cs="David" w:hint="cs"/>
-          <w:sz w:val="24"/>
-          <w:szCs w:val="24"/>
-          <w:rtl/>
-        </w:rPr>
-        <w:t>: אין</w:t>
-      </w:r>
-    </w:p>
-    <w:p>
-      <w:pPr>
-        <w:pStyle w:val="a8"/>
-        <w:ind w:left="720"/>
-        <w:rPr>
-          <w:rFonts w:cs="David"/>
-          <w:sz w:val="24"/>
-          <w:szCs w:val="24"/>
-          <w:rtl/>
-        </w:rPr>
-      </w:pPr>
-      <w:r>
-        <w:rPr>
-          <w:rFonts w:cs="David" w:hint="cs"/>
-          <w:i/>
-          <w:iCs/>
-          <w:sz w:val="24"/>
-          <w:szCs w:val="24"/>
-          <w:rtl/>
-        </w:rPr>
-        <w:t>ערך החזר</w:t>
-      </w:r>
-      <w:r>
-        <w:rPr>
-          <w:rFonts w:cs="David" w:hint="cs"/>
-          <w:sz w:val="24"/>
-          <w:szCs w:val="24"/>
-          <w:rtl/>
-        </w:rPr>
-        <w:t>: אין</w:t>
-      </w:r>
-    </w:p>
-    <w:p>
-      <w:pPr>
-        <w:pStyle w:val="a8"/>
-        <w:ind w:left="720"/>
-        <w:rPr>
-          <w:rFonts w:cs="David"/>
-          <w:sz w:val="24"/>
-          <w:szCs w:val="24"/>
-          <w:rtl/>
-        </w:rPr>
-      </w:pPr>
-      <w:r>
-        <w:rPr>
-          <w:rFonts w:cs="David" w:hint="cs"/>
-          <w:i/>
-          <w:iCs/>
-          <w:sz w:val="24"/>
-          <w:szCs w:val="24"/>
-          <w:rtl/>
-        </w:rPr>
-        <w:t>פונקציונליות</w:t>
-      </w:r>
-      <w:r>
-        <w:rPr>
-          <w:rFonts w:cs="David" w:hint="cs"/>
-          <w:sz w:val="24"/>
-          <w:szCs w:val="24"/>
-          <w:rtl/>
-        </w:rPr>
-        <w:t xml:space="preserve">: </w:t>
-      </w:r>
-      <w:r>
-        <w:rPr>
-          <w:rFonts w:cs="David" w:hint="cs"/>
-          <w:sz w:val="24"/>
-          <w:szCs w:val="24"/>
-          <w:rtl/>
-        </w:rPr>
-        <w:t xml:space="preserve">מקבל קליינט שהתחבר לשרת. יוצר עבורו </w:t>
-      </w:r>
-      <w:proofErr w:type="spellStart"/>
-      <w:r>
-        <w:rPr>
-          <w:rFonts w:cs="David" w:hint="cs"/>
-          <w:sz w:val="24"/>
-          <w:szCs w:val="24"/>
-          <w:rtl/>
-        </w:rPr>
-        <w:t>ת'רד</w:t>
-      </w:r>
-      <w:proofErr w:type="spellEnd"/>
-      <w:r>
-        <w:rPr>
-          <w:rFonts w:cs="David" w:hint="cs"/>
-          <w:sz w:val="24"/>
-          <w:szCs w:val="24"/>
-          <w:rtl/>
-        </w:rPr>
-        <w:t xml:space="preserve"> נפרד (מעביר כפרמטר את </w:t>
-      </w:r>
-      <w:proofErr w:type="spellStart"/>
-      <w:r>
-        <w:rPr>
-          <w:rFonts w:cs="David" w:hint="cs"/>
-          <w:sz w:val="24"/>
-          <w:szCs w:val="24"/>
-          <w:rtl/>
-        </w:rPr>
-        <w:t>הסוקט</w:t>
-      </w:r>
-      <w:proofErr w:type="spellEnd"/>
-      <w:r>
-        <w:rPr>
-          <w:rFonts w:cs="David" w:hint="cs"/>
-          <w:sz w:val="24"/>
-          <w:szCs w:val="24"/>
-          <w:rtl/>
-        </w:rPr>
-        <w:t xml:space="preserve"> של הקליינט).</w:t>
-      </w:r>
-    </w:p>
-    <w:p>
-      <w:pPr>
-        <w:pStyle w:val="a8"/>
-        <w:ind w:left="720"/>
-        <w:rPr>
-          <w:rStyle w:val="aa"/>
-          <w:rtl/>
-        </w:rPr>
-      </w:pPr>
-    </w:p>
-    <w:p>
-      <w:pPr>
-        <w:pStyle w:val="a8"/>
-        <w:ind w:left="720"/>
-        <w:rPr>
-          <w:rFonts w:cs="David"/>
-          <w:b/>
-          <w:bCs/>
-          <w:sz w:val="24"/>
-          <w:szCs w:val="24"/>
-          <w:rtl/>
-        </w:rPr>
-      </w:pPr>
-      <w:proofErr w:type="spellStart"/>
-      <w:proofErr w:type="gramStart"/>
-      <w:r>
-        <w:rPr>
-          <w:rFonts w:cs="David"/>
-          <w:b/>
-          <w:bCs/>
-          <w:sz w:val="24"/>
-          <w:szCs w:val="24"/>
         </w:rPr>
         <w:t>clientHandler</w:t>
       </w:r>
       <w:proofErr w:type="spellEnd"/>
-      <w:proofErr w:type="gramEnd"/>
     </w:p>
     <w:p>
       <w:pPr>
@@ -18253,7 +18136,6 @@
         </w:rPr>
       </w:pPr>
       <w:proofErr w:type="spellStart"/>
-      <w:proofErr w:type="gramStart"/>
       <w:r>
         <w:rPr>
           <w:rFonts w:cs="David"/>
@@ -18265,7 +18147,6 @@
         <w:t>getRoomById</w:t>
       </w:r>
       <w:proofErr w:type="spellEnd"/>
-      <w:proofErr w:type="gramEnd"/>
     </w:p>
     <w:p>
       <w:pPr>
@@ -18504,7 +18385,6 @@
         </w:rPr>
       </w:pPr>
       <w:proofErr w:type="spellStart"/>
-      <w:proofErr w:type="gramStart"/>
       <w:r>
         <w:rPr>
           <w:rFonts w:cs="David"/>
@@ -18516,7 +18396,6 @@
         <w:t>getUserByName</w:t>
       </w:r>
       <w:proofErr w:type="spellEnd"/>
-      <w:proofErr w:type="gramEnd"/>
     </w:p>
     <w:p>
       <w:pPr>
@@ -18604,7 +18483,6 @@
           <w:szCs w:val="24"/>
           <w:rtl/>
         </w:rPr>
-        <w:lastRenderedPageBreak/>
         <w:t>ערך החזר</w:t>
       </w:r>
       <w:r>
@@ -18796,7 +18674,6 @@
         </w:rPr>
       </w:pPr>
       <w:proofErr w:type="spellStart"/>
-      <w:proofErr w:type="gramStart"/>
       <w:r>
         <w:rPr>
           <w:rFonts w:cs="David"/>
@@ -18808,7 +18685,6 @@
         <w:t>getUserBySocket</w:t>
       </w:r>
       <w:proofErr w:type="spellEnd"/>
-      <w:proofErr w:type="gramEnd"/>
     </w:p>
     <w:p>
       <w:pPr>
@@ -19067,7 +18943,6 @@
         </w:rPr>
       </w:pPr>
       <w:proofErr w:type="spellStart"/>
-      <w:proofErr w:type="gramStart"/>
       <w:r>
         <w:rPr>
           <w:rFonts w:cs="David"/>
@@ -19079,7 +18954,6 @@
         <w:t>handleRecievedMessages</w:t>
       </w:r>
       <w:proofErr w:type="spellEnd"/>
-      <w:proofErr w:type="gramEnd"/>
     </w:p>
     <w:p>
       <w:pPr>
@@ -19703,7 +19577,6 @@
         </w:rPr>
       </w:pPr>
       <w:proofErr w:type="spellStart"/>
-      <w:proofErr w:type="gramStart"/>
       <w:r>
         <w:rPr>
           <w:rFonts w:cs="David"/>
@@ -19715,7 +19588,6 @@
         <w:t>safeDeleteUesr</w:t>
       </w:r>
       <w:proofErr w:type="spellEnd"/>
-      <w:proofErr w:type="gramEnd"/>
     </w:p>
     <w:p>
       <w:pPr>
@@ -20096,7 +19968,6 @@
         </w:rPr>
       </w:pPr>
       <w:proofErr w:type="spellStart"/>
-      <w:proofErr w:type="gramStart"/>
       <w:r>
         <w:rPr>
           <w:rFonts w:cs="David"/>
@@ -20108,7 +19979,6 @@
         <w:t>handleSignin</w:t>
       </w:r>
       <w:proofErr w:type="spellEnd"/>
-      <w:proofErr w:type="gramEnd"/>
       <w:r>
         <w:rPr>
           <w:rFonts w:cs="David" w:hint="cs"/>
@@ -20976,7 +20846,6 @@
           <w:szCs w:val="24"/>
           <w:rtl/>
         </w:rPr>
-        <w:lastRenderedPageBreak/>
         <w:t>פונקציונליות</w:t>
       </w:r>
       <w:r>
@@ -21217,7 +21086,6 @@
         </w:rPr>
       </w:pPr>
       <w:proofErr w:type="spellStart"/>
-      <w:proofErr w:type="gramStart"/>
       <w:r>
         <w:rPr>
           <w:rFonts w:cs="David"/>
@@ -21229,7 +21097,6 @@
         <w:t>handleSignup</w:t>
       </w:r>
       <w:proofErr w:type="spellEnd"/>
-      <w:proofErr w:type="gramEnd"/>
       <w:r>
         <w:rPr>
           <w:rFonts w:cs="David" w:hint="cs"/>
@@ -21416,6 +21283,7 @@
           <w:szCs w:val="24"/>
           <w:rtl/>
         </w:rPr>
+        <w:lastRenderedPageBreak/>
         <w:t>פונקציונליות</w:t>
       </w:r>
       <w:r>
@@ -21828,7 +21696,6 @@
         </w:rPr>
       </w:pPr>
       <w:proofErr w:type="spellStart"/>
-      <w:proofErr w:type="gramStart"/>
       <w:r>
         <w:rPr>
           <w:rFonts w:cs="David"/>
@@ -21840,7 +21707,6 @@
         <w:t>handleLeaveGame</w:t>
       </w:r>
       <w:proofErr w:type="spellEnd"/>
-      <w:proofErr w:type="gramEnd"/>
       <w:r>
         <w:rPr>
           <w:rFonts w:cs="David" w:hint="cs"/>
@@ -22197,7 +22063,6 @@
         </w:rPr>
       </w:pPr>
       <w:proofErr w:type="spellStart"/>
-      <w:proofErr w:type="gramStart"/>
       <w:r>
         <w:rPr>
           <w:rFonts w:cs="David"/>
@@ -22209,7 +22074,6 @@
         <w:t>handleStartGame</w:t>
       </w:r>
       <w:proofErr w:type="spellEnd"/>
-      <w:proofErr w:type="gramEnd"/>
       <w:r>
         <w:rPr>
           <w:rFonts w:cs="David" w:hint="cs"/>
@@ -22568,7 +22432,6 @@
         </w:rPr>
       </w:pPr>
       <w:proofErr w:type="spellStart"/>
-      <w:proofErr w:type="gramStart"/>
       <w:r>
         <w:rPr>
           <w:rFonts w:cs="David"/>
@@ -22580,7 +22443,6 @@
         <w:t>handlePlayerAnswer</w:t>
       </w:r>
       <w:proofErr w:type="spellEnd"/>
-      <w:proofErr w:type="gramEnd"/>
       <w:r>
         <w:rPr>
           <w:rFonts w:cs="David" w:hint="cs"/>
@@ -22926,7 +22788,6 @@
         </w:rPr>
       </w:pPr>
       <w:proofErr w:type="spellStart"/>
-      <w:proofErr w:type="gramStart"/>
       <w:r>
         <w:rPr>
           <w:rFonts w:cs="David"/>
@@ -22938,7 +22799,6 @@
         <w:t>handleCreateRoom</w:t>
       </w:r>
       <w:proofErr w:type="spellEnd"/>
-      <w:proofErr w:type="gramEnd"/>
       <w:r>
         <w:rPr>
           <w:rFonts w:cs="David" w:hint="cs"/>
@@ -23125,7 +22985,6 @@
           <w:szCs w:val="24"/>
           <w:rtl/>
         </w:rPr>
-        <w:lastRenderedPageBreak/>
         <w:t>פונקציונליות</w:t>
       </w:r>
       <w:r>
@@ -23284,7 +23143,6 @@
         </w:rPr>
       </w:pPr>
       <w:proofErr w:type="spellStart"/>
-      <w:proofErr w:type="gramStart"/>
       <w:r>
         <w:rPr>
           <w:rFonts w:cs="David"/>
@@ -23296,7 +23154,6 @@
         <w:t>handleCloseRoom</w:t>
       </w:r>
       <w:proofErr w:type="spellEnd"/>
-      <w:proofErr w:type="gramEnd"/>
       <w:r>
         <w:rPr>
           <w:rFonts w:cs="David" w:hint="cs"/>
@@ -23483,6 +23340,7 @@
           <w:szCs w:val="24"/>
           <w:rtl/>
         </w:rPr>
+        <w:lastRenderedPageBreak/>
         <w:t>פונקציונליות</w:t>
       </w:r>
       <w:r>
@@ -23637,7 +23495,6 @@
         </w:rPr>
       </w:pPr>
       <w:proofErr w:type="spellStart"/>
-      <w:proofErr w:type="gramStart"/>
       <w:r>
         <w:rPr>
           <w:rFonts w:cs="David"/>
@@ -23649,7 +23506,6 @@
         <w:t>handleJoinRoom</w:t>
       </w:r>
       <w:proofErr w:type="spellEnd"/>
-      <w:proofErr w:type="gramEnd"/>
       <w:r>
         <w:rPr>
           <w:rFonts w:cs="David" w:hint="cs"/>
@@ -24062,7 +23918,6 @@
         </w:rPr>
       </w:pPr>
       <w:proofErr w:type="spellStart"/>
-      <w:proofErr w:type="gramStart"/>
       <w:r>
         <w:rPr>
           <w:rFonts w:cs="David"/>
@@ -24074,7 +23929,6 @@
         <w:t>handleLeaveRoom</w:t>
       </w:r>
       <w:proofErr w:type="spellEnd"/>
-      <w:proofErr w:type="gramEnd"/>
       <w:r>
         <w:rPr>
           <w:rFonts w:cs="David" w:hint="cs"/>
@@ -24438,7 +24292,6 @@
         </w:rPr>
       </w:pPr>
       <w:proofErr w:type="spellStart"/>
-      <w:proofErr w:type="gramStart"/>
       <w:r>
         <w:rPr>
           <w:rFonts w:cs="David"/>
@@ -24450,7 +24303,6 @@
         <w:t>handleGetUsersInRoom</w:t>
       </w:r>
       <w:proofErr w:type="spellEnd"/>
-      <w:proofErr w:type="gramEnd"/>
       <w:r>
         <w:rPr>
           <w:rFonts w:cs="David" w:hint="cs"/>
@@ -24818,7 +24670,6 @@
         </w:rPr>
       </w:pPr>
       <w:proofErr w:type="spellStart"/>
-      <w:proofErr w:type="gramStart"/>
       <w:r>
         <w:rPr>
           <w:rFonts w:cs="David"/>
@@ -24830,7 +24681,6 @@
         <w:t>handleGetRooms</w:t>
       </w:r>
       <w:proofErr w:type="spellEnd"/>
-      <w:proofErr w:type="gramEnd"/>
       <w:r>
         <w:rPr>
           <w:rFonts w:cs="David" w:hint="cs"/>
@@ -25083,7 +24933,6 @@
         </w:rPr>
       </w:pPr>
       <w:proofErr w:type="spellStart"/>
-      <w:proofErr w:type="gramStart"/>
       <w:r>
         <w:rPr>
           <w:rFonts w:cs="David"/>
@@ -25095,7 +24944,6 @@
         <w:t>handleGetBestScores</w:t>
       </w:r>
       <w:proofErr w:type="spellEnd"/>
-      <w:proofErr w:type="gramEnd"/>
       <w:r>
         <w:rPr>
           <w:rFonts w:cs="David" w:hint="cs"/>
@@ -25128,7 +24976,6 @@
           <w:szCs w:val="24"/>
           <w:rtl/>
         </w:rPr>
-        <w:lastRenderedPageBreak/>
         <w:t>פרמטרים</w:t>
       </w:r>
       <w:r>
@@ -25368,7 +25215,6 @@
         </w:rPr>
       </w:pPr>
       <w:proofErr w:type="spellStart"/>
-      <w:proofErr w:type="gramStart"/>
       <w:r>
         <w:rPr>
           <w:rFonts w:cs="David"/>
@@ -25380,7 +25226,6 @@
         <w:t>handleGetPersonalStatus</w:t>
       </w:r>
       <w:proofErr w:type="spellEnd"/>
-      <w:proofErr w:type="gramEnd"/>
       <w:r>
         <w:rPr>
           <w:rFonts w:cs="David" w:hint="cs"/>
@@ -25526,6 +25371,7 @@
           <w:szCs w:val="24"/>
           <w:rtl/>
         </w:rPr>
+        <w:lastRenderedPageBreak/>
         <w:t>ערך החזר</w:t>
       </w:r>
       <w:r>
@@ -25652,7 +25498,6 @@
         </w:rPr>
       </w:pPr>
       <w:proofErr w:type="spellStart"/>
-      <w:proofErr w:type="gramStart"/>
       <w:r>
         <w:rPr>
           <w:rFonts w:cs="David"/>
@@ -25664,7 +25509,6 @@
         <w:t>addRecievedMessage</w:t>
       </w:r>
       <w:proofErr w:type="spellEnd"/>
-      <w:proofErr w:type="gramEnd"/>
       <w:r>
         <w:rPr>
           <w:rFonts w:cs="David" w:hint="cs"/>
@@ -25969,7 +25813,6 @@
         </w:rPr>
       </w:pPr>
       <w:proofErr w:type="spellStart"/>
-      <w:proofErr w:type="gramStart"/>
       <w:r>
         <w:rPr>
           <w:rFonts w:cs="David"/>
@@ -25981,7 +25824,6 @@
         <w:t>buildRecieveMessage</w:t>
       </w:r>
       <w:proofErr w:type="spellEnd"/>
-      <w:proofErr w:type="gramEnd"/>
       <w:r>
         <w:rPr>
           <w:rFonts w:cs="David" w:hint="cs"/>
@@ -26433,162 +26275,7 @@
           <w:rtl/>
         </w:rPr>
       </w:pPr>
-    </w:p>
-    <w:p>
-      <w:pPr>
-        <w:pStyle w:val="a8"/>
-        <w:ind w:left="720"/>
-        <w:rPr>
-          <w:rFonts w:cs="David"/>
-          <w:sz w:val="24"/>
-          <w:szCs w:val="24"/>
-          <w:rtl/>
-        </w:rPr>
-      </w:pPr>
-    </w:p>
-    <w:p>
-      <w:pPr>
-        <w:pStyle w:val="a8"/>
-        <w:ind w:left="720"/>
-        <w:rPr>
-          <w:rFonts w:cs="David"/>
-          <w:sz w:val="24"/>
-          <w:szCs w:val="24"/>
-          <w:rtl/>
-        </w:rPr>
-      </w:pPr>
-    </w:p>
-    <w:p>
-      <w:pPr>
-        <w:pStyle w:val="a8"/>
-        <w:ind w:left="720"/>
-        <w:rPr>
-          <w:rFonts w:cs="David"/>
-          <w:sz w:val="24"/>
-          <w:szCs w:val="24"/>
-          <w:rtl/>
-        </w:rPr>
-      </w:pPr>
-    </w:p>
-    <w:p>
-      <w:pPr>
-        <w:pStyle w:val="a8"/>
-        <w:ind w:left="720"/>
-        <w:rPr>
-          <w:rFonts w:cs="David"/>
-          <w:sz w:val="24"/>
-          <w:szCs w:val="24"/>
-          <w:rtl/>
-        </w:rPr>
-      </w:pPr>
-    </w:p>
-    <w:p>
-      <w:pPr>
-        <w:pStyle w:val="a8"/>
-        <w:ind w:left="720"/>
-        <w:rPr>
-          <w:rFonts w:cs="David"/>
-          <w:sz w:val="24"/>
-          <w:szCs w:val="24"/>
-          <w:rtl/>
-        </w:rPr>
-      </w:pPr>
-    </w:p>
-    <w:p>
-      <w:pPr>
-        <w:pStyle w:val="a8"/>
-        <w:ind w:left="720"/>
-        <w:rPr>
-          <w:rFonts w:cs="David"/>
-          <w:sz w:val="24"/>
-          <w:szCs w:val="24"/>
-          <w:rtl/>
-        </w:rPr>
-      </w:pPr>
-    </w:p>
-    <w:p>
-      <w:pPr>
-        <w:pStyle w:val="a8"/>
-        <w:ind w:left="720"/>
-        <w:rPr>
-          <w:rFonts w:cs="David"/>
-          <w:sz w:val="24"/>
-          <w:szCs w:val="24"/>
-          <w:rtl/>
-        </w:rPr>
-      </w:pPr>
-    </w:p>
-    <w:p>
-      <w:pPr>
-        <w:pStyle w:val="a8"/>
-        <w:ind w:left="720"/>
-        <w:rPr>
-          <w:rFonts w:cs="David"/>
-          <w:sz w:val="24"/>
-          <w:szCs w:val="24"/>
-          <w:rtl/>
-        </w:rPr>
-      </w:pPr>
-    </w:p>
-    <w:p>
-      <w:pPr>
-        <w:pStyle w:val="a8"/>
-        <w:ind w:left="720"/>
-        <w:rPr>
-          <w:rFonts w:cs="David"/>
-          <w:sz w:val="24"/>
-          <w:szCs w:val="24"/>
-          <w:rtl/>
-        </w:rPr>
-      </w:pPr>
-    </w:p>
-    <w:p>
-      <w:pPr>
-        <w:pStyle w:val="a8"/>
-        <w:ind w:left="720"/>
-        <w:rPr>
-          <w:rFonts w:cs="David"/>
-          <w:sz w:val="24"/>
-          <w:szCs w:val="24"/>
-          <w:rtl/>
-        </w:rPr>
-      </w:pPr>
-    </w:p>
-    <w:p>
-      <w:pPr>
-        <w:pStyle w:val="a8"/>
-        <w:ind w:left="720"/>
-        <w:rPr>
-          <w:rFonts w:cs="David"/>
-          <w:sz w:val="24"/>
-          <w:szCs w:val="24"/>
-          <w:rtl/>
-        </w:rPr>
-      </w:pPr>
-    </w:p>
-    <w:p>
-      <w:pPr>
-        <w:pStyle w:val="a8"/>
-        <w:ind w:left="720"/>
-        <w:rPr>
-          <w:rFonts w:cs="David"/>
-          <w:sz w:val="24"/>
-          <w:szCs w:val="24"/>
-          <w:rtl/>
-        </w:rPr>
-      </w:pPr>
-    </w:p>
-    <w:p>
-      <w:pPr>
-        <w:pStyle w:val="a8"/>
-        <w:ind w:left="720"/>
-        <w:rPr>
-          <w:rFonts w:cs="David"/>
-          <w:sz w:val="24"/>
-          <w:szCs w:val="24"/>
-          <w:rtl/>
-        </w:rPr>
-      </w:pPr>
+      <w:bookmarkStart w:id="0" w:name="_GoBack"/>
       <w:r>
         <w:rPr>
           <w:rFonts w:cs="David" w:hint="cs"/>
@@ -26597,13 +26284,13 @@
           <w:szCs w:val="24"/>
         </w:rPr>
         <w:drawing>
-          <wp:anchor distT="0" distB="0" distL="114300" distR="114300" simplePos="0" relativeHeight="251659264" behindDoc="0" locked="0" layoutInCell="1" allowOverlap="1" wp14:anchorId="032F2B11" wp14:editId="4393F02F">
+          <wp:anchor distT="0" distB="0" distL="114300" distR="114300" simplePos="0" relativeHeight="251659264" behindDoc="0" locked="0" layoutInCell="1" allowOverlap="1" wp14:anchorId="3615EB17" wp14:editId="01E89685">
             <wp:simplePos x="0" y="0"/>
             <wp:positionH relativeFrom="column">
-              <wp:posOffset>348615</wp:posOffset>
+              <wp:posOffset>253365</wp:posOffset>
             </wp:positionH>
             <wp:positionV relativeFrom="paragraph">
-              <wp:posOffset>30480</wp:posOffset>
+              <wp:posOffset>8255</wp:posOffset>
             </wp:positionV>
             <wp:extent cx="6085840" cy="3371850"/>
             <wp:effectExtent l="0" t="0" r="0" b="0"/>
@@ -26622,7 +26309,7 @@
                     </pic:cNvPicPr>
                   </pic:nvPicPr>
                   <pic:blipFill>
-                    <a:blip r:embed="rId10">
+                    <a:blip r:embed="rId9">
                       <a:extLst>
                         <a:ext uri="{28A0092B-C50C-407E-A947-70E740481C1C}">
                           <a14:useLocalDpi xmlns:a14="http://schemas.microsoft.com/office/drawing/2010/main" val="0"/>
@@ -26659,6 +26346,163 @@
           </wp:anchor>
         </w:drawing>
       </w:r>
+      <w:bookmarkEnd w:id="0"/>
+    </w:p>
+    <w:p>
+      <w:pPr>
+        <w:pStyle w:val="a8"/>
+        <w:ind w:left="720"/>
+        <w:rPr>
+          <w:rFonts w:cs="David"/>
+          <w:sz w:val="24"/>
+          <w:szCs w:val="24"/>
+          <w:rtl/>
+        </w:rPr>
+      </w:pPr>
+    </w:p>
+    <w:p>
+      <w:pPr>
+        <w:pStyle w:val="a8"/>
+        <w:ind w:left="720"/>
+        <w:rPr>
+          <w:rFonts w:cs="David"/>
+          <w:sz w:val="24"/>
+          <w:szCs w:val="24"/>
+          <w:rtl/>
+        </w:rPr>
+      </w:pPr>
+    </w:p>
+    <w:p>
+      <w:pPr>
+        <w:pStyle w:val="a8"/>
+        <w:ind w:left="720"/>
+        <w:rPr>
+          <w:rFonts w:cs="David"/>
+          <w:sz w:val="24"/>
+          <w:szCs w:val="24"/>
+          <w:rtl/>
+        </w:rPr>
+      </w:pPr>
+    </w:p>
+    <w:p>
+      <w:pPr>
+        <w:pStyle w:val="a8"/>
+        <w:ind w:left="720"/>
+        <w:rPr>
+          <w:rFonts w:cs="David"/>
+          <w:sz w:val="24"/>
+          <w:szCs w:val="24"/>
+          <w:rtl/>
+        </w:rPr>
+      </w:pPr>
+    </w:p>
+    <w:p>
+      <w:pPr>
+        <w:pStyle w:val="a8"/>
+        <w:ind w:left="720"/>
+        <w:rPr>
+          <w:rFonts w:cs="David"/>
+          <w:sz w:val="24"/>
+          <w:szCs w:val="24"/>
+          <w:rtl/>
+        </w:rPr>
+      </w:pPr>
+    </w:p>
+    <w:p>
+      <w:pPr>
+        <w:pStyle w:val="a8"/>
+        <w:ind w:left="720"/>
+        <w:rPr>
+          <w:rFonts w:cs="David"/>
+          <w:sz w:val="24"/>
+          <w:szCs w:val="24"/>
+          <w:rtl/>
+        </w:rPr>
+      </w:pPr>
+    </w:p>
+    <w:p>
+      <w:pPr>
+        <w:pStyle w:val="a8"/>
+        <w:ind w:left="720"/>
+        <w:rPr>
+          <w:rFonts w:cs="David"/>
+          <w:sz w:val="24"/>
+          <w:szCs w:val="24"/>
+          <w:rtl/>
+        </w:rPr>
+      </w:pPr>
+    </w:p>
+    <w:p>
+      <w:pPr>
+        <w:pStyle w:val="a8"/>
+        <w:ind w:left="720"/>
+        <w:rPr>
+          <w:rFonts w:cs="David"/>
+          <w:sz w:val="24"/>
+          <w:szCs w:val="24"/>
+          <w:rtl/>
+        </w:rPr>
+      </w:pPr>
+    </w:p>
+    <w:p>
+      <w:pPr>
+        <w:pStyle w:val="a8"/>
+        <w:ind w:left="720"/>
+        <w:rPr>
+          <w:rFonts w:cs="David"/>
+          <w:sz w:val="24"/>
+          <w:szCs w:val="24"/>
+          <w:rtl/>
+        </w:rPr>
+      </w:pPr>
+    </w:p>
+    <w:p>
+      <w:pPr>
+        <w:pStyle w:val="a8"/>
+        <w:ind w:left="720"/>
+        <w:rPr>
+          <w:rFonts w:cs="David"/>
+          <w:sz w:val="24"/>
+          <w:szCs w:val="24"/>
+          <w:rtl/>
+        </w:rPr>
+      </w:pPr>
+    </w:p>
+    <w:p>
+      <w:pPr>
+        <w:pStyle w:val="a8"/>
+        <w:ind w:left="720"/>
+        <w:rPr>
+          <w:rFonts w:cs="David"/>
+          <w:sz w:val="24"/>
+          <w:szCs w:val="24"/>
+          <w:rtl/>
+        </w:rPr>
+      </w:pPr>
+    </w:p>
+    <w:p>
+      <w:pPr>
+        <w:pStyle w:val="a8"/>
+        <w:ind w:left="720"/>
+        <w:rPr>
+          <w:rFonts w:cs="David"/>
+          <w:sz w:val="24"/>
+          <w:szCs w:val="24"/>
+          <w:rtl/>
+        </w:rPr>
+      </w:pPr>
+    </w:p>
+    <w:p>
+      <w:pPr>
+        <w:pStyle w:val="a8"/>
+        <w:ind w:left="720"/>
+        <w:rPr>
+          <w:rFonts w:cs="David"/>
+          <w:sz w:val="24"/>
+          <w:szCs w:val="24"/>
+          <w:rtl/>
+        </w:rPr>
+      </w:pPr>
     </w:p>
     <w:p>
       <w:pPr>
@@ -27982,7 +27826,6 @@
           <w:sz w:val="24"/>
           <w:szCs w:val="24"/>
         </w:rPr>
-        <w:lastRenderedPageBreak/>
         <w:t>ans2</w:t>
       </w:r>
       <w:r>
@@ -28362,7 +28205,6 @@
           <w:szCs w:val="24"/>
         </w:rPr>
       </w:pPr>
-      <w:proofErr w:type="gramStart"/>
       <w:r>
         <w:rPr>
           <w:rFonts w:cs="David"/>
@@ -28373,7 +28215,6 @@
         </w:rPr>
         <w:t>username</w:t>
       </w:r>
-      <w:proofErr w:type="gramEnd"/>
       <w:r>
         <w:rPr>
           <w:rFonts w:cs="David" w:hint="cs"/>
@@ -28608,6 +28449,7 @@
           <w:sz w:val="24"/>
           <w:szCs w:val="24"/>
         </w:rPr>
+        <w:lastRenderedPageBreak/>
         <w:t>player_answer</w:t>
       </w:r>
       <w:proofErr w:type="spellEnd"/>
@@ -29979,7 +29821,6 @@
                 <w:sz w:val="24"/>
                 <w:szCs w:val="24"/>
               </w:rPr>
-              <w:lastRenderedPageBreak/>
               <w:t xml:space="preserve"> sign in</w:t>
             </w:r>
           </w:p>
@@ -30014,7 +29855,6 @@
                 <w:sz w:val="24"/>
                 <w:szCs w:val="24"/>
               </w:rPr>
-              <w:lastRenderedPageBreak/>
               <w:t>[1020]  //success</w:t>
             </w:r>
           </w:p>
@@ -30053,7 +29893,6 @@
                 <w:sz w:val="24"/>
                 <w:szCs w:val="24"/>
               </w:rPr>
-              <w:lastRenderedPageBreak/>
               <w:t>[1022] //User is already connected</w:t>
             </w:r>
           </w:p>
@@ -30091,7 +29930,6 @@
                 <w:sz w:val="24"/>
                 <w:szCs w:val="24"/>
               </w:rPr>
-              <w:lastRenderedPageBreak/>
               <w:t>203</w:t>
             </w:r>
           </w:p>
@@ -30473,7 +30311,17 @@
                 <w:szCs w:val="24"/>
                 <w:rtl/>
               </w:rPr>
-              <w:t>מענה לבקשת הירשמות -</w:t>
+              <w:t xml:space="preserve">מענה לבקשת </w:t>
+            </w:r>
+            <w:r>
+              <w:rPr>
+                <w:rFonts w:cs="David"/>
+                <w:sz w:val="24"/>
+                <w:szCs w:val="24"/>
+                <w:rtl/>
+              </w:rPr>
+              <w:lastRenderedPageBreak/>
+              <w:t>הירשמות -</w:t>
             </w:r>
             <w:r>
               <w:rPr>
@@ -30515,6 +30363,7 @@
                 <w:sz w:val="24"/>
                 <w:szCs w:val="24"/>
               </w:rPr>
+              <w:lastRenderedPageBreak/>
               <w:t>[1040]  //success</w:t>
             </w:r>
           </w:p>
@@ -30534,6 +30383,7 @@
                 <w:sz w:val="24"/>
                 <w:szCs w:val="24"/>
               </w:rPr>
+              <w:lastRenderedPageBreak/>
               <w:t>[1041] // Pass illegal</w:t>
             </w:r>
           </w:p>
@@ -30629,6 +30479,7 @@
                 <w:sz w:val="24"/>
                 <w:szCs w:val="24"/>
               </w:rPr>
+              <w:lastRenderedPageBreak/>
               <w:t>205</w:t>
             </w:r>
           </w:p>
@@ -31935,7 +31786,6 @@
                 <w:sz w:val="24"/>
                 <w:szCs w:val="24"/>
               </w:rPr>
-              <w:lastRenderedPageBreak/>
               <w:t>110</w:t>
             </w:r>
           </w:p>
@@ -32294,6 +32144,7 @@
                 <w:sz w:val="24"/>
                 <w:szCs w:val="24"/>
               </w:rPr>
+              <w:lastRenderedPageBreak/>
               <w:t xml:space="preserve">[1101] // failed - room is full </w:t>
             </w:r>
           </w:p>
@@ -32351,6 +32202,7 @@
                 <w:szCs w:val="24"/>
                 <w:shd w:val="clear" w:color="auto" w:fill="AEAAAA"/>
               </w:rPr>
+              <w:lastRenderedPageBreak/>
               <w:t>211</w:t>
             </w:r>
           </w:p>
@@ -33885,7 +33737,6 @@
                 <w:szCs w:val="24"/>
                 <w:rtl/>
               </w:rPr>
-              <w:lastRenderedPageBreak/>
               <w:t>תשובה]- עבור כל תשובה</w:t>
             </w:r>
           </w:p>
@@ -34030,7 +33881,6 @@
                 <w:sz w:val="24"/>
                 <w:szCs w:val="24"/>
               </w:rPr>
-              <w:lastRenderedPageBreak/>
               <w:t>219</w:t>
             </w:r>
           </w:p>
@@ -34271,6 +34121,7 @@
                 <w:szCs w:val="24"/>
                 <w:rtl/>
               </w:rPr>
+              <w:lastRenderedPageBreak/>
               <w:t>במידה והשחקן לא ענה בזמן על השאלה  מספר התשובה יהיה 5.</w:t>
             </w:r>
           </w:p>
@@ -34307,6 +34158,7 @@
                 <w:sz w:val="24"/>
                 <w:szCs w:val="24"/>
               </w:rPr>
+              <w:lastRenderedPageBreak/>
               <w:t>120</w:t>
             </w:r>
           </w:p>
@@ -35861,7 +35713,6 @@
                 <w:sz w:val="24"/>
                 <w:szCs w:val="24"/>
               </w:rPr>
-              <w:lastRenderedPageBreak/>
               <w:t xml:space="preserve">[126 </w:t>
             </w:r>
             <w:proofErr w:type="spellStart"/>
@@ -36041,7 +35892,6 @@
                 <w:sz w:val="24"/>
                 <w:szCs w:val="24"/>
               </w:rPr>
-              <w:lastRenderedPageBreak/>
               <w:t>299</w:t>
             </w:r>
           </w:p>
@@ -36172,7 +36022,7 @@
       </w:pPr>
     </w:p>
     <w:sectPr>
-      <w:headerReference w:type="default" r:id="rId11"/>
+      <w:headerReference w:type="default" r:id="rId10"/>
       <w:pgSz w:w="11906" w:h="16838"/>
       <w:pgMar w:top="795" w:right="750" w:bottom="750" w:left="750" w:header="720" w:footer="720" w:gutter="0"/>
       <w:pgNumType w:start="1"/>
@@ -36183,7 +36033,7 @@
 </file>
 
 <file path=word/endnotes.xml><?xml version="1.0" encoding="utf-8"?>
-<w:endnotes xmlns:wpc="http://schemas.microsoft.com/office/word/2010/wordprocessingCanvas" xmlns:mc="http://schemas.openxmlformats.org/markup-compatibility/2006" xmlns:o="urn:schemas-microsoft-com:office:office" xmlns:r="http://schemas.openxmlformats.org/officeDocument/2006/relationships" xmlns:m="http://schemas.openxmlformats.org/officeDocument/2006/math" xmlns:v="urn:schemas-microsoft-com:vml" xmlns:wp14="http://schemas.microsoft.com/office/word/2010/wordprocessingDrawing" xmlns:wp="http://schemas.openxmlformats.org/drawingml/2006/wordprocessingDrawing" xmlns:w10="urn:schemas-microsoft-com:office:word" xmlns:w="http://schemas.openxmlformats.org/wordprocessingml/2006/main" xmlns:w14="http://schemas.microsoft.com/office/word/2010/wordml" xmlns:wpg="http://schemas.microsoft.com/office/word/2010/wordprocessingGroup" xmlns:wpi="http://schemas.microsoft.com/office/word/2010/wordprocessingInk" xmlns:wne="http://schemas.microsoft.com/office/word/2006/wordml" xmlns:wps="http://schemas.microsoft.com/office/word/2010/wordprocessingShape" mc:Ignorable="w14 wp14">
+<w:endnotes xmlns:wpc="http://schemas.microsoft.com/office/word/2010/wordprocessingCanvas" xmlns:cx="http://schemas.microsoft.com/office/drawing/2014/chartex" xmlns:mc="http://schemas.openxmlformats.org/markup-compatibility/2006" xmlns:o="urn:schemas-microsoft-com:office:office" xmlns:r="http://schemas.openxmlformats.org/officeDocument/2006/relationships" xmlns:m="http://schemas.openxmlformats.org/officeDocument/2006/math" xmlns:v="urn:schemas-microsoft-com:vml" xmlns:wp14="http://schemas.microsoft.com/office/word/2010/wordprocessingDrawing" xmlns:wp="http://schemas.openxmlformats.org/drawingml/2006/wordprocessingDrawing" xmlns:w10="urn:schemas-microsoft-com:office:word" xmlns:w="http://schemas.openxmlformats.org/wordprocessingml/2006/main" xmlns:w14="http://schemas.microsoft.com/office/word/2010/wordml" xmlns:w15="http://schemas.microsoft.com/office/word/2012/wordml" xmlns:w16se="http://schemas.microsoft.com/office/word/2015/wordml/symex" xmlns:wpg="http://schemas.microsoft.com/office/word/2010/wordprocessingGroup" xmlns:wpi="http://schemas.microsoft.com/office/word/2010/wordprocessingInk" xmlns:wne="http://schemas.microsoft.com/office/word/2006/wordml" xmlns:wps="http://schemas.microsoft.com/office/word/2010/wordprocessingShape" mc:Ignorable="w14 w15 w16se wp14">
   <w:endnote w:type="separator" w:id="-1">
     <w:p>
       <w:r>
@@ -36202,7 +36052,7 @@
 </file>
 
 <file path=word/footnotes.xml><?xml version="1.0" encoding="utf-8"?>
-<w:footnotes xmlns:wpc="http://schemas.microsoft.com/office/word/2010/wordprocessingCanvas" xmlns:mc="http://schemas.openxmlformats.org/markup-compatibility/2006" xmlns:o="urn:schemas-microsoft-com:office:office" xmlns:r="http://schemas.openxmlformats.org/officeDocument/2006/relationships" xmlns:m="http://schemas.openxmlformats.org/officeDocument/2006/math" xmlns:v="urn:schemas-microsoft-com:vml" xmlns:wp14="http://schemas.microsoft.com/office/word/2010/wordprocessingDrawing" xmlns:wp="http://schemas.openxmlformats.org/drawingml/2006/wordprocessingDrawing" xmlns:w10="urn:schemas-microsoft-com:office:word" xmlns:w="http://schemas.openxmlformats.org/wordprocessingml/2006/main" xmlns:w14="http://schemas.microsoft.com/office/word/2010/wordml" xmlns:wpg="http://schemas.microsoft.com/office/word/2010/wordprocessingGroup" xmlns:wpi="http://schemas.microsoft.com/office/word/2010/wordprocessingInk" xmlns:wne="http://schemas.microsoft.com/office/word/2006/wordml" xmlns:wps="http://schemas.microsoft.com/office/word/2010/wordprocessingShape" mc:Ignorable="w14 wp14">
+<w:footnotes xmlns:wpc="http://schemas.microsoft.com/office/word/2010/wordprocessingCanvas" xmlns:cx="http://schemas.microsoft.com/office/drawing/2014/chartex" xmlns:mc="http://schemas.openxmlformats.org/markup-compatibility/2006" xmlns:o="urn:schemas-microsoft-com:office:office" xmlns:r="http://schemas.openxmlformats.org/officeDocument/2006/relationships" xmlns:m="http://schemas.openxmlformats.org/officeDocument/2006/math" xmlns:v="urn:schemas-microsoft-com:vml" xmlns:wp14="http://schemas.microsoft.com/office/word/2010/wordprocessingDrawing" xmlns:wp="http://schemas.openxmlformats.org/drawingml/2006/wordprocessingDrawing" xmlns:w10="urn:schemas-microsoft-com:office:word" xmlns:w="http://schemas.openxmlformats.org/wordprocessingml/2006/main" xmlns:w14="http://schemas.microsoft.com/office/word/2010/wordml" xmlns:w15="http://schemas.microsoft.com/office/word/2012/wordml" xmlns:w16se="http://schemas.microsoft.com/office/word/2015/wordml/symex" xmlns:wpg="http://schemas.microsoft.com/office/word/2010/wordprocessingGroup" xmlns:wpi="http://schemas.microsoft.com/office/word/2010/wordprocessingInk" xmlns:wne="http://schemas.microsoft.com/office/word/2006/wordml" xmlns:wps="http://schemas.microsoft.com/office/word/2010/wordprocessingShape" mc:Ignorable="w14 w15 w16se wp14">
   <w:footnote w:type="separator" w:id="-1">
     <w:p>
       <w:r>
@@ -36221,7 +36071,7 @@
 </file>
 
 <file path=word/header1.xml><?xml version="1.0" encoding="utf-8"?>
-<w:hdr xmlns:wpc="http://schemas.microsoft.com/office/word/2010/wordprocessingCanvas" xmlns:mc="http://schemas.openxmlformats.org/markup-compatibility/2006" xmlns:o="urn:schemas-microsoft-com:office:office" xmlns:r="http://schemas.openxmlformats.org/officeDocument/2006/relationships" xmlns:m="http://schemas.openxmlformats.org/officeDocument/2006/math" xmlns:v="urn:schemas-microsoft-com:vml" xmlns:wp14="http://schemas.microsoft.com/office/word/2010/wordprocessingDrawing" xmlns:wp="http://schemas.openxmlformats.org/drawingml/2006/wordprocessingDrawing" xmlns:w10="urn:schemas-microsoft-com:office:word" xmlns:w="http://schemas.openxmlformats.org/wordprocessingml/2006/main" xmlns:w14="http://schemas.microsoft.com/office/word/2010/wordml" xmlns:wpg="http://schemas.microsoft.com/office/word/2010/wordprocessingGroup" xmlns:wpi="http://schemas.microsoft.com/office/word/2010/wordprocessingInk" xmlns:wne="http://schemas.microsoft.com/office/word/2006/wordml" xmlns:wps="http://schemas.microsoft.com/office/word/2010/wordprocessingShape" mc:Ignorable="w14 wp14">
+<w:hdr xmlns:wpc="http://schemas.microsoft.com/office/word/2010/wordprocessingCanvas" xmlns:cx="http://schemas.microsoft.com/office/drawing/2014/chartex" xmlns:mc="http://schemas.openxmlformats.org/markup-compatibility/2006" xmlns:o="urn:schemas-microsoft-com:office:office" xmlns:r="http://schemas.openxmlformats.org/officeDocument/2006/relationships" xmlns:m="http://schemas.openxmlformats.org/officeDocument/2006/math" xmlns:v="urn:schemas-microsoft-com:vml" xmlns:wp14="http://schemas.microsoft.com/office/word/2010/wordprocessingDrawing" xmlns:wp="http://schemas.openxmlformats.org/drawingml/2006/wordprocessingDrawing" xmlns:w10="urn:schemas-microsoft-com:office:word" xmlns:w="http://schemas.openxmlformats.org/wordprocessingml/2006/main" xmlns:w14="http://schemas.microsoft.com/office/word/2010/wordml" xmlns:w15="http://schemas.microsoft.com/office/word/2012/wordml" xmlns:w16se="http://schemas.microsoft.com/office/word/2015/wordml/symex" xmlns:wpg="http://schemas.microsoft.com/office/word/2010/wordprocessingGroup" xmlns:wpi="http://schemas.microsoft.com/office/word/2010/wordprocessingInk" xmlns:wne="http://schemas.microsoft.com/office/word/2006/wordml" xmlns:wps="http://schemas.microsoft.com/office/word/2010/wordprocessingShape" mc:Ignorable="w14 w15 w16se wp14">
   <w:p>
     <w:pPr>
       <w:tabs>
@@ -36282,8 +36132,8 @@
 </file>
 
 <file path=word/numbering.xml><?xml version="1.0" encoding="utf-8"?>
-<w:numbering xmlns:wpc="http://schemas.microsoft.com/office/word/2010/wordprocessingCanvas" xmlns:mc="http://schemas.openxmlformats.org/markup-compatibility/2006" xmlns:o="urn:schemas-microsoft-com:office:office" xmlns:r="http://schemas.openxmlformats.org/officeDocument/2006/relationships" xmlns:m="http://schemas.openxmlformats.org/officeDocument/2006/math" xmlns:v="urn:schemas-microsoft-com:vml" xmlns:wp14="http://schemas.microsoft.com/office/word/2010/wordprocessingDrawing" xmlns:wp="http://schemas.openxmlformats.org/drawingml/2006/wordprocessingDrawing" xmlns:w10="urn:schemas-microsoft-com:office:word" xmlns:w="http://schemas.openxmlformats.org/wordprocessingml/2006/main" xmlns:w14="http://schemas.microsoft.com/office/word/2010/wordml" xmlns:wpg="http://schemas.microsoft.com/office/word/2010/wordprocessingGroup" xmlns:wpi="http://schemas.microsoft.com/office/word/2010/wordprocessingInk" xmlns:wne="http://schemas.microsoft.com/office/word/2006/wordml" xmlns:wps="http://schemas.microsoft.com/office/word/2010/wordprocessingShape" mc:Ignorable="w14 wp14">
-  <w:abstractNum w:abstractNumId="0">
+<w:numbering xmlns:wpc="http://schemas.microsoft.com/office/word/2010/wordprocessingCanvas" xmlns:cx="http://schemas.microsoft.com/office/drawing/2014/chartex" xmlns:mc="http://schemas.openxmlformats.org/markup-compatibility/2006" xmlns:o="urn:schemas-microsoft-com:office:office" xmlns:r="http://schemas.openxmlformats.org/officeDocument/2006/relationships" xmlns:m="http://schemas.openxmlformats.org/officeDocument/2006/math" xmlns:v="urn:schemas-microsoft-com:vml" xmlns:wp14="http://schemas.microsoft.com/office/word/2010/wordprocessingDrawing" xmlns:wp="http://schemas.openxmlformats.org/drawingml/2006/wordprocessingDrawing" xmlns:w10="urn:schemas-microsoft-com:office:word" xmlns:w="http://schemas.openxmlformats.org/wordprocessingml/2006/main" xmlns:w14="http://schemas.microsoft.com/office/word/2010/wordml" xmlns:w15="http://schemas.microsoft.com/office/word/2012/wordml" xmlns:w16se="http://schemas.microsoft.com/office/word/2015/wordml/symex" xmlns:wpg="http://schemas.microsoft.com/office/word/2010/wordprocessingGroup" xmlns:wpi="http://schemas.microsoft.com/office/word/2010/wordprocessingInk" xmlns:wne="http://schemas.microsoft.com/office/word/2006/wordml" xmlns:wps="http://schemas.microsoft.com/office/word/2010/wordprocessingShape" mc:Ignorable="w14 w15 w16se wp14">
+  <w:abstractNum w:abstractNumId="0" w15:restartNumberingAfterBreak="0">
     <w:nsid w:val="04043C84"/>
     <w:multiLevelType w:val="multilevel"/>
     <w:tmpl w:val="B8C02436"/>
@@ -36396,7 +36246,7 @@
       </w:rPr>
     </w:lvl>
   </w:abstractNum>
-  <w:abstractNum w:abstractNumId="1">
+  <w:abstractNum w:abstractNumId="1" w15:restartNumberingAfterBreak="0">
     <w:nsid w:val="0E685544"/>
     <w:multiLevelType w:val="multilevel"/>
     <w:tmpl w:val="A6E42752"/>
@@ -36509,7 +36359,7 @@
       </w:rPr>
     </w:lvl>
   </w:abstractNum>
-  <w:abstractNum w:abstractNumId="2">
+  <w:abstractNum w:abstractNumId="2" w15:restartNumberingAfterBreak="0">
     <w:nsid w:val="11C55307"/>
     <w:multiLevelType w:val="multilevel"/>
     <w:tmpl w:val="0BA28F1C"/>
@@ -36623,7 +36473,7 @@
       </w:rPr>
     </w:lvl>
   </w:abstractNum>
-  <w:abstractNum w:abstractNumId="3">
+  <w:abstractNum w:abstractNumId="3" w15:restartNumberingAfterBreak="0">
     <w:nsid w:val="2F7D057E"/>
     <w:multiLevelType w:val="multilevel"/>
     <w:tmpl w:val="DB1E8C50"/>
@@ -36737,7 +36587,7 @@
       </w:rPr>
     </w:lvl>
   </w:abstractNum>
-  <w:abstractNum w:abstractNumId="4">
+  <w:abstractNum w:abstractNumId="4" w15:restartNumberingAfterBreak="0">
     <w:nsid w:val="32BD423E"/>
     <w:multiLevelType w:val="multilevel"/>
     <w:tmpl w:val="F13E6B84"/>
@@ -36850,7 +36700,7 @@
       </w:rPr>
     </w:lvl>
   </w:abstractNum>
-  <w:abstractNum w:abstractNumId="5">
+  <w:abstractNum w:abstractNumId="5" w15:restartNumberingAfterBreak="0">
     <w:nsid w:val="447D2857"/>
     <w:multiLevelType w:val="multilevel"/>
     <w:tmpl w:val="AF049FAC"/>
@@ -36963,7 +36813,7 @@
       </w:rPr>
     </w:lvl>
   </w:abstractNum>
-  <w:abstractNum w:abstractNumId="6">
+  <w:abstractNum w:abstractNumId="6" w15:restartNumberingAfterBreak="0">
     <w:nsid w:val="5D555FBC"/>
     <w:multiLevelType w:val="hybridMultilevel"/>
     <w:tmpl w:val="0334190E"/>
@@ -37077,7 +36927,7 @@
       </w:rPr>
     </w:lvl>
   </w:abstractNum>
-  <w:abstractNum w:abstractNumId="7">
+  <w:abstractNum w:abstractNumId="7" w15:restartNumberingAfterBreak="0">
     <w:nsid w:val="688E5888"/>
     <w:multiLevelType w:val="multilevel"/>
     <w:tmpl w:val="2AF09838"/>
@@ -37199,7 +37049,7 @@
       </w:rPr>
     </w:lvl>
   </w:abstractNum>
-  <w:abstractNum w:abstractNumId="8">
+  <w:abstractNum w:abstractNumId="8" w15:restartNumberingAfterBreak="0">
     <w:nsid w:val="73F971DA"/>
     <w:multiLevelType w:val="multilevel"/>
     <w:tmpl w:val="2B8E4D00"/>
@@ -37312,7 +37162,7 @@
       </w:rPr>
     </w:lvl>
   </w:abstractNum>
-  <w:abstractNum w:abstractNumId="9">
+  <w:abstractNum w:abstractNumId="9" w15:restartNumberingAfterBreak="0">
     <w:nsid w:val="7C744184"/>
     <w:multiLevelType w:val="hybridMultilevel"/>
     <w:tmpl w:val="3266FDC6"/>
@@ -37425,7 +37275,7 @@
       </w:rPr>
     </w:lvl>
   </w:abstractNum>
-  <w:abstractNum w:abstractNumId="10">
+  <w:abstractNum w:abstractNumId="10" w15:restartNumberingAfterBreak="0">
     <w:nsid w:val="7DB84E00"/>
     <w:multiLevelType w:val="hybridMultilevel"/>
     <w:tmpl w:val="57BEAFFC"/>
@@ -37578,7 +37428,7 @@
 </file>
 
 <file path=word/styles.xml><?xml version="1.0" encoding="utf-8"?>
-<w:styles xmlns:mc="http://schemas.openxmlformats.org/markup-compatibility/2006" xmlns:r="http://schemas.openxmlformats.org/officeDocument/2006/relationships" xmlns:w="http://schemas.openxmlformats.org/wordprocessingml/2006/main" xmlns:w14="http://schemas.microsoft.com/office/word/2010/wordml" mc:Ignorable="w14">
+<w:styles xmlns:mc="http://schemas.openxmlformats.org/markup-compatibility/2006" xmlns:r="http://schemas.openxmlformats.org/officeDocument/2006/relationships" xmlns:w="http://schemas.openxmlformats.org/wordprocessingml/2006/main" xmlns:w14="http://schemas.microsoft.com/office/word/2010/wordml" xmlns:w15="http://schemas.microsoft.com/office/word/2012/wordml" xmlns:w16se="http://schemas.microsoft.com/office/word/2015/wordml/symex" mc:Ignorable="w14 w15 w16se">
   <w:docDefaults>
     <w:rPrDefault>
       <w:rPr>
@@ -37595,625 +37445,378 @@
       </w:pPr>
     </w:pPrDefault>
   </w:docDefaults>
-  <w:latentStyles w:defLockedState="0" w:defUIPriority="99" w:defSemiHidden="1" w:defUnhideWhenUsed="1" w:defQFormat="0" w:count="267">
-    <w:lsdException w:name="Normal" w:semiHidden="0" w:uiPriority="0" w:unhideWhenUsed="0" w:qFormat="1"/>
-    <w:lsdException w:name="heading 1" w:semiHidden="0" w:uiPriority="9" w:unhideWhenUsed="0" w:qFormat="1"/>
-    <w:lsdException w:name="heading 2" w:uiPriority="9" w:qFormat="1"/>
-    <w:lsdException w:name="heading 3" w:uiPriority="9" w:qFormat="1"/>
-    <w:lsdException w:name="heading 4" w:uiPriority="9" w:qFormat="1"/>
-    <w:lsdException w:name="heading 5" w:uiPriority="9" w:qFormat="1"/>
-    <w:lsdException w:name="heading 6" w:uiPriority="9" w:qFormat="1"/>
-    <w:lsdException w:name="heading 7" w:uiPriority="9" w:qFormat="1"/>
-    <w:lsdException w:name="heading 8" w:uiPriority="9" w:qFormat="1"/>
-    <w:lsdException w:name="heading 9" w:uiPriority="9" w:qFormat="1"/>
-    <w:lsdException w:name="toc 1" w:uiPriority="39"/>
-    <w:lsdException w:name="toc 2" w:uiPriority="39"/>
-    <w:lsdException w:name="toc 3" w:uiPriority="39"/>
-    <w:lsdException w:name="toc 4" w:uiPriority="39"/>
-    <w:lsdException w:name="toc 5" w:uiPriority="39"/>
-    <w:lsdException w:name="toc 6" w:uiPriority="39"/>
-    <w:lsdException w:name="toc 7" w:uiPriority="39"/>
-    <w:lsdException w:name="toc 8" w:uiPriority="39"/>
-    <w:lsdException w:name="toc 9" w:uiPriority="39"/>
-    <w:lsdException w:name="caption" w:uiPriority="35" w:qFormat="1"/>
-    <w:lsdException w:name="Title" w:semiHidden="0" w:uiPriority="10" w:unhideWhenUsed="0" w:qFormat="1"/>
-    <w:lsdException w:name="Default Paragraph Font" w:uiPriority="1"/>
-    <w:lsdException w:name="Subtitle" w:semiHidden="0" w:uiPriority="11" w:unhideWhenUsed="0" w:qFormat="1"/>
-    <w:lsdException w:name="Strong" w:semiHidden="0" w:uiPriority="22" w:unhideWhenUsed="0" w:qFormat="1"/>
-    <w:lsdException w:name="Emphasis" w:semiHidden="0" w:uiPriority="20" w:unhideWhenUsed="0" w:qFormat="1"/>
-    <w:lsdException w:name="Table Grid" w:semiHidden="0" w:uiPriority="59" w:unhideWhenUsed="0"/>
-    <w:lsdException w:name="Placeholder Text" w:unhideWhenUsed="0"/>
-    <w:lsdException w:name="No Spacing" w:semiHidden="0" w:uiPriority="1" w:unhideWhenUsed="0" w:qFormat="1"/>
-    <w:lsdException w:name="Light Shading" w:semiHidden="0" w:uiPriority="60" w:unhideWhenUsed="0"/>
-    <w:lsdException w:name="Light List" w:semiHidden="0" w:uiPriority="61" w:unhideWhenUsed="0"/>
-    <w:lsdException w:name="Light Grid" w:semiHidden="0" w:uiPriority="62" w:unhideWhenUsed="0"/>
-    <w:lsdException w:name="Medium Shading 1" w:semiHidden="0" w:uiPriority="63" w:unhideWhenUsed="0"/>
-    <w:lsdException w:name="Medium Shading 2" w:semiHidden="0" w:uiPriority="64" w:unhideWhenUsed="0"/>
-    <w:lsdException w:name="Medium List 1" w:semiHidden="0" w:uiPriority="65" w:unhideWhenUsed="0"/>
-    <w:lsdException w:name="Medium List 2" w:semiHidden="0" w:uiPriority="66" w:unhideWhenUsed="0"/>
-    <w:lsdException w:name="Medium Grid 1" w:semiHidden="0" w:uiPriority="67" w:unhideWhenUsed="0"/>
-    <w:lsdException w:name="Medium Grid 2" w:semiHidden="0" w:uiPriority="68" w:unhideWhenUsed="0"/>
-    <w:lsdException w:name="Medium Grid 3" w:semiHidden="0" w:uiPriority="69" w:unhideWhenUsed="0"/>
-    <w:lsdException w:name="Dark List" w:semiHidden="0" w:uiPriority="70" w:unhideWhenUsed="0"/>
-    <w:lsdException w:name="Colorful Shading" w:semiHidden="0" w:uiPriority="71" w:unhideWhenUsed="0"/>
-    <w:lsdException w:name="Colorful List" w:semiHidden="0" w:uiPriority="72" w:unhideWhenUsed="0"/>
-    <w:lsdException w:name="Colorful Grid" w:semiHidden="0" w:uiPriority="73" w:unhideWhenUsed="0"/>
-    <w:lsdException w:name="Light Shading Accent 1" w:semiHidden="0" w:uiPriority="60" w:unhideWhenUsed="0"/>
-    <w:lsdException w:name="Light List Accent 1" w:semiHidden="0" w:uiPriority="61" w:unhideWhenUsed="0"/>
-    <w:lsdException w:name="Light Grid Accent 1" w:semiHidden="0" w:uiPriority="62" w:unhideWhenUsed="0"/>
-    <w:lsdException w:name="Medium Shading 1 Accent 1" w:semiHidden="0" w:uiPriority="63" w:unhideWhenUsed="0"/>
-    <w:lsdException w:name="Medium Shading 2 Accent 1" w:semiHidden="0" w:uiPriority="64" w:unhideWhenUsed="0"/>
-    <w:lsdException w:name="Medium List 1 Accent 1" w:semiHidden="0" w:uiPriority="65" w:unhideWhenUsed="0"/>
-    <w:lsdException w:name="Revision" w:unhideWhenUsed="0"/>
-    <w:lsdException w:name="List Paragraph" w:semiHidden="0" w:uiPriority="34" w:unhideWhenUsed="0" w:qFormat="1"/>
-    <w:lsdException w:name="Quote" w:semiHidden="0" w:uiPriority="29" w:unhideWhenUsed="0" w:qFormat="1"/>
-    <w:lsdException w:name="Intense Quote" w:semiHidden="0" w:uiPriority="30" w:unhideWhenUsed="0" w:qFormat="1"/>
-    <w:lsdException w:name="Medium List 2 Accent 1" w:semiHidden="0" w:uiPriority="66" w:unhideWhenUsed="0"/>
-    <w:lsdException w:name="Medium Grid 1 Accent 1" w:semiHidden="0" w:uiPriority="67" w:unhideWhenUsed="0"/>
-    <w:lsdException w:name="Medium Grid 2 Accent 1" w:semiHidden="0" w:uiPriority="68" w:unhideWhenUsed="0"/>
-    <w:lsdException w:name="Medium Grid 3 Accent 1" w:semiHidden="0" w:uiPriority="69" w:unhideWhenUsed="0"/>
-    <w:lsdException w:name="Dark List Accent 1" w:semiHidden="0" w:uiPriority="70" w:unhideWhenUsed="0"/>
-    <w:lsdException w:name="Colorful Shading Accent 1" w:semiHidden="0" w:uiPriority="71" w:unhideWhenUsed="0"/>
-    <w:lsdException w:name="Colorful List Accent 1" w:semiHidden="0" w:uiPriority="72" w:unhideWhenUsed="0"/>
-    <w:lsdException w:name="Colorful Grid Accent 1" w:semiHidden="0" w:uiPriority="73" w:unhideWhenUsed="0"/>
-    <w:lsdException w:name="Light Shading Accent 2" w:semiHidden="0" w:uiPriority="60" w:unhideWhenUsed="0"/>
-    <w:lsdException w:name="Light List Accent 2" w:semiHidden="0" w:uiPriority="61" w:unhideWhenUsed="0"/>
-    <w:lsdException w:name="Light Grid Accent 2" w:semiHidden="0" w:uiPriority="62" w:unhideWhenUsed="0"/>
-    <w:lsdException w:name="Medium Shading 1 Accent 2" w:semiHidden="0" w:uiPriority="63" w:unhideWhenUsed="0"/>
-    <w:lsdException w:name="Medium Shading 2 Accent 2" w:semiHidden="0" w:uiPriority="64" w:unhideWhenUsed="0"/>
-    <w:lsdException w:name="Medium List 1 Accent 2" w:semiHidden="0" w:uiPriority="65" w:unhideWhenUsed="0"/>
-    <w:lsdException w:name="Medium List 2 Accent 2" w:semiHidden="0" w:uiPriority="66" w:unhideWhenUsed="0"/>
-    <w:lsdException w:name="Medium Grid 1 Accent 2" w:semiHidden="0" w:uiPriority="67" w:unhideWhenUsed="0"/>
-    <w:lsdException w:name="Medium Grid 2 Accent 2" w:semiHidden="0" w:uiPriority="68" w:unhideWhenUsed="0"/>
-    <w:lsdException w:name="Medium Grid 3 Accent 2" w:semiHidden="0" w:uiPriority="69" w:unhideWhenUsed="0"/>
-    <w:lsdException w:name="Dark List Accent 2" w:semiHidden="0" w:uiPriority="70" w:unhideWhenUsed="0"/>
-    <w:lsdException w:name="Colorful Shading Accent 2" w:semiHidden="0" w:uiPriority="71" w:unhideWhenUsed="0"/>
-    <w:lsdException w:name="Colorful List Accent 2" w:semiHidden="0" w:uiPriority="72" w:unhideWhenUsed="0"/>
-    <w:lsdException w:name="Colorful Grid Accent 2" w:semiHidden="0" w:uiPriority="73" w:unhideWhenUsed="0"/>
-    <w:lsdException w:name="Light Shading Accent 3" w:semiHidden="0" w:uiPriority="60" w:unhideWhenUsed="0"/>
-    <w:lsdException w:name="Light List Accent 3" w:semiHidden="0" w:uiPriority="61" w:unhideWhenUsed="0"/>
-    <w:lsdException w:name="Light Grid Accent 3" w:semiHidden="0" w:uiPriority="62" w:unhideWhenUsed="0"/>
-    <w:lsdException w:name="Medium Shading 1 Accent 3" w:semiHidden="0" w:uiPriority="63" w:unhideWhenUsed="0"/>
-    <w:lsdException w:name="Medium Shading 2 Accent 3" w:semiHidden="0" w:uiPriority="64" w:unhideWhenUsed="0"/>
-    <w:lsdException w:name="Medium List 1 Accent 3" w:semiHidden="0" w:uiPriority="65" w:unhideWhenUsed="0"/>
-    <w:lsdException w:name="Medium List 2 Accent 3" w:semiHidden="0" w:uiPriority="66" w:unhideWhenUsed="0"/>
-    <w:lsdException w:name="Medium Grid 1 Accent 3" w:semiHidden="0" w:uiPriority="67" w:unhideWhenUsed="0"/>
-    <w:lsdException w:name="Medium Grid 2 Accent 3" w:semiHidden="0" w:uiPriority="68" w:unhideWhenUsed="0"/>
-    <w:lsdException w:name="Medium Grid 3 Accent 3" w:semiHidden="0" w:uiPriority="69" w:unhideWhenUsed="0"/>
-    <w:lsdException w:name="Dark List Accent 3" w:semiHidden="0" w:uiPriority="70" w:unhideWhenUsed="0"/>
-    <w:lsdException w:name="Colorful Shading Accent 3" w:semiHidden="0" w:uiPriority="71" w:unhideWhenUsed="0"/>
-    <w:lsdException w:name="Colorful List Accent 3" w:semiHidden="0" w:uiPriority="72" w:unhideWhenUsed="0"/>
-    <w:lsdException w:name="Colorful Grid Accent 3" w:semiHidden="0" w:uiPriority="73" w:unhideWhenUsed="0"/>
-    <w:lsdException w:name="Light Shading Accent 4" w:semiHidden="0" w:uiPriority="60" w:unhideWhenUsed="0"/>
-    <w:lsdException w:name="Light List Accent 4" w:semiHidden="0" w:uiPriority="61" w:unhideWhenUsed="0"/>
-    <w:lsdException w:name="Light Grid Accent 4" w:semiHidden="0" w:uiPriority="62" w:unhideWhenUsed="0"/>
-    <w:lsdException w:name="Medium Shading 1 Accent 4" w:semiHidden="0" w:uiPriority="63" w:unhideWhenUsed="0"/>
-    <w:lsdException w:name="Medium Shading 2 Accent 4" w:semiHidden="0" w:uiPriority="64" w:unhideWhenUsed="0"/>
-    <w:lsdException w:name="Medium List 1 Accent 4" w:semiHidden="0" w:uiPriority="65" w:unhideWhenUsed="0"/>
-    <w:lsdException w:name="Medium List 2 Accent 4" w:semiHidden="0" w:uiPriority="66" w:unhideWhenUsed="0"/>
-    <w:lsdException w:name="Medium Grid 1 Accent 4" w:semiHidden="0" w:uiPriority="67" w:unhideWhenUsed="0"/>
-    <w:lsdException w:name="Medium Grid 2 Accent 4" w:semiHidden="0" w:uiPriority="68" w:unhideWhenUsed="0"/>
-    <w:lsdException w:name="Medium Grid 3 Accent 4" w:semiHidden="0" w:uiPriority="69" w:unhideWhenUsed="0"/>
-    <w:lsdException w:name="Dark List Accent 4" w:semiHidden="0" w:uiPriority="70" w:unhideWhenUsed="0"/>
-    <w:lsdException w:name="Colorful Shading Accent 4" w:semiHidden="0" w:uiPriority="71" w:unhideWhenUsed="0"/>
-    <w:lsdException w:name="Colorful List Accent 4" w:semiHidden="0" w:uiPriority="72" w:unhideWhenUsed="0"/>
-    <w:lsdException w:name="Colorful Grid Accent 4" w:semiHidden="0" w:uiPriority="73" w:unhideWhenUsed="0"/>
-    <w:lsdException w:name="Light Shading Accent 5" w:semiHidden="0" w:uiPriority="60" w:unhideWhenUsed="0"/>
-    <w:lsdException w:name="Light List Accent 5" w:semiHidden="0" w:uiPriority="61" w:unhideWhenUsed="0"/>
-    <w:lsdException w:name="Light Grid Accent 5" w:semiHidden="0" w:uiPriority="62" w:unhideWhenUsed="0"/>
-    <w:lsdException w:name="Medium Shading 1 Accent 5" w:semiHidden="0" w:uiPriority="63" w:unhideWhenUsed="0"/>
-    <w:lsdException w:name="Medium Shading 2 Accent 5" w:semiHidden="0" w:uiPriority="64" w:unhideWhenUsed="0"/>
-    <w:lsdException w:name="Medium List 1 Accent 5" w:semiHidden="0" w:uiPriority="65" w:unhideWhenUsed="0"/>
-    <w:lsdException w:name="Medium List 2 Accent 5" w:semiHidden="0" w:uiPriority="66" w:unhideWhenUsed="0"/>
-    <w:lsdException w:name="Medium Grid 1 Accent 5" w:semiHidden="0" w:uiPriority="67" w:unhideWhenUsed="0"/>
-    <w:lsdException w:name="Medium Grid 2 Accent 5" w:semiHidden="0" w:uiPriority="68" w:unhideWhenUsed="0"/>
-    <w:lsdException w:name="Medium Grid 3 Accent 5" w:semiHidden="0" w:uiPriority="69" w:unhideWhenUsed="0"/>
-    <w:lsdException w:name="Dark List Accent 5" w:semiHidden="0" w:uiPriority="70" w:unhideWhenUsed="0"/>
-    <w:lsdException w:name="Colorful Shading Accent 5" w:semiHidden="0" w:uiPriority="71" w:unhideWhenUsed="0"/>
-    <w:lsdException w:name="Colorful List Accent 5" w:semiHidden="0" w:uiPriority="72" w:unhideWhenUsed="0"/>
-    <w:lsdException w:name="Colorful Grid Accent 5" w:semiHidden="0" w:uiPriority="73" w:unhideWhenUsed="0"/>
-    <w:lsdException w:name="Light Shading Accent 6" w:semiHidden="0" w:uiPriority="60" w:unhideWhenUsed="0"/>
-    <w:lsdException w:name="Light List Accent 6" w:semiHidden="0" w:uiPriority="61" w:unhideWhenUsed="0"/>
-    <w:lsdException w:name="Light Grid Accent 6" w:semiHidden="0" w:uiPriority="62" w:unhideWhenUsed="0"/>
-    <w:lsdException w:name="Medium Shading 1 Accent 6" w:semiHidden="0" w:uiPriority="63" w:unhideWhenUsed="0"/>
-    <w:lsdException w:name="Medium Shading 2 Accent 6" w:semiHidden="0" w:uiPriority="64" w:unhideWhenUsed="0"/>
-    <w:lsdException w:name="Medium List 1 Accent 6" w:semiHidden="0" w:uiPriority="65" w:unhideWhenUsed="0"/>
-    <w:lsdException w:name="Medium List 2 Accent 6" w:semiHidden="0" w:uiPriority="66" w:unhideWhenUsed="0"/>
-    <w:lsdException w:name="Medium Grid 1 Accent 6" w:semiHidden="0" w:uiPriority="67" w:unhideWhenUsed="0"/>
-    <w:lsdException w:name="Medium Grid 2 Accent 6" w:semiHidden="0" w:uiPriority="68" w:unhideWhenUsed="0"/>
-    <w:lsdException w:name="Medium Grid 3 Accent 6" w:semiHidden="0" w:uiPriority="69" w:unhideWhenUsed="0"/>
-    <w:lsdException w:name="Dark List Accent 6" w:semiHidden="0" w:uiPriority="70" w:unhideWhenUsed="0"/>
-    <w:lsdException w:name="Colorful Shading Accent 6" w:semiHidden="0" w:uiPriority="71" w:unhideWhenUsed="0"/>
-    <w:lsdException w:name="Colorful List Accent 6" w:semiHidden="0" w:uiPriority="72" w:unhideWhenUsed="0"/>
-    <w:lsdException w:name="Colorful Grid Accent 6" w:semiHidden="0" w:uiPriority="73" w:unhideWhenUsed="0"/>
-    <w:lsdException w:name="Subtle Emphasis" w:semiHidden="0" w:uiPriority="19" w:unhideWhenUsed="0" w:qFormat="1"/>
-    <w:lsdException w:name="Intense Emphasis" w:semiHidden="0" w:uiPriority="21" w:unhideWhenUsed="0" w:qFormat="1"/>
-    <w:lsdException w:name="Subtle Reference" w:semiHidden="0" w:uiPriority="31" w:unhideWhenUsed="0" w:qFormat="1"/>
-    <w:lsdException w:name="Intense Reference" w:semiHidden="0" w:uiPriority="32" w:unhideWhenUsed="0" w:qFormat="1"/>
-    <w:lsdException w:name="Book Title" w:semiHidden="0" w:uiPriority="33" w:unhideWhenUsed="0" w:qFormat="1"/>
-    <w:lsdException w:name="Bibliography" w:uiPriority="37"/>
-    <w:lsdException w:name="TOC Heading" w:uiPriority="39" w:qFormat="1"/>
-  </w:latentStyles>
-  <w:style w:type="paragraph" w:default="1" w:styleId="a0">
-    <w:name w:val="Normal"/>
-  </w:style>
-  <w:style w:type="paragraph" w:styleId="1">
-    <w:name w:val="heading 1"/>
-    <w:basedOn w:val="a0"/>
-    <w:next w:val="a0"/>
-    <w:pPr>
-      <w:keepNext/>
-      <w:keepLines/>
-      <w:outlineLvl w:val="0"/>
-    </w:pPr>
-    <w:rPr>
-      <w:u w:val="single"/>
-    </w:rPr>
-  </w:style>
-  <w:style w:type="paragraph" w:styleId="2">
-    <w:name w:val="heading 2"/>
-    <w:basedOn w:val="a0"/>
-    <w:next w:val="a0"/>
-    <w:pPr>
-      <w:keepNext/>
-      <w:keepLines/>
-      <w:spacing w:before="360" w:after="80"/>
-      <w:outlineLvl w:val="1"/>
-    </w:pPr>
-    <w:rPr>
-      <w:b/>
-      <w:sz w:val="36"/>
-      <w:szCs w:val="36"/>
-    </w:rPr>
-  </w:style>
-  <w:style w:type="paragraph" w:styleId="3">
-    <w:name w:val="heading 3"/>
-    <w:basedOn w:val="a0"/>
-    <w:next w:val="a0"/>
-    <w:pPr>
-      <w:keepNext/>
-      <w:keepLines/>
-      <w:spacing w:line="480" w:lineRule="auto"/>
-      <w:ind w:left="360"/>
-      <w:outlineLvl w:val="2"/>
-    </w:pPr>
-    <w:rPr>
-      <w:u w:val="single"/>
-    </w:rPr>
-  </w:style>
-  <w:style w:type="paragraph" w:styleId="4">
-    <w:name w:val="heading 4"/>
-    <w:basedOn w:val="a0"/>
-    <w:next w:val="a0"/>
-    <w:pPr>
-      <w:keepNext/>
-      <w:keepLines/>
-      <w:spacing w:line="480" w:lineRule="auto"/>
-      <w:ind w:hanging="864"/>
-      <w:outlineLvl w:val="3"/>
-    </w:pPr>
-    <w:rPr>
-      <w:color w:val="FF0000"/>
-      <w:u w:val="single"/>
-    </w:rPr>
-  </w:style>
-  <w:style w:type="paragraph" w:styleId="5">
-    <w:name w:val="heading 5"/>
-    <w:basedOn w:val="a0"/>
-    <w:next w:val="a0"/>
-    <w:pPr>
-      <w:keepNext/>
-      <w:keepLines/>
-      <w:spacing w:line="480" w:lineRule="auto"/>
-      <w:ind w:left="360"/>
-      <w:outlineLvl w:val="4"/>
-    </w:pPr>
-    <w:rPr>
-      <w:color w:val="FF0000"/>
-      <w:u w:val="single"/>
-    </w:rPr>
-  </w:style>
-  <w:style w:type="paragraph" w:styleId="6">
-    <w:name w:val="heading 6"/>
-    <w:basedOn w:val="a0"/>
-    <w:next w:val="a0"/>
-    <w:pPr>
-      <w:keepNext/>
-      <w:keepLines/>
-      <w:spacing w:before="200" w:after="40"/>
-      <w:outlineLvl w:val="5"/>
-    </w:pPr>
-    <w:rPr>
-      <w:b/>
-      <w:sz w:val="20"/>
-      <w:szCs w:val="20"/>
-    </w:rPr>
-  </w:style>
-  <w:style w:type="character" w:default="1" w:styleId="a1">
-    <w:name w:val="Default Paragraph Font"/>
-    <w:uiPriority w:val="1"/>
-    <w:semiHidden/>
-    <w:unhideWhenUsed/>
-  </w:style>
-  <w:style w:type="table" w:default="1" w:styleId="a2">
-    <w:name w:val="Normal Table"/>
-    <w:uiPriority w:val="99"/>
-    <w:semiHidden/>
-    <w:unhideWhenUsed/>
-    <w:tblPr>
-      <w:tblInd w:w="0" w:type="dxa"/>
-      <w:tblCellMar>
-        <w:top w:w="0" w:type="dxa"/>
-        <w:left w:w="108" w:type="dxa"/>
-        <w:bottom w:w="0" w:type="dxa"/>
-        <w:right w:w="108" w:type="dxa"/>
-      </w:tblCellMar>
-    </w:tblPr>
-  </w:style>
-  <w:style w:type="numbering" w:default="1" w:styleId="a3">
-    <w:name w:val="No List"/>
-    <w:uiPriority w:val="99"/>
-    <w:semiHidden/>
-    <w:unhideWhenUsed/>
-  </w:style>
-  <w:style w:type="table" w:customStyle="1" w:styleId="TableNormal">
-    <w:name w:val="Table Normal"/>
-    <w:tblPr>
-      <w:tblCellMar>
-        <w:top w:w="0" w:type="dxa"/>
-        <w:left w:w="0" w:type="dxa"/>
-        <w:bottom w:w="0" w:type="dxa"/>
-        <w:right w:w="0" w:type="dxa"/>
-      </w:tblCellMar>
-    </w:tblPr>
-  </w:style>
-  <w:style w:type="paragraph" w:styleId="a4">
-    <w:name w:val="Title"/>
-    <w:basedOn w:val="a0"/>
-    <w:next w:val="a0"/>
-    <w:pPr>
-      <w:keepNext/>
-      <w:keepLines/>
-      <w:spacing w:before="480" w:after="120"/>
-    </w:pPr>
-    <w:rPr>
-      <w:b/>
-      <w:sz w:val="72"/>
-      <w:szCs w:val="72"/>
-    </w:rPr>
-  </w:style>
-  <w:style w:type="paragraph" w:styleId="a5">
-    <w:name w:val="Subtitle"/>
-    <w:basedOn w:val="a0"/>
-    <w:next w:val="a0"/>
-    <w:pPr>
-      <w:keepNext/>
-      <w:keepLines/>
-      <w:spacing w:before="360" w:after="80"/>
-    </w:pPr>
-    <w:rPr>
-      <w:rFonts w:ascii="Georgia" w:eastAsia="Georgia" w:hAnsi="Georgia" w:cs="Georgia"/>
-      <w:i/>
-      <w:color w:val="666666"/>
-      <w:sz w:val="48"/>
-      <w:szCs w:val="48"/>
-    </w:rPr>
-  </w:style>
-  <w:style w:type="paragraph" w:styleId="a6">
-    <w:name w:val="Balloon Text"/>
-    <w:basedOn w:val="a0"/>
-    <w:link w:val="a7"/>
-    <w:uiPriority w:val="99"/>
-    <w:semiHidden/>
-    <w:unhideWhenUsed/>
-    <w:rsid w:val="006C5FFF"/>
-    <w:rPr>
-      <w:rFonts w:ascii="Tahoma" w:hAnsi="Tahoma" w:cs="Tahoma"/>
-      <w:sz w:val="16"/>
-      <w:szCs w:val="16"/>
-    </w:rPr>
-  </w:style>
-  <w:style w:type="character" w:customStyle="1" w:styleId="a7">
-    <w:name w:val="טקסט בלונים תו"/>
-    <w:basedOn w:val="a1"/>
-    <w:link w:val="a6"/>
-    <w:uiPriority w:val="99"/>
-    <w:semiHidden/>
-    <w:rsid w:val="006C5FFF"/>
-    <w:rPr>
-      <w:rFonts w:ascii="Tahoma" w:hAnsi="Tahoma" w:cs="Tahoma"/>
-      <w:sz w:val="16"/>
-      <w:szCs w:val="16"/>
-    </w:rPr>
-  </w:style>
-  <w:style w:type="paragraph" w:styleId="a8">
-    <w:name w:val="No Spacing"/>
-    <w:link w:val="a9"/>
-    <w:uiPriority w:val="1"/>
-    <w:qFormat/>
-    <w:rsid w:val="006C5FFF"/>
-  </w:style>
-  <w:style w:type="character" w:styleId="aa">
-    <w:name w:val="Book Title"/>
-    <w:basedOn w:val="a1"/>
-    <w:uiPriority w:val="33"/>
-    <w:qFormat/>
-    <w:rsid w:val="002037A7"/>
-    <w:rPr>
-      <w:b/>
-      <w:bCs/>
-      <w:smallCaps/>
-      <w:spacing w:val="5"/>
-    </w:rPr>
-  </w:style>
-  <w:style w:type="paragraph" w:customStyle="1" w:styleId="a">
-    <w:name w:val="כותרת גדולה"/>
-    <w:basedOn w:val="a8"/>
-    <w:link w:val="ab"/>
-    <w:qFormat/>
-    <w:rsid w:val="00771792"/>
-    <w:pPr>
-      <w:numPr>
-        <w:numId w:val="7"/>
-      </w:numPr>
-    </w:pPr>
-    <w:rPr>
-      <w:rFonts w:cs="David"/>
-      <w:sz w:val="40"/>
-      <w:szCs w:val="40"/>
-    </w:rPr>
-  </w:style>
-  <w:style w:type="paragraph" w:customStyle="1" w:styleId="ac">
-    <w:name w:val="כתב רגיל"/>
-    <w:basedOn w:val="a8"/>
-    <w:link w:val="ad"/>
-    <w:qFormat/>
-    <w:rsid w:val="00F411AA"/>
-    <w:pPr>
-      <w:ind w:left="360"/>
-    </w:pPr>
-    <w:rPr>
-      <w:rFonts w:cs="David"/>
-      <w:sz w:val="24"/>
-      <w:szCs w:val="24"/>
-    </w:rPr>
-  </w:style>
-  <w:style w:type="character" w:customStyle="1" w:styleId="a9">
-    <w:name w:val="ללא מרווח תו"/>
-    <w:basedOn w:val="a1"/>
-    <w:link w:val="a8"/>
-    <w:uiPriority w:val="1"/>
-    <w:rsid w:val="00771792"/>
-  </w:style>
-  <w:style w:type="character" w:customStyle="1" w:styleId="ab">
-    <w:name w:val="כותרת גדולה תו"/>
-    <w:basedOn w:val="a9"/>
-    <w:link w:val="a"/>
-    <w:rsid w:val="00771792"/>
-    <w:rPr>
-      <w:rFonts w:cs="David"/>
-      <w:sz w:val="40"/>
-      <w:szCs w:val="40"/>
-    </w:rPr>
-  </w:style>
-  <w:style w:type="paragraph" w:customStyle="1" w:styleId="20">
-    <w:name w:val="כותרת משנה2"/>
-    <w:basedOn w:val="ac"/>
-    <w:link w:val="21"/>
-    <w:qFormat/>
-    <w:rsid w:val="00F411AA"/>
-    <w:rPr>
-      <w:sz w:val="32"/>
-      <w:szCs w:val="32"/>
-    </w:rPr>
-  </w:style>
-  <w:style w:type="character" w:customStyle="1" w:styleId="ad">
-    <w:name w:val="כתב רגיל תו"/>
-    <w:basedOn w:val="a9"/>
-    <w:link w:val="ac"/>
-    <w:rsid w:val="00F411AA"/>
-    <w:rPr>
-      <w:rFonts w:cs="David"/>
-      <w:sz w:val="24"/>
-      <w:szCs w:val="24"/>
-    </w:rPr>
-  </w:style>
-  <w:style w:type="paragraph" w:customStyle="1" w:styleId="ae">
-    <w:name w:val="כותרת קטנה"/>
-    <w:basedOn w:val="ac"/>
-    <w:link w:val="af"/>
-    <w:qFormat/>
-    <w:rsid w:val="00F411AA"/>
-    <w:rPr>
-      <w:b/>
-      <w:bCs/>
-      <w:sz w:val="32"/>
-      <w:szCs w:val="32"/>
-    </w:rPr>
-  </w:style>
-  <w:style w:type="character" w:customStyle="1" w:styleId="21">
-    <w:name w:val="כותרת משנה2 תו"/>
-    <w:basedOn w:val="ad"/>
-    <w:link w:val="20"/>
-    <w:rsid w:val="00F411AA"/>
-    <w:rPr>
-      <w:rFonts w:cs="David"/>
-      <w:sz w:val="24"/>
-      <w:szCs w:val="24"/>
-    </w:rPr>
-  </w:style>
-  <w:style w:type="character" w:customStyle="1" w:styleId="af">
-    <w:name w:val="כותרת קטנה תו"/>
-    <w:basedOn w:val="ad"/>
-    <w:link w:val="ae"/>
-    <w:rsid w:val="00F411AA"/>
-    <w:rPr>
-      <w:rFonts w:cs="David"/>
-      <w:b/>
-      <w:bCs/>
-      <w:sz w:val="24"/>
-      <w:szCs w:val="24"/>
-    </w:rPr>
-  </w:style>
-</w:styles>
-</file>
-
-<file path=word/stylesWithEffects.xml><?xml version="1.0" encoding="utf-8"?>
-<w:styles xmlns:wpc="http://schemas.microsoft.com/office/word/2010/wordprocessingCanvas" xmlns:mc="http://schemas.openxmlformats.org/markup-compatibility/2006" xmlns:o="urn:schemas-microsoft-com:office:office" xmlns:r="http://schemas.openxmlformats.org/officeDocument/2006/relationships" xmlns:m="http://schemas.openxmlformats.org/officeDocument/2006/math" xmlns:v="urn:schemas-microsoft-com:vml" xmlns:wp14="http://schemas.microsoft.com/office/word/2010/wordprocessingDrawing" xmlns:wp="http://schemas.openxmlformats.org/drawingml/2006/wordprocessingDrawing" xmlns:w10="urn:schemas-microsoft-com:office:word" xmlns:w="http://schemas.openxmlformats.org/wordprocessingml/2006/main" xmlns:w14="http://schemas.microsoft.com/office/word/2010/wordml" xmlns:wpg="http://schemas.microsoft.com/office/word/2010/wordprocessingGroup" xmlns:wpi="http://schemas.microsoft.com/office/word/2010/wordprocessingInk" xmlns:wne="http://schemas.microsoft.com/office/word/2006/wordml" xmlns:wps="http://schemas.microsoft.com/office/word/2010/wordprocessingShape" mc:Ignorable="w14 wp14">
-  <w:docDefaults>
-    <w:rPrDefault>
-      <w:rPr>
-        <w:rFonts w:ascii="Times New Roman" w:eastAsia="Times New Roman" w:hAnsi="Times New Roman" w:cs="Times New Roman"/>
-        <w:color w:val="000000"/>
-        <w:sz w:val="32"/>
-        <w:szCs w:val="32"/>
-        <w:lang w:val="en-US" w:eastAsia="en-US" w:bidi="he-IL"/>
-      </w:rPr>
-    </w:rPrDefault>
-    <w:pPrDefault>
-      <w:pPr>
-        <w:bidi/>
-      </w:pPr>
-    </w:pPrDefault>
-  </w:docDefaults>
-  <w:latentStyles w:defLockedState="0" w:defUIPriority="99" w:defSemiHidden="1" w:defUnhideWhenUsed="1" w:defQFormat="0" w:count="267">
-    <w:lsdException w:name="Normal" w:semiHidden="0" w:uiPriority="0" w:unhideWhenUsed="0" w:qFormat="1"/>
-    <w:lsdException w:name="heading 1" w:semiHidden="0" w:uiPriority="9" w:unhideWhenUsed="0" w:qFormat="1"/>
-    <w:lsdException w:name="heading 2" w:uiPriority="9" w:qFormat="1"/>
-    <w:lsdException w:name="heading 3" w:uiPriority="9" w:qFormat="1"/>
-    <w:lsdException w:name="heading 4" w:uiPriority="9" w:qFormat="1"/>
-    <w:lsdException w:name="heading 5" w:uiPriority="9" w:qFormat="1"/>
-    <w:lsdException w:name="heading 6" w:uiPriority="9" w:qFormat="1"/>
-    <w:lsdException w:name="heading 7" w:uiPriority="9" w:qFormat="1"/>
-    <w:lsdException w:name="heading 8" w:uiPriority="9" w:qFormat="1"/>
-    <w:lsdException w:name="heading 9" w:uiPriority="9" w:qFormat="1"/>
-    <w:lsdException w:name="toc 1" w:uiPriority="39"/>
-    <w:lsdException w:name="toc 2" w:uiPriority="39"/>
-    <w:lsdException w:name="toc 3" w:uiPriority="39"/>
-    <w:lsdException w:name="toc 4" w:uiPriority="39"/>
-    <w:lsdException w:name="toc 5" w:uiPriority="39"/>
-    <w:lsdException w:name="toc 6" w:uiPriority="39"/>
-    <w:lsdException w:name="toc 7" w:uiPriority="39"/>
-    <w:lsdException w:name="toc 8" w:uiPriority="39"/>
-    <w:lsdException w:name="toc 9" w:uiPriority="39"/>
-    <w:lsdException w:name="caption" w:uiPriority="35" w:qFormat="1"/>
-    <w:lsdException w:name="Title" w:semiHidden="0" w:uiPriority="10" w:unhideWhenUsed="0" w:qFormat="1"/>
-    <w:lsdException w:name="Default Paragraph Font" w:uiPriority="1"/>
-    <w:lsdException w:name="Subtitle" w:semiHidden="0" w:uiPriority="11" w:unhideWhenUsed="0" w:qFormat="1"/>
-    <w:lsdException w:name="Strong" w:semiHidden="0" w:uiPriority="22" w:unhideWhenUsed="0" w:qFormat="1"/>
-    <w:lsdException w:name="Emphasis" w:semiHidden="0" w:uiPriority="20" w:unhideWhenUsed="0" w:qFormat="1"/>
-    <w:lsdException w:name="Table Grid" w:semiHidden="0" w:uiPriority="59" w:unhideWhenUsed="0"/>
-    <w:lsdException w:name="Placeholder Text" w:unhideWhenUsed="0"/>
-    <w:lsdException w:name="No Spacing" w:semiHidden="0" w:uiPriority="1" w:unhideWhenUsed="0" w:qFormat="1"/>
-    <w:lsdException w:name="Light Shading" w:semiHidden="0" w:uiPriority="60" w:unhideWhenUsed="0"/>
-    <w:lsdException w:name="Light List" w:semiHidden="0" w:uiPriority="61" w:unhideWhenUsed="0"/>
-    <w:lsdException w:name="Light Grid" w:semiHidden="0" w:uiPriority="62" w:unhideWhenUsed="0"/>
-    <w:lsdException w:name="Medium Shading 1" w:semiHidden="0" w:uiPriority="63" w:unhideWhenUsed="0"/>
-    <w:lsdException w:name="Medium Shading 2" w:semiHidden="0" w:uiPriority="64" w:unhideWhenUsed="0"/>
-    <w:lsdException w:name="Medium List 1" w:semiHidden="0" w:uiPriority="65" w:unhideWhenUsed="0"/>
-    <w:lsdException w:name="Medium List 2" w:semiHidden="0" w:uiPriority="66" w:unhideWhenUsed="0"/>
-    <w:lsdException w:name="Medium Grid 1" w:semiHidden="0" w:uiPriority="67" w:unhideWhenUsed="0"/>
-    <w:lsdException w:name="Medium Grid 2" w:semiHidden="0" w:uiPriority="68" w:unhideWhenUsed="0"/>
-    <w:lsdException w:name="Medium Grid 3" w:semiHidden="0" w:uiPriority="69" w:unhideWhenUsed="0"/>
-    <w:lsdException w:name="Dark List" w:semiHidden="0" w:uiPriority="70" w:unhideWhenUsed="0"/>
-    <w:lsdException w:name="Colorful Shading" w:semiHidden="0" w:uiPriority="71" w:unhideWhenUsed="0"/>
-    <w:lsdException w:name="Colorful List" w:semiHidden="0" w:uiPriority="72" w:unhideWhenUsed="0"/>
-    <w:lsdException w:name="Colorful Grid" w:semiHidden="0" w:uiPriority="73" w:unhideWhenUsed="0"/>
-    <w:lsdException w:name="Light Shading Accent 1" w:semiHidden="0" w:uiPriority="60" w:unhideWhenUsed="0"/>
-    <w:lsdException w:name="Light List Accent 1" w:semiHidden="0" w:uiPriority="61" w:unhideWhenUsed="0"/>
-    <w:lsdException w:name="Light Grid Accent 1" w:semiHidden="0" w:uiPriority="62" w:unhideWhenUsed="0"/>
-    <w:lsdException w:name="Medium Shading 1 Accent 1" w:semiHidden="0" w:uiPriority="63" w:unhideWhenUsed="0"/>
-    <w:lsdException w:name="Medium Shading 2 Accent 1" w:semiHidden="0" w:uiPriority="64" w:unhideWhenUsed="0"/>
-    <w:lsdException w:name="Medium List 1 Accent 1" w:semiHidden="0" w:uiPriority="65" w:unhideWhenUsed="0"/>
-    <w:lsdException w:name="Revision" w:unhideWhenUsed="0"/>
-    <w:lsdException w:name="List Paragraph" w:semiHidden="0" w:uiPriority="34" w:unhideWhenUsed="0" w:qFormat="1"/>
-    <w:lsdException w:name="Quote" w:semiHidden="0" w:uiPriority="29" w:unhideWhenUsed="0" w:qFormat="1"/>
-    <w:lsdException w:name="Intense Quote" w:semiHidden="0" w:uiPriority="30" w:unhideWhenUsed="0" w:qFormat="1"/>
-    <w:lsdException w:name="Medium List 2 Accent 1" w:semiHidden="0" w:uiPriority="66" w:unhideWhenUsed="0"/>
-    <w:lsdException w:name="Medium Grid 1 Accent 1" w:semiHidden="0" w:uiPriority="67" w:unhideWhenUsed="0"/>
-    <w:lsdException w:name="Medium Grid 2 Accent 1" w:semiHidden="0" w:uiPriority="68" w:unhideWhenUsed="0"/>
-    <w:lsdException w:name="Medium Grid 3 Accent 1" w:semiHidden="0" w:uiPriority="69" w:unhideWhenUsed="0"/>
-    <w:lsdException w:name="Dark List Accent 1" w:semiHidden="0" w:uiPriority="70" w:unhideWhenUsed="0"/>
-    <w:lsdException w:name="Colorful Shading Accent 1" w:semiHidden="0" w:uiPriority="71" w:unhideWhenUsed="0"/>
-    <w:lsdException w:name="Colorful List Accent 1" w:semiHidden="0" w:uiPriority="72" w:unhideWhenUsed="0"/>
-    <w:lsdException w:name="Colorful Grid Accent 1" w:semiHidden="0" w:uiPriority="73" w:unhideWhenUsed="0"/>
-    <w:lsdException w:name="Light Shading Accent 2" w:semiHidden="0" w:uiPriority="60" w:unhideWhenUsed="0"/>
-    <w:lsdException w:name="Light List Accent 2" w:semiHidden="0" w:uiPriority="61" w:unhideWhenUsed="0"/>
-    <w:lsdException w:name="Light Grid Accent 2" w:semiHidden="0" w:uiPriority="62" w:unhideWhenUsed="0"/>
-    <w:lsdException w:name="Medium Shading 1 Accent 2" w:semiHidden="0" w:uiPriority="63" w:unhideWhenUsed="0"/>
-    <w:lsdException w:name="Medium Shading 2 Accent 2" w:semiHidden="0" w:uiPriority="64" w:unhideWhenUsed="0"/>
-    <w:lsdException w:name="Medium List 1 Accent 2" w:semiHidden="0" w:uiPriority="65" w:unhideWhenUsed="0"/>
-    <w:lsdException w:name="Medium List 2 Accent 2" w:semiHidden="0" w:uiPriority="66" w:unhideWhenUsed="0"/>
-    <w:lsdException w:name="Medium Grid 1 Accent 2" w:semiHidden="0" w:uiPriority="67" w:unhideWhenUsed="0"/>
-    <w:lsdException w:name="Medium Grid 2 Accent 2" w:semiHidden="0" w:uiPriority="68" w:unhideWhenUsed="0"/>
-    <w:lsdException w:name="Medium Grid 3 Accent 2" w:semiHidden="0" w:uiPriority="69" w:unhideWhenUsed="0"/>
-    <w:lsdException w:name="Dark List Accent 2" w:semiHidden="0" w:uiPriority="70" w:unhideWhenUsed="0"/>
-    <w:lsdException w:name="Colorful Shading Accent 2" w:semiHidden="0" w:uiPriority="71" w:unhideWhenUsed="0"/>
-    <w:lsdException w:name="Colorful List Accent 2" w:semiHidden="0" w:uiPriority="72" w:unhideWhenUsed="0"/>
-    <w:lsdException w:name="Colorful Grid Accent 2" w:semiHidden="0" w:uiPriority="73" w:unhideWhenUsed="0"/>
-    <w:lsdException w:name="Light Shading Accent 3" w:semiHidden="0" w:uiPriority="60" w:unhideWhenUsed="0"/>
-    <w:lsdException w:name="Light List Accent 3" w:semiHidden="0" w:uiPriority="61" w:unhideWhenUsed="0"/>
-    <w:lsdException w:name="Light Grid Accent 3" w:semiHidden="0" w:uiPriority="62" w:unhideWhenUsed="0"/>
-    <w:lsdException w:name="Medium Shading 1 Accent 3" w:semiHidden="0" w:uiPriority="63" w:unhideWhenUsed="0"/>
-    <w:lsdException w:name="Medium Shading 2 Accent 3" w:semiHidden="0" w:uiPriority="64" w:unhideWhenUsed="0"/>
-    <w:lsdException w:name="Medium List 1 Accent 3" w:semiHidden="0" w:uiPriority="65" w:unhideWhenUsed="0"/>
-    <w:lsdException w:name="Medium List 2 Accent 3" w:semiHidden="0" w:uiPriority="66" w:unhideWhenUsed="0"/>
-    <w:lsdException w:name="Medium Grid 1 Accent 3" w:semiHidden="0" w:uiPriority="67" w:unhideWhenUsed="0"/>
-    <w:lsdException w:name="Medium Grid 2 Accent 3" w:semiHidden="0" w:uiPriority="68" w:unhideWhenUsed="0"/>
-    <w:lsdException w:name="Medium Grid 3 Accent 3" w:semiHidden="0" w:uiPriority="69" w:unhideWhenUsed="0"/>
-    <w:lsdException w:name="Dark List Accent 3" w:semiHidden="0" w:uiPriority="70" w:unhideWhenUsed="0"/>
-    <w:lsdException w:name="Colorful Shading Accent 3" w:semiHidden="0" w:uiPriority="71" w:unhideWhenUsed="0"/>
-    <w:lsdException w:name="Colorful List Accent 3" w:semiHidden="0" w:uiPriority="72" w:unhideWhenUsed="0"/>
-    <w:lsdException w:name="Colorful Grid Accent 3" w:semiHidden="0" w:uiPriority="73" w:unhideWhenUsed="0"/>
-    <w:lsdException w:name="Light Shading Accent 4" w:semiHidden="0" w:uiPriority="60" w:unhideWhenUsed="0"/>
-    <w:lsdException w:name="Light List Accent 4" w:semiHidden="0" w:uiPriority="61" w:unhideWhenUsed="0"/>
-    <w:lsdException w:name="Light Grid Accent 4" w:semiHidden="0" w:uiPriority="62" w:unhideWhenUsed="0"/>
-    <w:lsdException w:name="Medium Shading 1 Accent 4" w:semiHidden="0" w:uiPriority="63" w:unhideWhenUsed="0"/>
-    <w:lsdException w:name="Medium Shading 2 Accent 4" w:semiHidden="0" w:uiPriority="64" w:unhideWhenUsed="0"/>
-    <w:lsdException w:name="Medium List 1 Accent 4" w:semiHidden="0" w:uiPriority="65" w:unhideWhenUsed="0"/>
-    <w:lsdException w:name="Medium List 2 Accent 4" w:semiHidden="0" w:uiPriority="66" w:unhideWhenUsed="0"/>
-    <w:lsdException w:name="Medium Grid 1 Accent 4" w:semiHidden="0" w:uiPriority="67" w:unhideWhenUsed="0"/>
-    <w:lsdException w:name="Medium Grid 2 Accent 4" w:semiHidden="0" w:uiPriority="68" w:unhideWhenUsed="0"/>
-    <w:lsdException w:name="Medium Grid 3 Accent 4" w:semiHidden="0" w:uiPriority="69" w:unhideWhenUsed="0"/>
-    <w:lsdException w:name="Dark List Accent 4" w:semiHidden="0" w:uiPriority="70" w:unhideWhenUsed="0"/>
-    <w:lsdException w:name="Colorful Shading Accent 4" w:semiHidden="0" w:uiPriority="71" w:unhideWhenUsed="0"/>
-    <w:lsdException w:name="Colorful List Accent 4" w:semiHidden="0" w:uiPriority="72" w:unhideWhenUsed="0"/>
-    <w:lsdException w:name="Colorful Grid Accent 4" w:semiHidden="0" w:uiPriority="73" w:unhideWhenUsed="0"/>
-    <w:lsdException w:name="Light Shading Accent 5" w:semiHidden="0" w:uiPriority="60" w:unhideWhenUsed="0"/>
-    <w:lsdException w:name="Light List Accent 5" w:semiHidden="0" w:uiPriority="61" w:unhideWhenUsed="0"/>
-    <w:lsdException w:name="Light Grid Accent 5" w:semiHidden="0" w:uiPriority="62" w:unhideWhenUsed="0"/>
-    <w:lsdException w:name="Medium Shading 1 Accent 5" w:semiHidden="0" w:uiPriority="63" w:unhideWhenUsed="0"/>
-    <w:lsdException w:name="Medium Shading 2 Accent 5" w:semiHidden="0" w:uiPriority="64" w:unhideWhenUsed="0"/>
-    <w:lsdException w:name="Medium List 1 Accent 5" w:semiHidden="0" w:uiPriority="65" w:unhideWhenUsed="0"/>
-    <w:lsdException w:name="Medium List 2 Accent 5" w:semiHidden="0" w:uiPriority="66" w:unhideWhenUsed="0"/>
-    <w:lsdException w:name="Medium Grid 1 Accent 5" w:semiHidden="0" w:uiPriority="67" w:unhideWhenUsed="0"/>
-    <w:lsdException w:name="Medium Grid 2 Accent 5" w:semiHidden="0" w:uiPriority="68" w:unhideWhenUsed="0"/>
-    <w:lsdException w:name="Medium Grid 3 Accent 5" w:semiHidden="0" w:uiPriority="69" w:unhideWhenUsed="0"/>
-    <w:lsdException w:name="Dark List Accent 5" w:semiHidden="0" w:uiPriority="70" w:unhideWhenUsed="0"/>
-    <w:lsdException w:name="Colorful Shading Accent 5" w:semiHidden="0" w:uiPriority="71" w:unhideWhenUsed="0"/>
-    <w:lsdException w:name="Colorful List Accent 5" w:semiHidden="0" w:uiPriority="72" w:unhideWhenUsed="0"/>
-    <w:lsdException w:name="Colorful Grid Accent 5" w:semiHidden="0" w:uiPriority="73" w:unhideWhenUsed="0"/>
-    <w:lsdException w:name="Light Shading Accent 6" w:semiHidden="0" w:uiPriority="60" w:unhideWhenUsed="0"/>
-    <w:lsdException w:name="Light List Accent 6" w:semiHidden="0" w:uiPriority="61" w:unhideWhenUsed="0"/>
-    <w:lsdException w:name="Light Grid Accent 6" w:semiHidden="0" w:uiPriority="62" w:unhideWhenUsed="0"/>
-    <w:lsdException w:name="Medium Shading 1 Accent 6" w:semiHidden="0" w:uiPriority="63" w:unhideWhenUsed="0"/>
-    <w:lsdException w:name="Medium Shading 2 Accent 6" w:semiHidden="0" w:uiPriority="64" w:unhideWhenUsed="0"/>
-    <w:lsdException w:name="Medium List 1 Accent 6" w:semiHidden="0" w:uiPriority="65" w:unhideWhenUsed="0"/>
-    <w:lsdException w:name="Medium List 2 Accent 6" w:semiHidden="0" w:uiPriority="66" w:unhideWhenUsed="0"/>
-    <w:lsdException w:name="Medium Grid 1 Accent 6" w:semiHidden="0" w:uiPriority="67" w:unhideWhenUsed="0"/>
-    <w:lsdException w:name="Medium Grid 2 Accent 6" w:semiHidden="0" w:uiPriority="68" w:unhideWhenUsed="0"/>
-    <w:lsdException w:name="Medium Grid 3 Accent 6" w:semiHidden="0" w:uiPriority="69" w:unhideWhenUsed="0"/>
-    <w:lsdException w:name="Dark List Accent 6" w:semiHidden="0" w:uiPriority="70" w:unhideWhenUsed="0"/>
-    <w:lsdException w:name="Colorful Shading Accent 6" w:semiHidden="0" w:uiPriority="71" w:unhideWhenUsed="0"/>
-    <w:lsdException w:name="Colorful List Accent 6" w:semiHidden="0" w:uiPriority="72" w:unhideWhenUsed="0"/>
-    <w:lsdException w:name="Colorful Grid Accent 6" w:semiHidden="0" w:uiPriority="73" w:unhideWhenUsed="0"/>
-    <w:lsdException w:name="Subtle Emphasis" w:semiHidden="0" w:uiPriority="19" w:unhideWhenUsed="0" w:qFormat="1"/>
-    <w:lsdException w:name="Intense Emphasis" w:semiHidden="0" w:uiPriority="21" w:unhideWhenUsed="0" w:qFormat="1"/>
-    <w:lsdException w:name="Subtle Reference" w:semiHidden="0" w:uiPriority="31" w:unhideWhenUsed="0" w:qFormat="1"/>
-    <w:lsdException w:name="Intense Reference" w:semiHidden="0" w:uiPriority="32" w:unhideWhenUsed="0" w:qFormat="1"/>
-    <w:lsdException w:name="Book Title" w:semiHidden="0" w:uiPriority="33" w:unhideWhenUsed="0" w:qFormat="1"/>
-    <w:lsdException w:name="Bibliography" w:uiPriority="37"/>
-    <w:lsdException w:name="TOC Heading" w:uiPriority="39" w:qFormat="1"/>
+  <w:latentStyles w:defLockedState="0" w:defUIPriority="99" w:defSemiHidden="0" w:defUnhideWhenUsed="0" w:defQFormat="0" w:count="371">
+    <w:lsdException w:name="Normal" w:uiPriority="0" w:qFormat="1"/>
+    <w:lsdException w:name="heading 1" w:uiPriority="9" w:qFormat="1"/>
+    <w:lsdException w:name="heading 2" w:semiHidden="1" w:uiPriority="9" w:unhideWhenUsed="1" w:qFormat="1"/>
+    <w:lsdException w:name="heading 3" w:semiHidden="1" w:uiPriority="9" w:unhideWhenUsed="1" w:qFormat="1"/>
+    <w:lsdException w:name="heading 4" w:semiHidden="1" w:uiPriority="9" w:unhideWhenUsed="1" w:qFormat="1"/>
+    <w:lsdException w:name="heading 5" w:semiHidden="1" w:uiPriority="9" w:unhideWhenUsed="1" w:qFormat="1"/>
+    <w:lsdException w:name="heading 6" w:semiHidden="1" w:uiPriority="9" w:unhideWhenUsed="1" w:qFormat="1"/>
+    <w:lsdException w:name="heading 7" w:semiHidden="1" w:uiPriority="9" w:unhideWhenUsed="1" w:qFormat="1"/>
+    <w:lsdException w:name="heading 8" w:semiHidden="1" w:uiPriority="9" w:unhideWhenUsed="1" w:qFormat="1"/>
+    <w:lsdException w:name="heading 9" w:semiHidden="1" w:uiPriority="9" w:unhideWhenUsed="1" w:qFormat="1"/>
+    <w:lsdException w:name="index 1" w:semiHidden="1" w:unhideWhenUsed="1"/>
+    <w:lsdException w:name="index 2" w:semiHidden="1" w:unhideWhenUsed="1"/>
+    <w:lsdException w:name="index 3" w:semiHidden="1" w:unhideWhenUsed="1"/>
+    <w:lsdException w:name="index 4" w:semiHidden="1" w:unhideWhenUsed="1"/>
+    <w:lsdException w:name="index 5" w:semiHidden="1" w:unhideWhenUsed="1"/>
+    <w:lsdException w:name="index 6" w:semiHidden="1" w:unhideWhenUsed="1"/>
+    <w:lsdException w:name="index 7" w:semiHidden="1" w:unhideWhenUsed="1"/>
+    <w:lsdException w:name="index 8" w:semiHidden="1" w:unhideWhenUsed="1"/>
+    <w:lsdException w:name="index 9" w:semiHidden="1" w:unhideWhenUsed="1"/>
+    <w:lsdException w:name="toc 1" w:semiHidden="1" w:uiPriority="39" w:unhideWhenUsed="1"/>
+    <w:lsdException w:name="toc 2" w:semiHidden="1" w:uiPriority="39" w:unhideWhenUsed="1"/>
+    <w:lsdException w:name="toc 3" w:semiHidden="1" w:uiPriority="39" w:unhideWhenUsed="1"/>
+    <w:lsdException w:name="toc 4" w:semiHidden="1" w:uiPriority="39" w:unhideWhenUsed="1"/>
+    <w:lsdException w:name="toc 5" w:semiHidden="1" w:uiPriority="39" w:unhideWhenUsed="1"/>
+    <w:lsdException w:name="toc 6" w:semiHidden="1" w:uiPriority="39" w:unhideWhenUsed="1"/>
+    <w:lsdException w:name="toc 7" w:semiHidden="1" w:uiPriority="39" w:unhideWhenUsed="1"/>
+    <w:lsdException w:name="toc 8" w:semiHidden="1" w:uiPriority="39" w:unhideWhenUsed="1"/>
+    <w:lsdException w:name="toc 9" w:semiHidden="1" w:uiPriority="39" w:unhideWhenUsed="1"/>
+    <w:lsdException w:name="Normal Indent" w:semiHidden="1" w:unhideWhenUsed="1"/>
+    <w:lsdException w:name="footnote text" w:semiHidden="1" w:unhideWhenUsed="1"/>
+    <w:lsdException w:name="annotation text" w:semiHidden="1" w:unhideWhenUsed="1"/>
+    <w:lsdException w:name="header" w:semiHidden="1" w:unhideWhenUsed="1"/>
+    <w:lsdException w:name="footer" w:semiHidden="1" w:unhideWhenUsed="1"/>
+    <w:lsdException w:name="index heading" w:semiHidden="1" w:unhideWhenUsed="1"/>
+    <w:lsdException w:name="caption" w:semiHidden="1" w:uiPriority="35" w:unhideWhenUsed="1" w:qFormat="1"/>
+    <w:lsdException w:name="table of figures" w:semiHidden="1" w:unhideWhenUsed="1"/>
+    <w:lsdException w:name="envelope address" w:semiHidden="1" w:unhideWhenUsed="1"/>
+    <w:lsdException w:name="envelope return" w:semiHidden="1" w:unhideWhenUsed="1"/>
+    <w:lsdException w:name="footnote reference" w:semiHidden="1" w:unhideWhenUsed="1"/>
+    <w:lsdException w:name="annotation reference" w:semiHidden="1" w:unhideWhenUsed="1"/>
+    <w:lsdException w:name="line number" w:semiHidden="1" w:unhideWhenUsed="1"/>
+    <w:lsdException w:name="page number" w:semiHidden="1" w:unhideWhenUsed="1"/>
+    <w:lsdException w:name="endnote reference" w:semiHidden="1" w:unhideWhenUsed="1"/>
+    <w:lsdException w:name="endnote text" w:semiHidden="1" w:unhideWhenUsed="1"/>
+    <w:lsdException w:name="table of authorities" w:semiHidden="1" w:unhideWhenUsed="1"/>
+    <w:lsdException w:name="macro" w:semiHidden="1" w:unhideWhenUsed="1"/>
+    <w:lsdException w:name="toa heading" w:semiHidden="1" w:unhideWhenUsed="1"/>
+    <w:lsdException w:name="List" w:semiHidden="1" w:unhideWhenUsed="1"/>
+    <w:lsdException w:name="List Bullet" w:semiHidden="1" w:unhideWhenUsed="1"/>
+    <w:lsdException w:name="List Number" w:semiHidden="1" w:unhideWhenUsed="1"/>
+    <w:lsdException w:name="List 2" w:semiHidden="1" w:unhideWhenUsed="1"/>
+    <w:lsdException w:name="List 3" w:semiHidden="1" w:unhideWhenUsed="1"/>
+    <w:lsdException w:name="List 4" w:semiHidden="1" w:unhideWhenUsed="1"/>
+    <w:lsdException w:name="List 5" w:semiHidden="1" w:unhideWhenUsed="1"/>
+    <w:lsdException w:name="List Bullet 2" w:semiHidden="1" w:unhideWhenUsed="1"/>
+    <w:lsdException w:name="List Bullet 3" w:semiHidden="1" w:unhideWhenUsed="1"/>
+    <w:lsdException w:name="List Bullet 4" w:semiHidden="1" w:unhideWhenUsed="1"/>
+    <w:lsdException w:name="List Bullet 5" w:semiHidden="1" w:unhideWhenUsed="1"/>
+    <w:lsdException w:name="List Number 2" w:semiHidden="1" w:unhideWhenUsed="1"/>
+    <w:lsdException w:name="List Number 3" w:semiHidden="1" w:unhideWhenUsed="1"/>
+    <w:lsdException w:name="List Number 4" w:semiHidden="1" w:unhideWhenUsed="1"/>
+    <w:lsdException w:name="List Number 5" w:semiHidden="1" w:unhideWhenUsed="1"/>
+    <w:lsdException w:name="Title" w:uiPriority="10" w:qFormat="1"/>
+    <w:lsdException w:name="Closing" w:semiHidden="1" w:unhideWhenUsed="1"/>
+    <w:lsdException w:name="Signature" w:semiHidden="1" w:unhideWhenUsed="1"/>
+    <w:lsdException w:name="Default Paragraph Font" w:semiHidden="1" w:uiPriority="1" w:unhideWhenUsed="1"/>
+    <w:lsdException w:name="Body Text" w:semiHidden="1" w:unhideWhenUsed="1"/>
+    <w:lsdException w:name="Body Text Indent" w:semiHidden="1" w:unhideWhenUsed="1"/>
+    <w:lsdException w:name="List Continue" w:semiHidden="1" w:unhideWhenUsed="1"/>
+    <w:lsdException w:name="List Continue 2" w:semiHidden="1" w:unhideWhenUsed="1"/>
+    <w:lsdException w:name="List Continue 3" w:semiHidden="1" w:unhideWhenUsed="1"/>
+    <w:lsdException w:name="List Continue 4" w:semiHidden="1" w:unhideWhenUsed="1"/>
+    <w:lsdException w:name="List Continue 5" w:semiHidden="1" w:unhideWhenUsed="1"/>
+    <w:lsdException w:name="Message Header" w:semiHidden="1" w:unhideWhenUsed="1"/>
+    <w:lsdException w:name="Subtitle" w:uiPriority="11" w:qFormat="1"/>
+    <w:lsdException w:name="Salutation" w:semiHidden="1" w:unhideWhenUsed="1"/>
+    <w:lsdException w:name="Date" w:semiHidden="1" w:unhideWhenUsed="1"/>
+    <w:lsdException w:name="Body Text First Indent" w:semiHidden="1" w:unhideWhenUsed="1"/>
+    <w:lsdException w:name="Body Text First Indent 2" w:semiHidden="1" w:unhideWhenUsed="1"/>
+    <w:lsdException w:name="Note Heading" w:semiHidden="1" w:unhideWhenUsed="1"/>
+    <w:lsdException w:name="Body Text 2" w:semiHidden="1" w:unhideWhenUsed="1"/>
+    <w:lsdException w:name="Body Text 3" w:semiHidden="1" w:unhideWhenUsed="1"/>
+    <w:lsdException w:name="Body Text Indent 2" w:semiHidden="1" w:unhideWhenUsed="1"/>
+    <w:lsdException w:name="Body Text Indent 3" w:semiHidden="1" w:unhideWhenUsed="1"/>
+    <w:lsdException w:name="Block Text" w:semiHidden="1" w:unhideWhenUsed="1"/>
+    <w:lsdException w:name="Hyperlink" w:semiHidden="1" w:unhideWhenUsed="1"/>
+    <w:lsdException w:name="FollowedHyperlink" w:semiHidden="1" w:unhideWhenUsed="1"/>
+    <w:lsdException w:name="Strong" w:uiPriority="22" w:qFormat="1"/>
+    <w:lsdException w:name="Emphasis" w:uiPriority="20" w:qFormat="1"/>
+    <w:lsdException w:name="Document Map" w:semiHidden="1" w:unhideWhenUsed="1"/>
+    <w:lsdException w:name="Plain Text" w:semiHidden="1" w:unhideWhenUsed="1"/>
+    <w:lsdException w:name="E-mail Signature" w:semiHidden="1" w:unhideWhenUsed="1"/>
+    <w:lsdException w:name="HTML Top of Form" w:semiHidden="1" w:unhideWhenUsed="1"/>
+    <w:lsdException w:name="HTML Bottom of Form" w:semiHidden="1" w:unhideWhenUsed="1"/>
+    <w:lsdException w:name="Normal (Web)" w:semiHidden="1" w:unhideWhenUsed="1"/>
+    <w:lsdException w:name="HTML Acronym" w:semiHidden="1" w:unhideWhenUsed="1"/>
+    <w:lsdException w:name="HTML Address" w:semiHidden="1" w:unhideWhenUsed="1"/>
+    <w:lsdException w:name="HTML Cite" w:semiHidden="1" w:unhideWhenUsed="1"/>
+    <w:lsdException w:name="HTML Code" w:semiHidden="1" w:unhideWhenUsed="1"/>
+    <w:lsdException w:name="HTML Definition" w:semiHidden="1" w:unhideWhenUsed="1"/>
+    <w:lsdException w:name="HTML Keyboard" w:semiHidden="1" w:unhideWhenUsed="1"/>
+    <w:lsdException w:name="HTML Preformatted" w:semiHidden="1" w:unhideWhenUsed="1"/>
+    <w:lsdException w:name="HTML Sample" w:semiHidden="1" w:unhideWhenUsed="1"/>
+    <w:lsdException w:name="HTML Typewriter" w:semiHidden="1" w:unhideWhenUsed="1"/>
+    <w:lsdException w:name="HTML Variable" w:semiHidden="1" w:unhideWhenUsed="1"/>
+    <w:lsdException w:name="Normal Table" w:semiHidden="1" w:unhideWhenUsed="1"/>
+    <w:lsdException w:name="annotation subject" w:semiHidden="1" w:unhideWhenUsed="1"/>
+    <w:lsdException w:name="No List" w:semiHidden="1" w:unhideWhenUsed="1"/>
+    <w:lsdException w:name="Outline List 1" w:semiHidden="1" w:unhideWhenUsed="1"/>
+    <w:lsdException w:name="Outline List 2" w:semiHidden="1" w:unhideWhenUsed="1"/>
+    <w:lsdException w:name="Outline List 3" w:semiHidden="1" w:unhideWhenUsed="1"/>
+    <w:lsdException w:name="Table Simple 1" w:semiHidden="1" w:unhideWhenUsed="1"/>
+    <w:lsdException w:name="Table Simple 2" w:semiHidden="1" w:unhideWhenUsed="1"/>
+    <w:lsdException w:name="Table Simple 3" w:semiHidden="1" w:unhideWhenUsed="1"/>
+    <w:lsdException w:name="Table Classic 1" w:semiHidden="1" w:unhideWhenUsed="1"/>
+    <w:lsdException w:name="Table Classic 2" w:semiHidden="1" w:unhideWhenUsed="1"/>
+    <w:lsdException w:name="Table Classic 3" w:semiHidden="1" w:unhideWhenUsed="1"/>
+    <w:lsdException w:name="Table Classic 4" w:semiHidden="1" w:unhideWhenUsed="1"/>
+    <w:lsdException w:name="Table Colorful 1" w:semiHidden="1" w:unhideWhenUsed="1"/>
+    <w:lsdException w:name="Table Colorful 2" w:semiHidden="1" w:unhideWhenUsed="1"/>
+    <w:lsdException w:name="Table Colorful 3" w:semiHidden="1" w:unhideWhenUsed="1"/>
+    <w:lsdException w:name="Table Columns 1" w:semiHidden="1" w:unhideWhenUsed="1"/>
+    <w:lsdException w:name="Table Columns 2" w:semiHidden="1" w:unhideWhenUsed="1"/>
+    <w:lsdException w:name="Table Columns 3" w:semiHidden="1" w:unhideWhenUsed="1"/>
+    <w:lsdException w:name="Table Columns 4" w:semiHidden="1" w:unhideWhenUsed="1"/>
+    <w:lsdException w:name="Table Columns 5" w:semiHidden="1" w:unhideWhenUsed="1"/>
+    <w:lsdException w:name="Table Grid 1" w:semiHidden="1" w:unhideWhenUsed="1"/>
+    <w:lsdException w:name="Table Grid 2" w:semiHidden="1" w:unhideWhenUsed="1"/>
+    <w:lsdException w:name="Table Grid 3" w:semiHidden="1" w:unhideWhenUsed="1"/>
+    <w:lsdException w:name="Table Grid 4" w:semiHidden="1" w:unhideWhenUsed="1"/>
+    <w:lsdException w:name="Table Grid 5" w:semiHidden="1" w:unhideWhenUsed="1"/>
+    <w:lsdException w:name="Table Grid 6" w:semiHidden="1" w:unhideWhenUsed="1"/>
+    <w:lsdException w:name="Table Grid 7" w:semiHidden="1" w:unhideWhenUsed="1"/>
+    <w:lsdException w:name="Table Grid 8" w:semiHidden="1" w:unhideWhenUsed="1"/>
+    <w:lsdException w:name="Table List 1" w:semiHidden="1" w:unhideWhenUsed="1"/>
+    <w:lsdException w:name="Table List 2" w:semiHidden="1" w:unhideWhenUsed="1"/>
+    <w:lsdException w:name="Table List 3" w:semiHidden="1" w:unhideWhenUsed="1"/>
+    <w:lsdException w:name="Table List 4" w:semiHidden="1" w:unhideWhenUsed="1"/>
+    <w:lsdException w:name="Table List 5" w:semiHidden="1" w:unhideWhenUsed="1"/>
+    <w:lsdException w:name="Table List 6" w:semiHidden="1" w:unhideWhenUsed="1"/>
+    <w:lsdException w:name="Table List 7" w:semiHidden="1" w:unhideWhenUsed="1"/>
+    <w:lsdException w:name="Table List 8" w:semiHidden="1" w:unhideWhenUsed="1"/>
+    <w:lsdException w:name="Table 3D effects 1" w:semiHidden="1" w:unhideWhenUsed="1"/>
+    <w:lsdException w:name="Table 3D effects 2" w:semiHidden="1" w:unhideWhenUsed="1"/>
+    <w:lsdException w:name="Table 3D effects 3" w:semiHidden="1" w:unhideWhenUsed="1"/>
+    <w:lsdException w:name="Table Contemporary" w:semiHidden="1" w:unhideWhenUsed="1"/>
+    <w:lsdException w:name="Table Elegant" w:semiHidden="1" w:unhideWhenUsed="1"/>
+    <w:lsdException w:name="Table Professional" w:semiHidden="1" w:unhideWhenUsed="1"/>
+    <w:lsdException w:name="Table Subtle 1" w:semiHidden="1" w:unhideWhenUsed="1"/>
+    <w:lsdException w:name="Table Subtle 2" w:semiHidden="1" w:unhideWhenUsed="1"/>
+    <w:lsdException w:name="Table Web 1" w:semiHidden="1" w:unhideWhenUsed="1"/>
+    <w:lsdException w:name="Table Web 2" w:semiHidden="1" w:unhideWhenUsed="1"/>
+    <w:lsdException w:name="Table Web 3" w:semiHidden="1" w:unhideWhenUsed="1"/>
+    <w:lsdException w:name="Balloon Text" w:semiHidden="1" w:unhideWhenUsed="1"/>
+    <w:lsdException w:name="Table Grid" w:uiPriority="59"/>
+    <w:lsdException w:name="Table Theme" w:semiHidden="1" w:unhideWhenUsed="1"/>
+    <w:lsdException w:name="Placeholder Text" w:semiHidden="1"/>
+    <w:lsdException w:name="No Spacing" w:uiPriority="1" w:qFormat="1"/>
+    <w:lsdException w:name="Light Shading" w:uiPriority="60"/>
+    <w:lsdException w:name="Light List" w:uiPriority="61"/>
+    <w:lsdException w:name="Light Grid" w:uiPriority="62"/>
+    <w:lsdException w:name="Medium Shading 1" w:uiPriority="63"/>
+    <w:lsdException w:name="Medium Shading 2" w:uiPriority="64"/>
+    <w:lsdException w:name="Medium List 1" w:uiPriority="65"/>
+    <w:lsdException w:name="Medium List 2" w:uiPriority="66"/>
+    <w:lsdException w:name="Medium Grid 1" w:uiPriority="67"/>
+    <w:lsdException w:name="Medium Grid 2" w:uiPriority="68"/>
+    <w:lsdException w:name="Medium Grid 3" w:uiPriority="69"/>
+    <w:lsdException w:name="Dark List" w:uiPriority="70"/>
+    <w:lsdException w:name="Colorful Shading" w:uiPriority="71"/>
+    <w:lsdException w:name="Colorful List" w:uiPriority="72"/>
+    <w:lsdException w:name="Colorful Grid" w:uiPriority="73"/>
+    <w:lsdException w:name="Light Shading Accent 1" w:uiPriority="60"/>
+    <w:lsdException w:name="Light List Accent 1" w:uiPriority="61"/>
+    <w:lsdException w:name="Light Grid Accent 1" w:uiPriority="62"/>
+    <w:lsdException w:name="Medium Shading 1 Accent 1" w:uiPriority="63"/>
+    <w:lsdException w:name="Medium Shading 2 Accent 1" w:uiPriority="64"/>
+    <w:lsdException w:name="Medium List 1 Accent 1" w:uiPriority="65"/>
+    <w:lsdException w:name="Revision" w:semiHidden="1"/>
+    <w:lsdException w:name="List Paragraph" w:uiPriority="34" w:qFormat="1"/>
+    <w:lsdException w:name="Quote" w:uiPriority="29" w:qFormat="1"/>
+    <w:lsdException w:name="Intense Quote" w:uiPriority="30" w:qFormat="1"/>
+    <w:lsdException w:name="Medium List 2 Accent 1" w:uiPriority="66"/>
+    <w:lsdException w:name="Medium Grid 1 Accent 1" w:uiPriority="67"/>
+    <w:lsdException w:name="Medium Grid 2 Accent 1" w:uiPriority="68"/>
+    <w:lsdException w:name="Medium Grid 3 Accent 1" w:uiPriority="69"/>
+    <w:lsdException w:name="Dark List Accent 1" w:uiPriority="70"/>
+    <w:lsdException w:name="Colorful Shading Accent 1" w:uiPriority="71"/>
+    <w:lsdException w:name="Colorful List Accent 1" w:uiPriority="72"/>
+    <w:lsdException w:name="Colorful Grid Accent 1" w:uiPriority="73"/>
+    <w:lsdException w:name="Light Shading Accent 2" w:uiPriority="60"/>
+    <w:lsdException w:name="Light List Accent 2" w:uiPriority="61"/>
+    <w:lsdException w:name="Light Grid Accent 2" w:uiPriority="62"/>
+    <w:lsdException w:name="Medium Shading 1 Accent 2" w:uiPriority="63"/>
+    <w:lsdException w:name="Medium Shading 2 Accent 2" w:uiPriority="64"/>
+    <w:lsdException w:name="Medium List 1 Accent 2" w:uiPriority="65"/>
+    <w:lsdException w:name="Medium List 2 Accent 2" w:uiPriority="66"/>
+    <w:lsdException w:name="Medium Grid 1 Accent 2" w:uiPriority="67"/>
+    <w:lsdException w:name="Medium Grid 2 Accent 2" w:uiPriority="68"/>
+    <w:lsdException w:name="Medium Grid 3 Accent 2" w:uiPriority="69"/>
+    <w:lsdException w:name="Dark List Accent 2" w:uiPriority="70"/>
+    <w:lsdException w:name="Colorful Shading Accent 2" w:uiPriority="71"/>
+    <w:lsdException w:name="Colorful List Accent 2" w:uiPriority="72"/>
+    <w:lsdException w:name="Colorful Grid Accent 2" w:uiPriority="73"/>
+    <w:lsdException w:name="Light Shading Accent 3" w:uiPriority="60"/>
+    <w:lsdException w:name="Light List Accent 3" w:uiPriority="61"/>
+    <w:lsdException w:name="Light Grid Accent 3" w:uiPriority="62"/>
+    <w:lsdException w:name="Medium Shading 1 Accent 3" w:uiPriority="63"/>
+    <w:lsdException w:name="Medium Shading 2 Accent 3" w:uiPriority="64"/>
+    <w:lsdException w:name="Medium List 1 Accent 3" w:uiPriority="65"/>
+    <w:lsdException w:name="Medium List 2 Accent 3" w:uiPriority="66"/>
+    <w:lsdException w:name="Medium Grid 1 Accent 3" w:uiPriority="67"/>
+    <w:lsdException w:name="Medium Grid 2 Accent 3" w:uiPriority="68"/>
+    <w:lsdException w:name="Medium Grid 3 Accent 3" w:uiPriority="69"/>
+    <w:lsdException w:name="Dark List Accent 3" w:uiPriority="70"/>
+    <w:lsdException w:name="Colorful Shading Accent 3" w:uiPriority="71"/>
+    <w:lsdException w:name="Colorful List Accent 3" w:uiPriority="72"/>
+    <w:lsdException w:name="Colorful Grid Accent 3" w:uiPriority="73"/>
+    <w:lsdException w:name="Light Shading Accent 4" w:uiPriority="60"/>
+    <w:lsdException w:name="Light List Accent 4" w:uiPriority="61"/>
+    <w:lsdException w:name="Light Grid Accent 4" w:uiPriority="62"/>
+    <w:lsdException w:name="Medium Shading 1 Accent 4" w:uiPriority="63"/>
+    <w:lsdException w:name="Medium Shading 2 Accent 4" w:uiPriority="64"/>
+    <w:lsdException w:name="Medium List 1 Accent 4" w:uiPriority="65"/>
+    <w:lsdException w:name="Medium List 2 Accent 4" w:uiPriority="66"/>
+    <w:lsdException w:name="Medium Grid 1 Accent 4" w:uiPriority="67"/>
+    <w:lsdException w:name="Medium Grid 2 Accent 4" w:uiPriority="68"/>
+    <w:lsdException w:name="Medium Grid 3 Accent 4" w:uiPriority="69"/>
+    <w:lsdException w:name="Dark List Accent 4" w:uiPriority="70"/>
+    <w:lsdException w:name="Colorful Shading Accent 4" w:uiPriority="71"/>
+    <w:lsdException w:name="Colorful List Accent 4" w:uiPriority="72"/>
+    <w:lsdException w:name="Colorful Grid Accent 4" w:uiPriority="73"/>
+    <w:lsdException w:name="Light Shading Accent 5" w:uiPriority="60"/>
+    <w:lsdException w:name="Light List Accent 5" w:uiPriority="61"/>
+    <w:lsdException w:name="Light Grid Accent 5" w:uiPriority="62"/>
+    <w:lsdException w:name="Medium Shading 1 Accent 5" w:uiPriority="63"/>
+    <w:lsdException w:name="Medium Shading 2 Accent 5" w:uiPriority="64"/>
+    <w:lsdException w:name="Medium List 1 Accent 5" w:uiPriority="65"/>
+    <w:lsdException w:name="Medium List 2 Accent 5" w:uiPriority="66"/>
+    <w:lsdException w:name="Medium Grid 1 Accent 5" w:uiPriority="67"/>
+    <w:lsdException w:name="Medium Grid 2 Accent 5" w:uiPriority="68"/>
+    <w:lsdException w:name="Medium Grid 3 Accent 5" w:uiPriority="69"/>
+    <w:lsdException w:name="Dark List Accent 5" w:uiPriority="70"/>
+    <w:lsdException w:name="Colorful Shading Accent 5" w:uiPriority="71"/>
+    <w:lsdException w:name="Colorful List Accent 5" w:uiPriority="72"/>
+    <w:lsdException w:name="Colorful Grid Accent 5" w:uiPriority="73"/>
+    <w:lsdException w:name="Light Shading Accent 6" w:uiPriority="60"/>
+    <w:lsdException w:name="Light List Accent 6" w:uiPriority="61"/>
+    <w:lsdException w:name="Light Grid Accent 6" w:uiPriority="62"/>
+    <w:lsdException w:name="Medium Shading 1 Accent 6" w:uiPriority="63"/>
+    <w:lsdException w:name="Medium Shading 2 Accent 6" w:uiPriority="64"/>
+    <w:lsdException w:name="Medium List 1 Accent 6" w:uiPriority="65"/>
+    <w:lsdException w:name="Medium List 2 Accent 6" w:uiPriority="66"/>
+    <w:lsdException w:name="Medium Grid 1 Accent 6" w:uiPriority="67"/>
+    <w:lsdException w:name="Medium Grid 2 Accent 6" w:uiPriority="68"/>
+    <w:lsdException w:name="Medium Grid 3 Accent 6" w:uiPriority="69"/>
+    <w:lsdException w:name="Dark List Accent 6" w:uiPriority="70"/>
+    <w:lsdException w:name="Colorful Shading Accent 6" w:uiPriority="71"/>
+    <w:lsdException w:name="Colorful List Accent 6" w:uiPriority="72"/>
+    <w:lsdException w:name="Colorful Grid Accent 6" w:uiPriority="73"/>
+    <w:lsdException w:name="Subtle Emphasis" w:uiPriority="19" w:qFormat="1"/>
+    <w:lsdException w:name="Intense Emphasis" w:uiPriority="21" w:qFormat="1"/>
+    <w:lsdException w:name="Subtle Reference" w:uiPriority="31" w:qFormat="1"/>
+    <w:lsdException w:name="Intense Reference" w:uiPriority="32" w:qFormat="1"/>
+    <w:lsdException w:name="Book Title" w:uiPriority="33" w:qFormat="1"/>
+    <w:lsdException w:name="Bibliography" w:semiHidden="1" w:uiPriority="37" w:unhideWhenUsed="1"/>
+    <w:lsdException w:name="TOC Heading" w:semiHidden="1" w:uiPriority="39" w:unhideWhenUsed="1" w:qFormat="1"/>
+    <w:lsdException w:name="Plain Table 1" w:uiPriority="41"/>
+    <w:lsdException w:name="Plain Table 2" w:uiPriority="42"/>
+    <w:lsdException w:name="Plain Table 3" w:uiPriority="43"/>
+    <w:lsdException w:name="Plain Table 4" w:uiPriority="44"/>
+    <w:lsdException w:name="Plain Table 5" w:uiPriority="45"/>
+    <w:lsdException w:name="Grid Table Light" w:uiPriority="40"/>
+    <w:lsdException w:name="Grid Table 1 Light" w:uiPriority="46"/>
+    <w:lsdException w:name="Grid Table 2" w:uiPriority="47"/>
+    <w:lsdException w:name="Grid Table 3" w:uiPriority="48"/>
+    <w:lsdException w:name="Grid Table 4" w:uiPriority="49"/>
+    <w:lsdException w:name="Grid Table 5 Dark" w:uiPriority="50"/>
+    <w:lsdException w:name="Grid Table 6 Colorful" w:uiPriority="51"/>
+    <w:lsdException w:name="Grid Table 7 Colorful" w:uiPriority="52"/>
+    <w:lsdException w:name="Grid Table 1 Light Accent 1" w:uiPriority="46"/>
+    <w:lsdException w:name="Grid Table 2 Accent 1" w:uiPriority="47"/>
+    <w:lsdException w:name="Grid Table 3 Accent 1" w:uiPriority="48"/>
+    <w:lsdException w:name="Grid Table 4 Accent 1" w:uiPriority="49"/>
+    <w:lsdException w:name="Grid Table 5 Dark Accent 1" w:uiPriority="50"/>
+    <w:lsdException w:name="Grid Table 6 Colorful Accent 1" w:uiPriority="51"/>
+    <w:lsdException w:name="Grid Table 7 Colorful Accent 1" w:uiPriority="52"/>
+    <w:lsdException w:name="Grid Table 1 Light Accent 2" w:uiPriority="46"/>
+    <w:lsdException w:name="Grid Table 2 Accent 2" w:uiPriority="47"/>
+    <w:lsdException w:name="Grid Table 3 Accent 2" w:uiPriority="48"/>
+    <w:lsdException w:name="Grid Table 4 Accent 2" w:uiPriority="49"/>
+    <w:lsdException w:name="Grid Table 5 Dark Accent 2" w:uiPriority="50"/>
+    <w:lsdException w:name="Grid Table 6 Colorful Accent 2" w:uiPriority="51"/>
+    <w:lsdException w:name="Grid Table 7 Colorful Accent 2" w:uiPriority="52"/>
+    <w:lsdException w:name="Grid Table 1 Light Accent 3" w:uiPriority="46"/>
+    <w:lsdException w:name="Grid Table 2 Accent 3" w:uiPriority="47"/>
+    <w:lsdException w:name="Grid Table 3 Accent 3" w:uiPriority="48"/>
+    <w:lsdException w:name="Grid Table 4 Accent 3" w:uiPriority="49"/>
+    <w:lsdException w:name="Grid Table 5 Dark Accent 3" w:uiPriority="50"/>
+    <w:lsdException w:name="Grid Table 6 Colorful Accent 3" w:uiPriority="51"/>
+    <w:lsdException w:name="Grid Table 7 Colorful Accent 3" w:uiPriority="52"/>
+    <w:lsdException w:name="Grid Table 1 Light Accent 4" w:uiPriority="46"/>
+    <w:lsdException w:name="Grid Table 2 Accent 4" w:uiPriority="47"/>
+    <w:lsdException w:name="Grid Table 3 Accent 4" w:uiPriority="48"/>
+    <w:lsdException w:name="Grid Table 4 Accent 4" w:uiPriority="49"/>
+    <w:lsdException w:name="Grid Table 5 Dark Accent 4" w:uiPriority="50"/>
+    <w:lsdException w:name="Grid Table 6 Colorful Accent 4" w:uiPriority="51"/>
+    <w:lsdException w:name="Grid Table 7 Colorful Accent 4" w:uiPriority="52"/>
+    <w:lsdException w:name="Grid Table 1 Light Accent 5" w:uiPriority="46"/>
+    <w:lsdException w:name="Grid Table 2 Accent 5" w:uiPriority="47"/>
+    <w:lsdException w:name="Grid Table 3 Accent 5" w:uiPriority="48"/>
+    <w:lsdException w:name="Grid Table 4 Accent 5" w:uiPriority="49"/>
+    <w:lsdException w:name="Grid Table 5 Dark Accent 5" w:uiPriority="50"/>
+    <w:lsdException w:name="Grid Table 6 Colorful Accent 5" w:uiPriority="51"/>
+    <w:lsdException w:name="Grid Table 7 Colorful Accent 5" w:uiPriority="52"/>
+    <w:lsdException w:name="Grid Table 1 Light Accent 6" w:uiPriority="46"/>
+    <w:lsdException w:name="Grid Table 2 Accent 6" w:uiPriority="47"/>
+    <w:lsdException w:name="Grid Table 3 Accent 6" w:uiPriority="48"/>
+    <w:lsdException w:name="Grid Table 4 Accent 6" w:uiPriority="49"/>
+    <w:lsdException w:name="Grid Table 5 Dark Accent 6" w:uiPriority="50"/>
+    <w:lsdException w:name="Grid Table 6 Colorful Accent 6" w:uiPriority="51"/>
+    <w:lsdException w:name="Grid Table 7 Colorful Accent 6" w:uiPriority="52"/>
+    <w:lsdException w:name="List Table 1 Light" w:uiPriority="46"/>
+    <w:lsdException w:name="List Table 2" w:uiPriority="47"/>
+    <w:lsdException w:name="List Table 3" w:uiPriority="48"/>
+    <w:lsdException w:name="List Table 4" w:uiPriority="49"/>
+    <w:lsdException w:name="List Table 5 Dark" w:uiPriority="50"/>
+    <w:lsdException w:name="List Table 6 Colorful" w:uiPriority="51"/>
+    <w:lsdException w:name="List Table 7 Colorful" w:uiPriority="52"/>
+    <w:lsdException w:name="List Table 1 Light Accent 1" w:uiPriority="46"/>
+    <w:lsdException w:name="List Table 2 Accent 1" w:uiPriority="47"/>
+    <w:lsdException w:name="List Table 3 Accent 1" w:uiPriority="48"/>
+    <w:lsdException w:name="List Table 4 Accent 1" w:uiPriority="49"/>
+    <w:lsdException w:name="List Table 5 Dark Accent 1" w:uiPriority="50"/>
+    <w:lsdException w:name="List Table 6 Colorful Accent 1" w:uiPriority="51"/>
+    <w:lsdException w:name="List Table 7 Colorful Accent 1" w:uiPriority="52"/>
+    <w:lsdException w:name="List Table 1 Light Accent 2" w:uiPriority="46"/>
+    <w:lsdException w:name="List Table 2 Accent 2" w:uiPriority="47"/>
+    <w:lsdException w:name="List Table 3 Accent 2" w:uiPriority="48"/>
+    <w:lsdException w:name="List Table 4 Accent 2" w:uiPriority="49"/>
+    <w:lsdException w:name="List Table 5 Dark Accent 2" w:uiPriority="50"/>
+    <w:lsdException w:name="List Table 6 Colorful Accent 2" w:uiPriority="51"/>
+    <w:lsdException w:name="List Table 7 Colorful Accent 2" w:uiPriority="52"/>
+    <w:lsdException w:name="List Table 1 Light Accent 3" w:uiPriority="46"/>
+    <w:lsdException w:name="List Table 2 Accent 3" w:uiPriority="47"/>
+    <w:lsdException w:name="List Table 3 Accent 3" w:uiPriority="48"/>
+    <w:lsdException w:name="List Table 4 Accent 3" w:uiPriority="49"/>
+    <w:lsdException w:name="List Table 5 Dark Accent 3" w:uiPriority="50"/>
+    <w:lsdException w:name="List Table 6 Colorful Accent 3" w:uiPriority="51"/>
+    <w:lsdException w:name="List Table 7 Colorful Accent 3" w:uiPriority="52"/>
+    <w:lsdException w:name="List Table 1 Light Accent 4" w:uiPriority="46"/>
+    <w:lsdException w:name="List Table 2 Accent 4" w:uiPriority="47"/>
+    <w:lsdException w:name="List Table 3 Accent 4" w:uiPriority="48"/>
+    <w:lsdException w:name="List Table 4 Accent 4" w:uiPriority="49"/>
+    <w:lsdException w:name="List Table 5 Dark Accent 4" w:uiPriority="50"/>
+    <w:lsdException w:name="List Table 6 Colorful Accent 4" w:uiPriority="51"/>
+    <w:lsdException w:name="List Table 7 Colorful Accent 4" w:uiPriority="52"/>
+    <w:lsdException w:name="List Table 1 Light Accent 5" w:uiPriority="46"/>
+    <w:lsdException w:name="List Table 2 Accent 5" w:uiPriority="47"/>
+    <w:lsdException w:name="List Table 3 Accent 5" w:uiPriority="48"/>
+    <w:lsdException w:name="List Table 4 Accent 5" w:uiPriority="49"/>
+    <w:lsdException w:name="List Table 5 Dark Accent 5" w:uiPriority="50"/>
+    <w:lsdException w:name="List Table 6 Colorful Accent 5" w:uiPriority="51"/>
+    <w:lsdException w:name="List Table 7 Colorful Accent 5" w:uiPriority="52"/>
+    <w:lsdException w:name="List Table 1 Light Accent 6" w:uiPriority="46"/>
+    <w:lsdException w:name="List Table 2 Accent 6" w:uiPriority="47"/>
+    <w:lsdException w:name="List Table 3 Accent 6" w:uiPriority="48"/>
+    <w:lsdException w:name="List Table 4 Accent 6" w:uiPriority="49"/>
+    <w:lsdException w:name="List Table 5 Dark Accent 6" w:uiPriority="50"/>
+    <w:lsdException w:name="List Table 6 Colorful Accent 6" w:uiPriority="51"/>
+    <w:lsdException w:name="List Table 7 Colorful Accent 6" w:uiPriority="52"/>
   </w:latentStyles>
   <w:style w:type="paragraph" w:default="1" w:styleId="a0">
     <w:name w:val="Normal"/>
@@ -38829,7 +38432,7 @@
 </file>
 
 <file path=customXml/itemProps1.xml><?xml version="1.0" encoding="utf-8"?>
-<ds:datastoreItem xmlns:ds="http://schemas.openxmlformats.org/officeDocument/2006/customXml" ds:itemID="{7EABBC6F-FA21-495B-BDC3-F4F9AEFEED60}">
+<ds:datastoreItem xmlns:ds="http://schemas.openxmlformats.org/officeDocument/2006/customXml" ds:itemID="{E49052B1-B209-4C15-90EB-457B0DA4EE43}">
   <ds:schemaRefs>
     <ds:schemaRef ds:uri="http://schemas.openxmlformats.org/officeDocument/2006/bibliography"/>
   </ds:schemaRefs>

</xml_diff>

<commit_message>
Finished work at class.
</commit_message>
<xml_diff>
--- a/טריויה - מסמך עיצוב.docx
+++ b/טריויה - מסמך עיצוב.docx
@@ -2766,7 +2766,7 @@
         <w:pStyle w:val="a8"/>
         <w:ind w:left="720"/>
         <w:rPr>
-          <w:rFonts w:cs="David" w:hint="cs"/>
+          <w:rFonts w:cs="David"/>
           <w:sz w:val="24"/>
           <w:szCs w:val="24"/>
           <w:rtl/>
@@ -6855,6 +6855,7 @@
           <w:rtl/>
         </w:rPr>
       </w:pPr>
+      <w:proofErr w:type="gramStart"/>
       <w:r>
         <w:rPr>
           <w:rFonts w:cs="David"/>
@@ -6863,6 +6864,7 @@
         </w:rPr>
         <w:t>SOCKET  sock</w:t>
       </w:r>
+      <w:proofErr w:type="gramEnd"/>
     </w:p>
     <w:p>
       <w:pPr>
@@ -9358,6 +9360,7 @@
         </w:rPr>
       </w:pPr>
       <w:proofErr w:type="spellStart"/>
+      <w:proofErr w:type="gramStart"/>
       <w:r>
         <w:rPr>
           <w:rFonts w:cs="David"/>
@@ -9375,6 +9378,7 @@
         </w:rPr>
         <w:t>::</w:t>
       </w:r>
+      <w:proofErr w:type="gramEnd"/>
       <w:r>
         <w:rPr>
           <w:rFonts w:cs="David"/>
@@ -10451,6 +10455,7 @@
         <w:t xml:space="preserve">vector&lt;User*&gt; </w:t>
       </w:r>
       <w:proofErr w:type="spellStart"/>
+      <w:proofErr w:type="gramStart"/>
       <w:r>
         <w:rPr>
           <w:rFonts w:cs="David"/>
@@ -10475,7 +10480,17 @@
           <w:szCs w:val="24"/>
           <w:rtl/>
         </w:rPr>
-        <w:t xml:space="preserve"> - רשימת </w:t>
+        <w:t xml:space="preserve"> -</w:t>
+      </w:r>
+      <w:proofErr w:type="gramEnd"/>
+      <w:r>
+        <w:rPr>
+          <w:rFonts w:cs="David" w:hint="cs"/>
+          <w:sz w:val="24"/>
+          <w:szCs w:val="24"/>
+          <w:rtl/>
+        </w:rPr>
+        <w:t xml:space="preserve"> רשימת </w:t>
       </w:r>
       <w:proofErr w:type="spellStart"/>
       <w:r>
@@ -12981,6 +12996,7 @@
         </w:rPr>
       </w:pPr>
       <w:proofErr w:type="spellStart"/>
+      <w:proofErr w:type="gramStart"/>
       <w:r>
         <w:rPr>
           <w:rFonts w:cs="David"/>
@@ -12996,7 +13012,16 @@
           <w:sz w:val="24"/>
           <w:szCs w:val="24"/>
         </w:rPr>
-        <w:t>::map&lt;</w:t>
+        <w:t>::</w:t>
+      </w:r>
+      <w:proofErr w:type="gramEnd"/>
+      <w:r>
+        <w:rPr>
+          <w:rFonts w:cs="David"/>
+          <w:sz w:val="24"/>
+          <w:szCs w:val="24"/>
+        </w:rPr>
+        <w:t>map&lt;</w:t>
       </w:r>
       <w:proofErr w:type="spellStart"/>
       <w:r>
@@ -15986,6 +16011,7 @@
         </w:rPr>
       </w:pPr>
       <w:proofErr w:type="spellStart"/>
+      <w:proofErr w:type="gramStart"/>
       <w:r>
         <w:rPr>
           <w:rFonts w:cs="David"/>
@@ -16001,7 +16027,16 @@
           <w:sz w:val="24"/>
           <w:szCs w:val="24"/>
         </w:rPr>
-        <w:t>::map&lt;</w:t>
+        <w:t>::</w:t>
+      </w:r>
+      <w:proofErr w:type="gramEnd"/>
+      <w:r>
+        <w:rPr>
+          <w:rFonts w:cs="David"/>
+          <w:sz w:val="24"/>
+          <w:szCs w:val="24"/>
+        </w:rPr>
+        <w:t>map&lt;</w:t>
       </w:r>
       <w:r>
         <w:rPr>
@@ -16146,6 +16181,7 @@
         </w:rPr>
       </w:pPr>
       <w:proofErr w:type="spellStart"/>
+      <w:proofErr w:type="gramStart"/>
       <w:r>
         <w:rPr>
           <w:rFonts w:cs="David"/>
@@ -16161,7 +16197,16 @@
           <w:sz w:val="24"/>
           <w:szCs w:val="24"/>
         </w:rPr>
-        <w:t>::map&lt;</w:t>
+        <w:t>::</w:t>
+      </w:r>
+      <w:proofErr w:type="gramEnd"/>
+      <w:r>
+        <w:rPr>
+          <w:rFonts w:cs="David"/>
+          <w:sz w:val="24"/>
+          <w:szCs w:val="24"/>
+        </w:rPr>
+        <w:t>map&lt;</w:t>
       </w:r>
       <w:proofErr w:type="spellStart"/>
       <w:r>
@@ -16640,7 +16685,6 @@
         <w:ind w:left="720"/>
         <w:rPr>
           <w:rStyle w:val="aa"/>
-          <w:rtl/>
         </w:rPr>
       </w:pPr>
     </w:p>
@@ -17541,7 +17585,6 @@
           <w:rFonts w:cs="David"/>
           <w:sz w:val="24"/>
           <w:szCs w:val="24"/>
-          <w:rtl/>
         </w:rPr>
       </w:pPr>
       <w:r>
@@ -25821,7 +25864,17 @@
           <w:sz w:val="24"/>
           <w:szCs w:val="24"/>
         </w:rPr>
-        <w:t>buildRecieveMessage</w:t>
+        <w:t>build</w:t>
+      </w:r>
+      <w:r>
+        <w:rPr>
+          <w:rFonts w:cs="David"/>
+          <w:b/>
+          <w:bCs/>
+          <w:sz w:val="24"/>
+          <w:szCs w:val="24"/>
+        </w:rPr>
+        <w:t>RecieveMessage</w:t>
       </w:r>
       <w:proofErr w:type="spellEnd"/>
       <w:r>
@@ -26036,7 +26089,7 @@
           <w:rFonts w:cs="David"/>
           <w:sz w:val="24"/>
           <w:szCs w:val="24"/>
-          <w:rtl/>
+          <w:lang w:val="en-GB"/>
         </w:rPr>
       </w:pPr>
       <w:r>
@@ -26057,7 +26110,46 @@
           <w:szCs w:val="24"/>
           <w:rtl/>
         </w:rPr>
-        <w:t>: אין</w:t>
+        <w:t xml:space="preserve">: </w:t>
+      </w:r>
+      <w:r>
+        <w:rPr>
+          <w:rFonts w:cs="David" w:hint="cs"/>
+          <w:sz w:val="24"/>
+          <w:szCs w:val="24"/>
+        </w:rPr>
+        <w:t>R</w:t>
+      </w:r>
+      <w:proofErr w:type="spellStart"/>
+      <w:r>
+        <w:rPr>
+          <w:rFonts w:cs="David"/>
+          <w:sz w:val="24"/>
+          <w:szCs w:val="24"/>
+          <w:lang w:val="en-GB"/>
+        </w:rPr>
+        <w:t>ecievedMessa</w:t>
+      </w:r>
+      <w:bookmarkStart w:id="0" w:name="_GoBack"/>
+      <w:bookmarkEnd w:id="0"/>
+      <w:r>
+        <w:rPr>
+          <w:rFonts w:cs="David"/>
+          <w:sz w:val="24"/>
+          <w:szCs w:val="24"/>
+          <w:lang w:val="en-GB"/>
+        </w:rPr>
+        <w:t>ge</w:t>
+      </w:r>
+      <w:proofErr w:type="spellEnd"/>
+      <w:r>
+        <w:rPr>
+          <w:rFonts w:cs="David"/>
+          <w:sz w:val="24"/>
+          <w:szCs w:val="24"/>
+          <w:lang w:val="en-GB"/>
+        </w:rPr>
+        <w:t>*</w:t>
       </w:r>
     </w:p>
     <w:p>
@@ -26275,7 +26367,6 @@
           <w:rtl/>
         </w:rPr>
       </w:pPr>
-      <w:bookmarkStart w:id="0" w:name="_GoBack"/>
       <w:r>
         <w:rPr>
           <w:rFonts w:cs="David" w:hint="cs"/>
@@ -26346,7 +26437,6 @@
           </wp:anchor>
         </w:drawing>
       </w:r>
-      <w:bookmarkEnd w:id="0"/>
     </w:p>
     <w:p>
       <w:pPr>
@@ -28347,6 +28437,7 @@
           <w:sz w:val="24"/>
           <w:szCs w:val="24"/>
         </w:rPr>
+        <w:lastRenderedPageBreak/>
         <w:t>question_id</w:t>
       </w:r>
       <w:proofErr w:type="spellEnd"/>
@@ -28449,7 +28540,6 @@
           <w:sz w:val="24"/>
           <w:szCs w:val="24"/>
         </w:rPr>
-        <w:lastRenderedPageBreak/>
         <w:t>player_answer</w:t>
       </w:r>
       <w:proofErr w:type="spellEnd"/>
@@ -29855,7 +29945,25 @@
                 <w:sz w:val="24"/>
                 <w:szCs w:val="24"/>
               </w:rPr>
-              <w:t>[1020]  //success</w:t>
+              <w:t>[1020</w:t>
+            </w:r>
+            <w:proofErr w:type="gramStart"/>
+            <w:r>
+              <w:rPr>
+                <w:rFonts w:cs="David"/>
+                <w:sz w:val="24"/>
+                <w:szCs w:val="24"/>
+              </w:rPr>
+              <w:t>]  /</w:t>
+            </w:r>
+            <w:proofErr w:type="gramEnd"/>
+            <w:r>
+              <w:rPr>
+                <w:rFonts w:cs="David"/>
+                <w:sz w:val="24"/>
+                <w:szCs w:val="24"/>
+              </w:rPr>
+              <w:t>/success</w:t>
             </w:r>
           </w:p>
           <w:p>
@@ -30243,6 +30351,7 @@
                 <w:sz w:val="24"/>
                 <w:szCs w:val="24"/>
               </w:rPr>
+              <w:lastRenderedPageBreak/>
               <w:t>104</w:t>
             </w:r>
           </w:p>
@@ -30311,17 +30420,7 @@
                 <w:szCs w:val="24"/>
                 <w:rtl/>
               </w:rPr>
-              <w:t xml:space="preserve">מענה לבקשת </w:t>
-            </w:r>
-            <w:r>
-              <w:rPr>
-                <w:rFonts w:cs="David"/>
-                <w:sz w:val="24"/>
-                <w:szCs w:val="24"/>
-                <w:rtl/>
-              </w:rPr>
-              <w:lastRenderedPageBreak/>
-              <w:t>הירשמות -</w:t>
+              <w:t>מענה לבקשת הירשמות -</w:t>
             </w:r>
             <w:r>
               <w:rPr>
@@ -30363,8 +30462,25 @@
                 <w:sz w:val="24"/>
                 <w:szCs w:val="24"/>
               </w:rPr>
-              <w:lastRenderedPageBreak/>
-              <w:t>[1040]  //success</w:t>
+              <w:t>[1040</w:t>
+            </w:r>
+            <w:proofErr w:type="gramStart"/>
+            <w:r>
+              <w:rPr>
+                <w:rFonts w:cs="David"/>
+                <w:sz w:val="24"/>
+                <w:szCs w:val="24"/>
+              </w:rPr>
+              <w:t>]  /</w:t>
+            </w:r>
+            <w:proofErr w:type="gramEnd"/>
+            <w:r>
+              <w:rPr>
+                <w:rFonts w:cs="David"/>
+                <w:sz w:val="24"/>
+                <w:szCs w:val="24"/>
+              </w:rPr>
+              <w:t>/success</w:t>
             </w:r>
           </w:p>
           <w:p>
@@ -30383,7 +30499,6 @@
                 <w:sz w:val="24"/>
                 <w:szCs w:val="24"/>
               </w:rPr>
-              <w:lastRenderedPageBreak/>
               <w:t>[1041] // Pass illegal</w:t>
             </w:r>
           </w:p>
@@ -30403,8 +30518,18 @@
                 <w:sz w:val="24"/>
                 <w:szCs w:val="24"/>
               </w:rPr>
-              <w:t>[1042] // Username is already exists</w:t>
+              <w:t xml:space="preserve">[1042] // Username is already </w:t>
             </w:r>
+            <w:proofErr w:type="gramStart"/>
+            <w:r>
+              <w:rPr>
+                <w:rFonts w:cs="David"/>
+                <w:sz w:val="24"/>
+                <w:szCs w:val="24"/>
+              </w:rPr>
+              <w:t>exists</w:t>
+            </w:r>
+            <w:proofErr w:type="gramEnd"/>
           </w:p>
           <w:p>
             <w:pPr>
@@ -30479,7 +30604,6 @@
                 <w:sz w:val="24"/>
                 <w:szCs w:val="24"/>
               </w:rPr>
-              <w:lastRenderedPageBreak/>
               <w:t>205</w:t>
             </w:r>
           </w:p>
@@ -32144,7 +32268,6 @@
                 <w:sz w:val="24"/>
                 <w:szCs w:val="24"/>
               </w:rPr>
-              <w:lastRenderedPageBreak/>
               <w:t xml:space="preserve">[1101] // failed - room is full </w:t>
             </w:r>
           </w:p>
@@ -33504,6 +33627,7 @@
                 <w:rFonts w:cs="David"/>
                 <w:sz w:val="24"/>
                 <w:szCs w:val="24"/>
+                <w:rtl/>
               </w:rPr>
             </w:pPr>
             <w:r>
@@ -34121,7 +34245,6 @@
                 <w:szCs w:val="24"/>
                 <w:rtl/>
               </w:rPr>
-              <w:lastRenderedPageBreak/>
               <w:t>במידה והשחקן לא ענה בזמן על השאלה  מספר התשובה יהיה 5.</w:t>
             </w:r>
           </w:p>
@@ -38432,7 +38555,7 @@
 </file>
 
 <file path=customXml/itemProps1.xml><?xml version="1.0" encoding="utf-8"?>
-<ds:datastoreItem xmlns:ds="http://schemas.openxmlformats.org/officeDocument/2006/customXml" ds:itemID="{E49052B1-B209-4C15-90EB-457B0DA4EE43}">
+<ds:datastoreItem xmlns:ds="http://schemas.openxmlformats.org/officeDocument/2006/customXml" ds:itemID="{72A59A5A-32AE-493F-A6DC-1B277A55A5C5}">
   <ds:schemaRefs>
     <ds:schemaRef ds:uri="http://schemas.openxmlformats.org/officeDocument/2006/bibliography"/>
   </ds:schemaRefs>

</xml_diff>